<commit_message>
modified the project outline document and also cretaed ui mockup in scene builder
</commit_message>
<xml_diff>
--- a/Week10_ProjectProgress/Churn Prediction in Bank/Capstone Project Outline.docx
+++ b/Week10_ProjectProgress/Churn Prediction in Bank/Capstone Project Outline.docx
@@ -11,13 +11,21 @@
           <w:rFonts w:ascii="Times New Roman" w:hAnsi="Times New Roman" w:cs="Times New Roman"/>
         </w:rPr>
       </w:pPr>
-      <w:r>
-        <w:rPr>
-          <w:rFonts w:ascii="Times New Roman" w:eastAsia="Times New Roman" w:hAnsi="Times New Roman" w:cs="Times New Roman"/>
-          <w:b/>
+    </w:p>
+    <w:p>
+      <w:pPr>
+        <w:spacing w:after="0"/>
+        <w:ind w:left="2829" w:hanging="10"/>
+        <w:rPr>
+          <w:rFonts w:ascii="Times New Roman" w:hAnsi="Times New Roman" w:cs="Times New Roman"/>
+        </w:rPr>
+      </w:pPr>
+      <w:r>
+        <w:rPr>
+          <w:rFonts w:ascii="Times New Roman" w:eastAsia="Times New Roman" w:hAnsi="Times New Roman" w:cs="Times New Roman"/>
           <w:sz w:val="36"/>
         </w:rPr>
-        <w:t xml:space="preserve"> </w:t>
+        <w:t xml:space="preserve">Computer Science Department </w:t>
       </w:r>
     </w:p>
     <w:p>
@@ -32,7 +40,6 @@
       <w:r>
         <w:rPr>
           <w:rFonts w:ascii="Times New Roman" w:eastAsia="Times New Roman" w:hAnsi="Times New Roman" w:cs="Times New Roman"/>
-          <w:b/>
           <w:sz w:val="36"/>
         </w:rPr>
         <w:t xml:space="preserve"> </w:t>
@@ -41,7 +48,7 @@
     <w:p>
       <w:pPr>
         <w:spacing w:after="0"/>
-        <w:ind w:left="2829" w:hanging="10"/>
+        <w:ind w:left="3163" w:hanging="10"/>
         <w:rPr>
           <w:rFonts w:ascii="Times New Roman" w:hAnsi="Times New Roman" w:cs="Times New Roman"/>
         </w:rPr>
@@ -51,7 +58,14 @@
           <w:rFonts w:ascii="Times New Roman" w:eastAsia="Times New Roman" w:hAnsi="Times New Roman" w:cs="Times New Roman"/>
           <w:sz w:val="36"/>
         </w:rPr>
-        <w:t xml:space="preserve">Computer Science Department </w:t>
+        <w:t xml:space="preserve">        </w:t>
+      </w:r>
+      <w:r>
+        <w:rPr>
+          <w:rFonts w:ascii="Times New Roman" w:eastAsia="Times New Roman" w:hAnsi="Times New Roman" w:cs="Times New Roman"/>
+          <w:sz w:val="36"/>
+        </w:rPr>
+        <w:t xml:space="preserve">Capstone Project </w:t>
       </w:r>
     </w:p>
     <w:p>
@@ -66,6 +80,7 @@
       <w:r>
         <w:rPr>
           <w:rFonts w:ascii="Times New Roman" w:eastAsia="Times New Roman" w:hAnsi="Times New Roman" w:cs="Times New Roman"/>
+          <w:b/>
           <w:sz w:val="36"/>
         </w:rPr>
         <w:t xml:space="preserve"> </w:t>
@@ -74,48 +89,7 @@
     <w:p>
       <w:pPr>
         <w:spacing w:after="0"/>
-        <w:ind w:left="3163" w:hanging="10"/>
-        <w:rPr>
-          <w:rFonts w:ascii="Times New Roman" w:hAnsi="Times New Roman" w:cs="Times New Roman"/>
-        </w:rPr>
-      </w:pPr>
-      <w:r>
-        <w:rPr>
-          <w:rFonts w:ascii="Times New Roman" w:eastAsia="Times New Roman" w:hAnsi="Times New Roman" w:cs="Times New Roman"/>
-          <w:sz w:val="36"/>
-        </w:rPr>
-        <w:t xml:space="preserve">         </w:t>
-      </w:r>
-      <w:r>
-        <w:rPr>
-          <w:rFonts w:ascii="Times New Roman" w:eastAsia="Times New Roman" w:hAnsi="Times New Roman" w:cs="Times New Roman"/>
-          <w:sz w:val="36"/>
-        </w:rPr>
-        <w:t>Capstone Project</w:t>
-      </w:r>
-    </w:p>
-    <w:p>
-      <w:pPr>
-        <w:spacing w:after="0"/>
-        <w:ind w:left="44"/>
-        <w:jc w:val="center"/>
-        <w:rPr>
-          <w:rFonts w:ascii="Times New Roman" w:hAnsi="Times New Roman" w:cs="Times New Roman"/>
-        </w:rPr>
-      </w:pPr>
-      <w:r>
-        <w:rPr>
-          <w:rFonts w:ascii="Times New Roman" w:eastAsia="Times New Roman" w:hAnsi="Times New Roman" w:cs="Times New Roman"/>
-          <w:b/>
-          <w:sz w:val="36"/>
-        </w:rPr>
-        <w:t xml:space="preserve"> </w:t>
-      </w:r>
-    </w:p>
-    <w:p>
-      <w:pPr>
-        <w:spacing w:after="0"/>
-        <w:jc w:val="center"/>
+        <w:ind w:left="2923"/>
         <w:rPr>
           <w:rFonts w:ascii="Times New Roman" w:hAnsi="Times New Roman" w:cs="Times New Roman"/>
         </w:rPr>
@@ -536,6 +510,91 @@
         </w:rPr>
         <w:t xml:space="preserve"> </w:t>
       </w:r>
+    </w:p>
+    <w:p>
+      <w:pPr>
+        <w:spacing w:after="0"/>
+        <w:ind w:left="14"/>
+        <w:rPr>
+          <w:rFonts w:ascii="Times New Roman" w:eastAsia="Times New Roman" w:hAnsi="Times New Roman" w:cs="Times New Roman"/>
+          <w:b/>
+          <w:sz w:val="24"/>
+        </w:rPr>
+      </w:pPr>
+      <w:r>
+        <w:rPr>
+          <w:rFonts w:ascii="Times New Roman" w:eastAsia="Times New Roman" w:hAnsi="Times New Roman" w:cs="Times New Roman"/>
+          <w:b/>
+          <w:sz w:val="24"/>
+        </w:rPr>
+        <w:t xml:space="preserve"> </w:t>
+      </w:r>
+    </w:p>
+    <w:p>
+      <w:pPr>
+        <w:spacing w:after="0"/>
+        <w:ind w:left="14"/>
+        <w:rPr>
+          <w:rFonts w:ascii="Times New Roman" w:eastAsia="Times New Roman" w:hAnsi="Times New Roman" w:cs="Times New Roman"/>
+          <w:b/>
+          <w:sz w:val="24"/>
+        </w:rPr>
+      </w:pPr>
+    </w:p>
+    <w:p>
+      <w:pPr>
+        <w:spacing w:after="0"/>
+        <w:ind w:left="14"/>
+        <w:rPr>
+          <w:rFonts w:ascii="Times New Roman" w:eastAsia="Times New Roman" w:hAnsi="Times New Roman" w:cs="Times New Roman"/>
+          <w:b/>
+          <w:sz w:val="24"/>
+        </w:rPr>
+      </w:pPr>
+    </w:p>
+    <w:p>
+      <w:pPr>
+        <w:spacing w:after="0"/>
+        <w:ind w:left="14"/>
+        <w:rPr>
+          <w:rFonts w:ascii="Times New Roman" w:eastAsia="Times New Roman" w:hAnsi="Times New Roman" w:cs="Times New Roman"/>
+          <w:b/>
+          <w:sz w:val="24"/>
+        </w:rPr>
+      </w:pPr>
+    </w:p>
+    <w:p>
+      <w:pPr>
+        <w:spacing w:after="0"/>
+        <w:ind w:left="14"/>
+        <w:rPr>
+          <w:rFonts w:ascii="Times New Roman" w:eastAsia="Times New Roman" w:hAnsi="Times New Roman" w:cs="Times New Roman"/>
+          <w:b/>
+          <w:sz w:val="24"/>
+        </w:rPr>
+      </w:pPr>
+    </w:p>
+    <w:p>
+      <w:pPr>
+        <w:spacing w:after="0"/>
+        <w:ind w:left="14"/>
+        <w:rPr>
+          <w:rFonts w:ascii="Times New Roman" w:eastAsia="Times New Roman" w:hAnsi="Times New Roman" w:cs="Times New Roman"/>
+          <w:b/>
+          <w:sz w:val="24"/>
+        </w:rPr>
+      </w:pPr>
+    </w:p>
+    <w:p>
+      <w:pPr>
+        <w:spacing w:after="0"/>
+        <w:ind w:left="14"/>
+        <w:rPr>
+          <w:rFonts w:ascii="Times New Roman" w:eastAsia="Times New Roman" w:hAnsi="Times New Roman" w:cs="Times New Roman"/>
+          <w:b/>
+          <w:sz w:val="24"/>
+        </w:rPr>
+      </w:pPr>
     </w:p>
     <w:p>
       <w:pPr>
@@ -555,14 +614,6 @@
           <w:cols w:space="720"/>
         </w:sectPr>
       </w:pPr>
-      <w:r>
-        <w:rPr>
-          <w:rFonts w:ascii="Times New Roman" w:eastAsia="Times New Roman" w:hAnsi="Times New Roman" w:cs="Times New Roman"/>
-          <w:b/>
-          <w:sz w:val="24"/>
-        </w:rPr>
-        <w:t xml:space="preserve"> </w:t>
-      </w:r>
     </w:p>
     <w:p>
       <w:pPr>
@@ -639,6 +690,36 @@
         </w:rPr>
         <w:t xml:space="preserve"> </w:t>
       </w:r>
+    </w:p>
+    <w:p>
+      <w:pPr>
+        <w:spacing w:after="0"/>
+        <w:rPr>
+          <w:rFonts w:ascii="Times New Roman" w:eastAsia="Arial" w:hAnsi="Times New Roman" w:cs="Times New Roman"/>
+          <w:b/>
+          <w:sz w:val="28"/>
+        </w:rPr>
+      </w:pPr>
+    </w:p>
+    <w:p>
+      <w:pPr>
+        <w:spacing w:after="0"/>
+        <w:rPr>
+          <w:rFonts w:ascii="Times New Roman" w:eastAsia="Arial" w:hAnsi="Times New Roman" w:cs="Times New Roman"/>
+          <w:b/>
+          <w:sz w:val="28"/>
+        </w:rPr>
+      </w:pPr>
+    </w:p>
+    <w:p>
+      <w:pPr>
+        <w:spacing w:after="0"/>
+        <w:rPr>
+          <w:rFonts w:ascii="Times New Roman" w:eastAsia="Arial" w:hAnsi="Times New Roman" w:cs="Times New Roman"/>
+          <w:b/>
+          <w:sz w:val="28"/>
+        </w:rPr>
+      </w:pPr>
     </w:p>
     <w:p>
       <w:pPr>
@@ -763,28 +844,7 @@
           <w:rFonts w:ascii="Times New Roman" w:eastAsia="Times New Roman" w:hAnsi="Times New Roman" w:cs="Times New Roman"/>
           <w:sz w:val="24"/>
         </w:rPr>
-        <w:t xml:space="preserve">Solution Process </w:t>
-      </w:r>
-      <w:r>
-        <w:rPr>
-          <w:rFonts w:ascii="Times New Roman" w:eastAsia="Times New Roman" w:hAnsi="Times New Roman" w:cs="Times New Roman"/>
-          <w:sz w:val="24"/>
-        </w:rPr>
-        <w:t>and</w:t>
-      </w:r>
-      <w:r>
-        <w:rPr>
-          <w:rFonts w:ascii="Times New Roman" w:eastAsia="Times New Roman" w:hAnsi="Times New Roman" w:cs="Times New Roman"/>
-          <w:sz w:val="24"/>
-        </w:rPr>
-        <w:t xml:space="preserve"> </w:t>
-      </w:r>
-      <w:r>
-        <w:rPr>
-          <w:rFonts w:ascii="Times New Roman" w:eastAsia="Times New Roman" w:hAnsi="Times New Roman" w:cs="Times New Roman"/>
-          <w:sz w:val="24"/>
-        </w:rPr>
-        <w:t>Design</w:t>
+        <w:t>Solution Process and Design</w:t>
       </w:r>
       <w:r>
         <w:rPr>
@@ -874,14 +934,7 @@
           <w:rFonts w:ascii="Times New Roman" w:eastAsia="Times New Roman" w:hAnsi="Times New Roman" w:cs="Times New Roman"/>
           <w:sz w:val="24"/>
         </w:rPr>
-        <w:t xml:space="preserve"> Data Sequence Diagram</w:t>
-      </w:r>
-      <w:r>
-        <w:rPr>
-          <w:rFonts w:ascii="Times New Roman" w:eastAsia="Times New Roman" w:hAnsi="Times New Roman" w:cs="Times New Roman"/>
-          <w:sz w:val="24"/>
-        </w:rPr>
-        <w:t xml:space="preserve"> </w:t>
+        <w:t xml:space="preserve"> Data Sequence Diagram </w:t>
       </w:r>
       <w:r>
         <w:rPr>
@@ -1025,14 +1078,7 @@
           <w:rFonts w:ascii="Times New Roman" w:eastAsia="Times New Roman" w:hAnsi="Times New Roman" w:cs="Times New Roman"/>
           <w:sz w:val="24"/>
         </w:rPr>
-        <w:t>UI Mockups</w:t>
-      </w:r>
-      <w:r>
-        <w:rPr>
-          <w:rFonts w:ascii="Times New Roman" w:eastAsia="Times New Roman" w:hAnsi="Times New Roman" w:cs="Times New Roman"/>
-          <w:sz w:val="24"/>
-        </w:rPr>
-        <w:t xml:space="preserve"> </w:t>
+        <w:t xml:space="preserve">UI Mockups </w:t>
       </w:r>
       <w:r>
         <w:rPr>
@@ -1185,14 +1231,7 @@
           <w:rFonts w:ascii="Times New Roman" w:eastAsia="Times New Roman" w:hAnsi="Times New Roman" w:cs="Times New Roman"/>
           <w:sz w:val="24"/>
         </w:rPr>
-        <w:t xml:space="preserve"> </w:t>
-      </w:r>
-      <w:r>
-        <w:rPr>
-          <w:rFonts w:ascii="Times New Roman" w:eastAsia="Times New Roman" w:hAnsi="Times New Roman" w:cs="Times New Roman"/>
-          <w:sz w:val="24"/>
-        </w:rPr>
-        <w:t xml:space="preserve">Tool List </w:t>
+        <w:t xml:space="preserve"> Tool List </w:t>
       </w:r>
       <w:r>
         <w:rPr>
@@ -1536,35 +1575,6 @@
     <w:p>
       <w:pPr>
         <w:spacing w:after="0"/>
-        <w:ind w:left="14"/>
-        <w:rPr>
-          <w:rFonts w:ascii="Times New Roman" w:eastAsia="Times New Roman" w:hAnsi="Times New Roman" w:cs="Times New Roman"/>
-          <w:sz w:val="24"/>
-        </w:rPr>
-      </w:pPr>
-    </w:p>
-    <w:p>
-      <w:pPr>
-        <w:spacing w:after="0"/>
-        <w:ind w:left="14"/>
-        <w:rPr>
-          <w:rFonts w:ascii="Times New Roman" w:eastAsia="Times New Roman" w:hAnsi="Times New Roman" w:cs="Times New Roman"/>
-          <w:sz w:val="24"/>
-        </w:rPr>
-      </w:pPr>
-    </w:p>
-    <w:p>
-      <w:pPr>
-        <w:spacing w:after="0"/>
-        <w:rPr>
-          <w:rFonts w:ascii="Times New Roman" w:eastAsia="Times New Roman" w:hAnsi="Times New Roman" w:cs="Times New Roman"/>
-          <w:sz w:val="24"/>
-        </w:rPr>
-      </w:pPr>
-    </w:p>
-    <w:p>
-      <w:pPr>
-        <w:spacing w:after="0"/>
         <w:rPr>
           <w:rFonts w:ascii="Times New Roman" w:eastAsia="Times New Roman" w:hAnsi="Times New Roman" w:cs="Times New Roman"/>
           <w:sz w:val="24"/>
@@ -1670,23 +1680,24 @@
           <w:sz w:val="24"/>
           <w:lang w:bidi="ar-SA"/>
         </w:rPr>
-        <w:t xml:space="preserve">The main objective </w:t>
-      </w:r>
-      <w:r>
+        <w:t>The main objective of my capstone course is to enable me to integrate the knowledge I have gained as a result of pursuing my computer science degree program in college. I plan to integrate the skills and concepts learned systematically during my semester</w:t>
+      </w:r>
+    </w:p>
+    <w:p>
+      <w:pPr>
         <w:rPr>
           <w:rFonts w:ascii="Times New Roman" w:hAnsi="Times New Roman" w:cs="Times New Roman"/>
           <w:sz w:val="24"/>
           <w:lang w:bidi="ar-SA"/>
         </w:rPr>
-        <w:t xml:space="preserve">of my </w:t>
-      </w:r>
+      </w:pPr>
       <w:r>
         <w:rPr>
           <w:rFonts w:ascii="Times New Roman" w:hAnsi="Times New Roman" w:cs="Times New Roman"/>
           <w:sz w:val="24"/>
           <w:lang w:bidi="ar-SA"/>
         </w:rPr>
-        <w:t xml:space="preserve">capstone course is to enable </w:t>
+        <w:t>As a result, I should be able to integrate all aspects of the course which includes the theory, practical skills, and communication skills. I plan to combine the diverse skills acquired in class and apply them</w:t>
       </w:r>
       <w:r>
         <w:rPr>
@@ -1694,7 +1705,7 @@
           <w:sz w:val="24"/>
           <w:lang w:bidi="ar-SA"/>
         </w:rPr>
-        <w:t xml:space="preserve">me </w:t>
+        <w:t xml:space="preserve"> </w:t>
       </w:r>
       <w:r>
         <w:rPr>
@@ -1702,329 +1713,24 @@
           <w:sz w:val="24"/>
           <w:lang w:bidi="ar-SA"/>
         </w:rPr>
-        <w:t xml:space="preserve">to integrate the </w:t>
-      </w:r>
-      <w:r>
+        <w:t>work environment. The capstone project thus should act as a self-assessment mechanism that reminds me of the expected learning outcomes.</w:t>
+      </w:r>
+    </w:p>
+    <w:p>
+      <w:pPr>
         <w:rPr>
           <w:rFonts w:ascii="Times New Roman" w:hAnsi="Times New Roman" w:cs="Times New Roman"/>
           <w:sz w:val="24"/>
           <w:lang w:bidi="ar-SA"/>
         </w:rPr>
-        <w:t>knowledge I</w:t>
-      </w:r>
+      </w:pPr>
       <w:r>
         <w:rPr>
           <w:rFonts w:ascii="Times New Roman" w:hAnsi="Times New Roman" w:cs="Times New Roman"/>
           <w:sz w:val="24"/>
           <w:lang w:bidi="ar-SA"/>
         </w:rPr>
-        <w:t xml:space="preserve"> have </w:t>
-      </w:r>
-      <w:r>
-        <w:rPr>
-          <w:rFonts w:ascii="Times New Roman" w:hAnsi="Times New Roman" w:cs="Times New Roman"/>
-          <w:sz w:val="24"/>
-          <w:lang w:bidi="ar-SA"/>
-        </w:rPr>
-        <w:t xml:space="preserve">gained as a result of </w:t>
-      </w:r>
-      <w:r>
-        <w:rPr>
-          <w:rFonts w:ascii="Times New Roman" w:hAnsi="Times New Roman" w:cs="Times New Roman"/>
-          <w:sz w:val="24"/>
-          <w:lang w:bidi="ar-SA"/>
-        </w:rPr>
-        <w:t>pursuing my</w:t>
-      </w:r>
-      <w:r>
-        <w:rPr>
-          <w:rFonts w:ascii="Times New Roman" w:hAnsi="Times New Roman" w:cs="Times New Roman"/>
-          <w:sz w:val="24"/>
-          <w:lang w:bidi="ar-SA"/>
-        </w:rPr>
-        <w:t xml:space="preserve"> computer science </w:t>
-      </w:r>
-      <w:r>
-        <w:rPr>
-          <w:rFonts w:ascii="Times New Roman" w:hAnsi="Times New Roman" w:cs="Times New Roman"/>
-          <w:sz w:val="24"/>
-          <w:lang w:bidi="ar-SA"/>
-        </w:rPr>
-        <w:t xml:space="preserve">degree program in college. </w:t>
-      </w:r>
-      <w:r>
-        <w:rPr>
-          <w:rFonts w:ascii="Times New Roman" w:hAnsi="Times New Roman" w:cs="Times New Roman"/>
-          <w:sz w:val="24"/>
-          <w:lang w:bidi="ar-SA"/>
-        </w:rPr>
-        <w:t>I plan</w:t>
-      </w:r>
-      <w:r>
-        <w:rPr>
-          <w:rFonts w:ascii="Times New Roman" w:hAnsi="Times New Roman" w:cs="Times New Roman"/>
-          <w:sz w:val="24"/>
-          <w:lang w:bidi="ar-SA"/>
-        </w:rPr>
-        <w:t xml:space="preserve"> t</w:t>
-      </w:r>
-      <w:r>
-        <w:rPr>
-          <w:rFonts w:ascii="Times New Roman" w:hAnsi="Times New Roman" w:cs="Times New Roman"/>
-          <w:sz w:val="24"/>
-          <w:lang w:bidi="ar-SA"/>
-        </w:rPr>
-        <w:t xml:space="preserve">o integrate the skills and concepts learned systematically during </w:t>
-      </w:r>
-      <w:r>
-        <w:rPr>
-          <w:rFonts w:ascii="Times New Roman" w:hAnsi="Times New Roman" w:cs="Times New Roman"/>
-          <w:sz w:val="24"/>
-          <w:lang w:bidi="ar-SA"/>
-        </w:rPr>
-        <w:t>my semester</w:t>
-      </w:r>
-    </w:p>
-    <w:p>
-      <w:pPr>
-        <w:rPr>
-          <w:rFonts w:ascii="Times New Roman" w:hAnsi="Times New Roman" w:cs="Times New Roman"/>
-          <w:sz w:val="24"/>
-          <w:lang w:bidi="ar-SA"/>
-        </w:rPr>
-      </w:pPr>
-      <w:r>
-        <w:rPr>
-          <w:rFonts w:ascii="Times New Roman" w:hAnsi="Times New Roman" w:cs="Times New Roman"/>
-          <w:sz w:val="24"/>
-          <w:lang w:bidi="ar-SA"/>
-        </w:rPr>
-        <w:t xml:space="preserve">As a </w:t>
-      </w:r>
-      <w:r>
-        <w:rPr>
-          <w:rFonts w:ascii="Times New Roman" w:hAnsi="Times New Roman" w:cs="Times New Roman"/>
-          <w:sz w:val="24"/>
-          <w:lang w:bidi="ar-SA"/>
-        </w:rPr>
-        <w:t>result,</w:t>
-      </w:r>
-      <w:r>
-        <w:rPr>
-          <w:rFonts w:ascii="Times New Roman" w:hAnsi="Times New Roman" w:cs="Times New Roman"/>
-          <w:sz w:val="24"/>
-          <w:lang w:bidi="ar-SA"/>
-        </w:rPr>
-        <w:t xml:space="preserve"> I should be able </w:t>
-      </w:r>
-      <w:r>
-        <w:rPr>
-          <w:rFonts w:ascii="Times New Roman" w:hAnsi="Times New Roman" w:cs="Times New Roman"/>
-          <w:sz w:val="24"/>
-          <w:lang w:bidi="ar-SA"/>
-        </w:rPr>
-        <w:t xml:space="preserve">to integrate all aspects of the course which includes the theory, practical skills, and communication skills. </w:t>
-      </w:r>
-      <w:r>
-        <w:rPr>
-          <w:rFonts w:ascii="Times New Roman" w:hAnsi="Times New Roman" w:cs="Times New Roman"/>
-          <w:sz w:val="24"/>
-          <w:lang w:bidi="ar-SA"/>
-        </w:rPr>
-        <w:t>I</w:t>
-      </w:r>
-      <w:r>
-        <w:rPr>
-          <w:rFonts w:ascii="Times New Roman" w:hAnsi="Times New Roman" w:cs="Times New Roman"/>
-          <w:sz w:val="24"/>
-          <w:lang w:bidi="ar-SA"/>
-        </w:rPr>
-        <w:t xml:space="preserve"> </w:t>
-      </w:r>
-      <w:r>
-        <w:rPr>
-          <w:rFonts w:ascii="Times New Roman" w:hAnsi="Times New Roman" w:cs="Times New Roman"/>
-          <w:sz w:val="24"/>
-          <w:lang w:bidi="ar-SA"/>
-        </w:rPr>
-        <w:t>plan</w:t>
-      </w:r>
-      <w:r>
-        <w:rPr>
-          <w:rFonts w:ascii="Times New Roman" w:hAnsi="Times New Roman" w:cs="Times New Roman"/>
-          <w:sz w:val="24"/>
-          <w:lang w:bidi="ar-SA"/>
-        </w:rPr>
-        <w:t xml:space="preserve"> to combine the diverse skills acquired in class and apply them</w:t>
-      </w:r>
-      <w:r>
-        <w:rPr>
-          <w:rFonts w:ascii="Times New Roman" w:hAnsi="Times New Roman" w:cs="Times New Roman"/>
-          <w:sz w:val="24"/>
-          <w:lang w:bidi="ar-SA"/>
-        </w:rPr>
-        <w:t xml:space="preserve"> </w:t>
-      </w:r>
-      <w:r>
-        <w:rPr>
-          <w:rFonts w:ascii="Times New Roman" w:hAnsi="Times New Roman" w:cs="Times New Roman"/>
-          <w:sz w:val="24"/>
-          <w:lang w:bidi="ar-SA"/>
-        </w:rPr>
-        <w:t>work environment. The capstone</w:t>
-      </w:r>
-      <w:r>
-        <w:rPr>
-          <w:rFonts w:ascii="Times New Roman" w:hAnsi="Times New Roman" w:cs="Times New Roman"/>
-          <w:sz w:val="24"/>
-          <w:lang w:bidi="ar-SA"/>
-        </w:rPr>
-        <w:t xml:space="preserve"> project </w:t>
-      </w:r>
-      <w:r>
-        <w:rPr>
-          <w:rFonts w:ascii="Times New Roman" w:hAnsi="Times New Roman" w:cs="Times New Roman"/>
-          <w:sz w:val="24"/>
-          <w:lang w:bidi="ar-SA"/>
-        </w:rPr>
-        <w:t>thus</w:t>
-      </w:r>
-      <w:r>
-        <w:rPr>
-          <w:rFonts w:ascii="Times New Roman" w:hAnsi="Times New Roman" w:cs="Times New Roman"/>
-          <w:sz w:val="24"/>
-          <w:lang w:bidi="ar-SA"/>
-        </w:rPr>
-        <w:t xml:space="preserve"> </w:t>
-      </w:r>
-      <w:r>
-        <w:rPr>
-          <w:rFonts w:ascii="Times New Roman" w:hAnsi="Times New Roman" w:cs="Times New Roman"/>
-          <w:sz w:val="24"/>
-          <w:lang w:bidi="ar-SA"/>
-        </w:rPr>
-        <w:t>should act</w:t>
-      </w:r>
-      <w:r>
-        <w:rPr>
-          <w:rFonts w:ascii="Times New Roman" w:hAnsi="Times New Roman" w:cs="Times New Roman"/>
-          <w:sz w:val="24"/>
-          <w:lang w:bidi="ar-SA"/>
-        </w:rPr>
-        <w:t xml:space="preserve"> as a self-assessment mechanism that reminds </w:t>
-      </w:r>
-      <w:r>
-        <w:rPr>
-          <w:rFonts w:ascii="Times New Roman" w:hAnsi="Times New Roman" w:cs="Times New Roman"/>
-          <w:sz w:val="24"/>
-          <w:lang w:bidi="ar-SA"/>
-        </w:rPr>
-        <w:t xml:space="preserve">me </w:t>
-      </w:r>
-      <w:r>
-        <w:rPr>
-          <w:rFonts w:ascii="Times New Roman" w:hAnsi="Times New Roman" w:cs="Times New Roman"/>
-          <w:sz w:val="24"/>
-          <w:lang w:bidi="ar-SA"/>
-        </w:rPr>
-        <w:t>of the expected learning outcomes</w:t>
-      </w:r>
-      <w:r>
-        <w:rPr>
-          <w:rFonts w:ascii="Times New Roman" w:hAnsi="Times New Roman" w:cs="Times New Roman"/>
-          <w:sz w:val="24"/>
-          <w:lang w:bidi="ar-SA"/>
-        </w:rPr>
-        <w:t>.</w:t>
-      </w:r>
-    </w:p>
-    <w:p>
-      <w:pPr>
-        <w:rPr>
-          <w:rFonts w:ascii="Times New Roman" w:hAnsi="Times New Roman" w:cs="Times New Roman"/>
-          <w:sz w:val="24"/>
-          <w:lang w:bidi="ar-SA"/>
-        </w:rPr>
-      </w:pPr>
-      <w:r>
-        <w:rPr>
-          <w:rFonts w:ascii="Times New Roman" w:hAnsi="Times New Roman" w:cs="Times New Roman"/>
-          <w:sz w:val="24"/>
-          <w:lang w:bidi="ar-SA"/>
-        </w:rPr>
-        <w:t xml:space="preserve">My Capstone project should, therefore, focus on helping </w:t>
-      </w:r>
-      <w:r>
-        <w:rPr>
-          <w:rFonts w:ascii="Times New Roman" w:hAnsi="Times New Roman" w:cs="Times New Roman"/>
-          <w:sz w:val="24"/>
-          <w:lang w:bidi="ar-SA"/>
-        </w:rPr>
-        <w:t>me</w:t>
-      </w:r>
-      <w:r>
-        <w:rPr>
-          <w:rFonts w:ascii="Times New Roman" w:hAnsi="Times New Roman" w:cs="Times New Roman"/>
-          <w:sz w:val="24"/>
-          <w:lang w:bidi="ar-SA"/>
-        </w:rPr>
-        <w:t xml:space="preserve"> to </w:t>
-      </w:r>
-      <w:r>
-        <w:rPr>
-          <w:rFonts w:ascii="Times New Roman" w:hAnsi="Times New Roman" w:cs="Times New Roman"/>
-          <w:sz w:val="24"/>
-          <w:lang w:bidi="ar-SA"/>
-        </w:rPr>
-        <w:t>perfect technical</w:t>
-      </w:r>
-      <w:r>
-        <w:rPr>
-          <w:rFonts w:ascii="Times New Roman" w:hAnsi="Times New Roman" w:cs="Times New Roman"/>
-          <w:sz w:val="24"/>
-          <w:lang w:bidi="ar-SA"/>
-        </w:rPr>
-        <w:t xml:space="preserve"> skills in handling a given task. This requires </w:t>
-      </w:r>
-      <w:r>
-        <w:rPr>
-          <w:rFonts w:ascii="Times New Roman" w:hAnsi="Times New Roman" w:cs="Times New Roman"/>
-          <w:sz w:val="24"/>
-          <w:lang w:bidi="ar-SA"/>
-        </w:rPr>
-        <w:t>me</w:t>
-      </w:r>
-      <w:r>
-        <w:rPr>
-          <w:rFonts w:ascii="Times New Roman" w:hAnsi="Times New Roman" w:cs="Times New Roman"/>
-          <w:sz w:val="24"/>
-          <w:lang w:bidi="ar-SA"/>
-        </w:rPr>
-        <w:t xml:space="preserve"> to have hands-on experience in </w:t>
-      </w:r>
-      <w:r>
-        <w:rPr>
-          <w:rFonts w:ascii="Times New Roman" w:hAnsi="Times New Roman" w:cs="Times New Roman"/>
-          <w:sz w:val="24"/>
-          <w:lang w:bidi="ar-SA"/>
-        </w:rPr>
-        <w:t>the</w:t>
-      </w:r>
-      <w:r>
-        <w:rPr>
-          <w:rFonts w:ascii="Times New Roman" w:hAnsi="Times New Roman" w:cs="Times New Roman"/>
-          <w:sz w:val="24"/>
-          <w:lang w:bidi="ar-SA"/>
-        </w:rPr>
-        <w:t xml:space="preserve"> fields of specialization</w:t>
-      </w:r>
-      <w:r>
-        <w:rPr>
-          <w:rFonts w:ascii="Times New Roman" w:hAnsi="Times New Roman" w:cs="Times New Roman"/>
-          <w:sz w:val="24"/>
-          <w:lang w:bidi="ar-SA"/>
-        </w:rPr>
-        <w:t xml:space="preserve"> that I have chosen to undertake</w:t>
+        <w:t>My Capstone project should, therefore, focus on helping me to perfect technical skills in handling a given task. This requires me to have hands-on experience in the fields of specialization that I have chosen to undertake</w:t>
       </w:r>
     </w:p>
     <w:p>
@@ -2156,63 +1862,14 @@
           <w:rFonts w:ascii="Times New Roman" w:eastAsia="Times New Roman" w:hAnsi="Times New Roman" w:cs="Times New Roman"/>
           <w:sz w:val="24"/>
         </w:rPr>
-        <w:t xml:space="preserve"> </w:t>
-      </w:r>
-      <w:r>
-        <w:rPr>
-          <w:rFonts w:ascii="Times New Roman" w:eastAsia="Times New Roman" w:hAnsi="Times New Roman" w:cs="Times New Roman"/>
-          <w:sz w:val="24"/>
-        </w:rPr>
-        <w:t xml:space="preserve">My project as an aspect of Data </w:t>
-      </w:r>
-      <w:r>
-        <w:rPr>
-          <w:rFonts w:ascii="Times New Roman" w:eastAsia="Times New Roman" w:hAnsi="Times New Roman" w:cs="Times New Roman"/>
-          <w:sz w:val="24"/>
-        </w:rPr>
-        <w:t xml:space="preserve">Science </w:t>
-      </w:r>
-      <w:r>
-        <w:rPr>
-          <w:rFonts w:ascii="Times New Roman" w:eastAsia="Times New Roman" w:hAnsi="Times New Roman" w:cs="Times New Roman"/>
-          <w:sz w:val="24"/>
-        </w:rPr>
-        <w:t>analyses</w:t>
-      </w:r>
-      <w:r>
-        <w:rPr>
-          <w:rFonts w:ascii="Times New Roman" w:eastAsia="Times New Roman" w:hAnsi="Times New Roman" w:cs="Times New Roman"/>
-          <w:sz w:val="24"/>
-        </w:rPr>
-        <w:t xml:space="preserve"> private data </w:t>
-      </w:r>
-      <w:r>
-        <w:rPr>
-          <w:rFonts w:ascii="Times New Roman" w:eastAsia="Times New Roman" w:hAnsi="Times New Roman" w:cs="Times New Roman"/>
-          <w:sz w:val="24"/>
-        </w:rPr>
-        <w:t>of Bank</w:t>
-      </w:r>
-      <w:r>
-        <w:rPr>
-          <w:rFonts w:ascii="Times New Roman" w:eastAsia="Times New Roman" w:hAnsi="Times New Roman" w:cs="Times New Roman"/>
-          <w:sz w:val="24"/>
-        </w:rPr>
-        <w:t xml:space="preserve"> </w:t>
-      </w:r>
-      <w:r>
-        <w:rPr>
-          <w:rFonts w:ascii="Times New Roman" w:eastAsia="Times New Roman" w:hAnsi="Times New Roman" w:cs="Times New Roman"/>
-          <w:sz w:val="24"/>
-        </w:rPr>
-        <w:t>Customers with</w:t>
-      </w:r>
-      <w:r>
-        <w:rPr>
-          <w:rFonts w:ascii="Times New Roman" w:eastAsia="Times New Roman" w:hAnsi="Times New Roman" w:cs="Times New Roman"/>
-          <w:sz w:val="24"/>
-        </w:rPr>
-        <w:t xml:space="preserve"> goals to discover </w:t>
+        <w:t xml:space="preserve"> My project as an aspect of Data Science </w:t>
+      </w:r>
+      <w:r>
+        <w:rPr>
+          <w:rFonts w:ascii="Times New Roman" w:eastAsia="Times New Roman" w:hAnsi="Times New Roman" w:cs="Times New Roman"/>
+          <w:sz w:val="24"/>
+        </w:rPr>
+        <w:t xml:space="preserve">analyses private data of Bank Customers with goals to discover </w:t>
       </w:r>
       <w:r>
         <w:rPr>
@@ -2249,23 +1906,7 @@
           <w:rFonts w:ascii="Times New Roman" w:eastAsia="Times New Roman" w:hAnsi="Times New Roman" w:cs="Times New Roman"/>
           <w:sz w:val="24"/>
         </w:rPr>
-        <w:t xml:space="preserve"> The web application </w:t>
-      </w:r>
-      <w:proofErr w:type="spellStart"/>
-      <w:r>
-        <w:rPr>
-          <w:rFonts w:ascii="Times New Roman" w:eastAsia="Times New Roman" w:hAnsi="Times New Roman" w:cs="Times New Roman"/>
-          <w:sz w:val="24"/>
-        </w:rPr>
-        <w:t>ia</w:t>
-      </w:r>
-      <w:proofErr w:type="spellEnd"/>
-      <w:r>
-        <w:rPr>
-          <w:rFonts w:ascii="Times New Roman" w:eastAsia="Times New Roman" w:hAnsi="Times New Roman" w:cs="Times New Roman"/>
-          <w:sz w:val="24"/>
-        </w:rPr>
-        <w:t xml:space="preserve"> aimed at performing analysis and developing a prediction model for the bank customer churn.</w:t>
+        <w:t xml:space="preserve"> The web application ia aimed at performing analysis and developing a prediction model for the bank customer churn.</w:t>
       </w:r>
     </w:p>
     <w:p>
@@ -2451,7 +2092,6 @@
           <w:sz w:val="24"/>
         </w:rPr>
       </w:pPr>
-      <w:proofErr w:type="gramStart"/>
       <w:r>
         <w:rPr>
           <w:rFonts w:ascii="Times New Roman" w:hAnsi="Times New Roman" w:cs="Times New Roman"/>
@@ -2470,7 +2110,6 @@
         </w:rPr>
         <w:t>anks :</w:t>
       </w:r>
-      <w:proofErr w:type="gramEnd"/>
       <w:r>
         <w:rPr>
           <w:rFonts w:ascii="Times New Roman" w:hAnsi="Times New Roman" w:cs="Times New Roman"/>
@@ -2483,39 +2122,74 @@
           <w:rFonts w:ascii="Times New Roman" w:hAnsi="Times New Roman" w:cs="Times New Roman"/>
           <w:sz w:val="24"/>
         </w:rPr>
-        <w:t xml:space="preserve">Since customers are the most valuable assets of most banking institutions, It is advantageous for banks to know what leads a client towards the decision to leave the company. Churn prevention allows companies to develop loyalty programs and retention campaigns to keep as many customers as </w:t>
-      </w:r>
-      <w:proofErr w:type="spellStart"/>
-      <w:proofErr w:type="gramStart"/>
-      <w:r>
-        <w:rPr>
-          <w:rFonts w:ascii="Times New Roman" w:hAnsi="Times New Roman" w:cs="Times New Roman"/>
-          <w:sz w:val="24"/>
-        </w:rPr>
-        <w:t>possible.</w:t>
-      </w:r>
-      <w:r>
-        <w:rPr>
-          <w:rFonts w:ascii="Times New Roman" w:hAnsi="Times New Roman" w:cs="Times New Roman"/>
-          <w:sz w:val="24"/>
-        </w:rPr>
-        <w:t>The</w:t>
-      </w:r>
-      <w:proofErr w:type="spellEnd"/>
-      <w:proofErr w:type="gramEnd"/>
-      <w:r>
-        <w:rPr>
-          <w:rFonts w:ascii="Times New Roman" w:hAnsi="Times New Roman" w:cs="Times New Roman"/>
-          <w:sz w:val="24"/>
-        </w:rPr>
-        <w:t xml:space="preserve"> input to the application is a .csv file served as the raw data for the application. The raw data consists of many attributes. Here is a screenshot of the titles of the .csv file.</w:t>
-      </w:r>
-    </w:p>
-    <w:p>
-      <w:pPr>
-        <w:shd w:val="clear" w:color="auto" w:fill="FFFFFF"/>
-        <w:spacing w:line="360" w:lineRule="atLeast"/>
-        <w:textAlignment w:val="baseline"/>
+        <w:t>Since customers are the most valuable assets of most banking institutions, It is advantageous for banks to know what leads a client towards the decision to leave the company. Churn prevention allows companies to develop loyalty programs and retention campaigns to keep as many customers as possible.</w:t>
+      </w:r>
+      <w:r>
+        <w:rPr>
+          <w:rFonts w:ascii="Times New Roman" w:hAnsi="Times New Roman" w:cs="Times New Roman"/>
+          <w:sz w:val="24"/>
+        </w:rPr>
+        <w:t xml:space="preserve"> The input to the application is a .csv file served as the raw data for the application. The raw data consists of many attributes. Here is a screenshot of the titles of the .csv file.</w:t>
+      </w:r>
+    </w:p>
+    <w:p>
+      <w:pPr>
+        <w:rPr>
+          <w:rFonts w:ascii="Times New Roman" w:hAnsi="Times New Roman" w:cs="Times New Roman"/>
+          <w:sz w:val="24"/>
+        </w:rPr>
+      </w:pPr>
+      <w:r>
+        <w:rPr>
+          <w:rFonts w:ascii="Times New Roman" w:hAnsi="Times New Roman" w:cs="Times New Roman"/>
+          <w:noProof/>
+          <w:sz w:val="24"/>
+        </w:rPr>
+        <w:drawing>
+          <wp:inline distT="0" distB="0" distL="0" distR="0" wp14:anchorId="12521B04" wp14:editId="72E332B4">
+            <wp:extent cx="6447790" cy="4795520"/>
+            <wp:effectExtent l="0" t="0" r="3810" b="5080"/>
+            <wp:docPr id="34" name="Picture 34" descr="Table, Excel&#10;&#10;Description automatically generated"/>
+            <wp:cNvGraphicFramePr>
+              <a:graphicFrameLocks xmlns:a="http://schemas.openxmlformats.org/drawingml/2006/main" noChangeAspect="1"/>
+            </wp:cNvGraphicFramePr>
+            <a:graphic xmlns:a="http://schemas.openxmlformats.org/drawingml/2006/main">
+              <a:graphicData uri="http://schemas.openxmlformats.org/drawingml/2006/picture">
+                <pic:pic xmlns:pic="http://schemas.openxmlformats.org/drawingml/2006/picture">
+                  <pic:nvPicPr>
+                    <pic:cNvPr id="34" name="Picture 34" descr="Table, Excel&#10;&#10;Description automatically generated"/>
+                    <pic:cNvPicPr/>
+                  </pic:nvPicPr>
+                  <pic:blipFill>
+                    <a:blip r:embed="rId10" cstate="print">
+                      <a:extLst>
+                        <a:ext uri="{28A0092B-C50C-407E-A947-70E740481C1C}">
+                          <a14:useLocalDpi xmlns:a14="http://schemas.microsoft.com/office/drawing/2010/main" val="0"/>
+                        </a:ext>
+                      </a:extLst>
+                    </a:blip>
+                    <a:stretch>
+                      <a:fillRect/>
+                    </a:stretch>
+                  </pic:blipFill>
+                  <pic:spPr>
+                    <a:xfrm>
+                      <a:off x="0" y="0"/>
+                      <a:ext cx="6447790" cy="4795520"/>
+                    </a:xfrm>
+                    <a:prstGeom prst="rect">
+                      <a:avLst/>
+                    </a:prstGeom>
+                  </pic:spPr>
+                </pic:pic>
+              </a:graphicData>
+            </a:graphic>
+          </wp:inline>
+        </w:drawing>
+      </w:r>
+    </w:p>
+    <w:p>
+      <w:pPr>
         <w:rPr>
           <w:rFonts w:ascii="Times New Roman" w:eastAsia="Times New Roman" w:hAnsi="Times New Roman" w:cs="Times New Roman"/>
           <w:b/>
@@ -2524,7 +2198,9 @@
           <w:sz w:val="24"/>
         </w:rPr>
       </w:pPr>
-      <w:r>
+    </w:p>
+    <w:p>
+      <w:pPr>
         <w:rPr>
           <w:rFonts w:ascii="Times New Roman" w:eastAsia="Times New Roman" w:hAnsi="Times New Roman" w:cs="Times New Roman"/>
           <w:b/>
@@ -2532,119 +2208,18 @@
           <w:color w:val="202124"/>
           <w:sz w:val="24"/>
         </w:rPr>
-        <w:t>Customer Id</w:t>
-      </w:r>
-    </w:p>
-    <w:p>
-      <w:pPr>
-        <w:shd w:val="clear" w:color="auto" w:fill="FFFFFF"/>
-        <w:spacing w:before="120" w:line="300" w:lineRule="atLeast"/>
-        <w:textAlignment w:val="baseline"/>
-        <w:rPr>
-          <w:rFonts w:ascii="Times New Roman" w:hAnsi="Times New Roman" w:cs="Times New Roman"/>
-          <w:sz w:val="24"/>
-        </w:rPr>
-      </w:pPr>
-      <w:r>
-        <w:rPr>
-          <w:rFonts w:ascii="Times New Roman" w:eastAsia="Times New Roman" w:hAnsi="Times New Roman" w:cs="Times New Roman"/>
+      </w:pPr>
+    </w:p>
+    <w:p>
+      <w:pPr>
+        <w:rPr>
+          <w:rFonts w:ascii="Times New Roman" w:eastAsia="Times New Roman" w:hAnsi="Times New Roman" w:cs="Times New Roman"/>
+          <w:b/>
+          <w:bCs/>
           <w:color w:val="202124"/>
           <w:sz w:val="24"/>
         </w:rPr>
-        <w:t xml:space="preserve">contains random </w:t>
-      </w:r>
-      <w:r>
-        <w:rPr>
-          <w:rFonts w:ascii="Times New Roman" w:eastAsia="Times New Roman" w:hAnsi="Times New Roman" w:cs="Times New Roman"/>
-          <w:color w:val="202124"/>
-          <w:sz w:val="24"/>
-        </w:rPr>
-        <w:t>values that</w:t>
-      </w:r>
-      <w:r>
-        <w:rPr>
-          <w:rFonts w:ascii="Times New Roman" w:eastAsia="Times New Roman" w:hAnsi="Times New Roman" w:cs="Times New Roman"/>
-          <w:color w:val="202124"/>
-          <w:sz w:val="24"/>
-        </w:rPr>
-        <w:t xml:space="preserve"> are </w:t>
-      </w:r>
-      <w:r>
-        <w:rPr>
-          <w:rFonts w:ascii="Times New Roman" w:eastAsia="Times New Roman" w:hAnsi="Times New Roman" w:cs="Times New Roman"/>
-          <w:color w:val="202124"/>
-          <w:sz w:val="24"/>
-        </w:rPr>
-        <w:t>i</w:t>
-      </w:r>
-      <w:r>
-        <w:rPr>
-          <w:rFonts w:ascii="Times New Roman" w:eastAsia="Times New Roman" w:hAnsi="Times New Roman" w:cs="Times New Roman"/>
-          <w:color w:val="202124"/>
-          <w:sz w:val="24"/>
-        </w:rPr>
-        <w:t>ndependent</w:t>
-      </w:r>
-      <w:r>
-        <w:rPr>
-          <w:rFonts w:ascii="Times New Roman" w:eastAsia="Times New Roman" w:hAnsi="Times New Roman" w:cs="Times New Roman"/>
-          <w:color w:val="202124"/>
-          <w:sz w:val="24"/>
-        </w:rPr>
-        <w:t xml:space="preserve"> and unique has no </w:t>
-      </w:r>
-      <w:r>
-        <w:rPr>
-          <w:rFonts w:ascii="Times New Roman" w:eastAsia="Times New Roman" w:hAnsi="Times New Roman" w:cs="Times New Roman"/>
-          <w:color w:val="202124"/>
-          <w:sz w:val="24"/>
-        </w:rPr>
-        <w:t>impact.</w:t>
-      </w:r>
-    </w:p>
-    <w:p>
-      <w:pPr>
-        <w:shd w:val="clear" w:color="auto" w:fill="FFFFFF"/>
-        <w:spacing w:line="360" w:lineRule="atLeast"/>
-        <w:textAlignment w:val="baseline"/>
-        <w:rPr>
-          <w:rFonts w:ascii="Times New Roman" w:eastAsia="Times New Roman" w:hAnsi="Times New Roman" w:cs="Times New Roman"/>
-          <w:b/>
-          <w:bCs/>
-          <w:color w:val="202124"/>
-          <w:sz w:val="24"/>
-        </w:rPr>
-      </w:pPr>
-      <w:r>
-        <w:rPr>
-          <w:rFonts w:ascii="Times New Roman" w:eastAsia="Times New Roman" w:hAnsi="Times New Roman" w:cs="Times New Roman"/>
-          <w:b/>
-          <w:bCs/>
-          <w:color w:val="202124"/>
-          <w:sz w:val="24"/>
-        </w:rPr>
-        <w:t>Surname</w:t>
-      </w:r>
-    </w:p>
-    <w:p>
-      <w:pPr>
-        <w:shd w:val="clear" w:color="auto" w:fill="FFFFFF"/>
-        <w:spacing w:before="120" w:line="300" w:lineRule="atLeast"/>
-        <w:textAlignment w:val="baseline"/>
-        <w:rPr>
-          <w:rFonts w:ascii="Times New Roman" w:eastAsia="Times New Roman" w:hAnsi="Times New Roman" w:cs="Times New Roman"/>
-          <w:color w:val="202124"/>
-          <w:sz w:val="24"/>
-        </w:rPr>
-      </w:pPr>
-      <w:r>
-        <w:rPr>
-          <w:rFonts w:ascii="Times New Roman" w:eastAsia="Times New Roman" w:hAnsi="Times New Roman" w:cs="Times New Roman"/>
-          <w:color w:val="202124"/>
-          <w:sz w:val="24"/>
-        </w:rPr>
-        <w:t>the surname of a customer is independent value and hence has no impact</w:t>
-      </w:r>
+      </w:pPr>
     </w:p>
     <w:p>
       <w:pPr>
@@ -2659,54 +2234,67 @@
           <w:cols w:space="720"/>
         </w:sectPr>
       </w:pPr>
-      <w:proofErr w:type="spellStart"/>
-      <w:r>
-        <w:rPr>
-          <w:rFonts w:ascii="Times New Roman" w:eastAsia="Times New Roman" w:hAnsi="Times New Roman" w:cs="Times New Roman"/>
+    </w:p>
+    <w:p>
+      <w:pPr>
+        <w:rPr>
+          <w:rFonts w:ascii="Times New Roman" w:eastAsia="Times New Roman" w:hAnsi="Times New Roman" w:cs="Times New Roman"/>
+          <w:b/>
+          <w:bCs/>
           <w:color w:val="202124"/>
           <w:sz w:val="24"/>
         </w:rPr>
-        <w:t>CreditScore</w:t>
-      </w:r>
-      <w:proofErr w:type="spellEnd"/>
-      <w:r>
-        <w:rPr>
-          <w:rFonts w:ascii="Times New Roman" w:eastAsia="Times New Roman" w:hAnsi="Times New Roman" w:cs="Times New Roman"/>
+      </w:pPr>
+    </w:p>
+    <w:p>
+      <w:pPr>
+        <w:shd w:val="clear" w:color="auto" w:fill="FFFFFF"/>
+        <w:spacing w:line="360" w:lineRule="atLeast"/>
+        <w:textAlignment w:val="baseline"/>
+        <w:rPr>
+          <w:rFonts w:ascii="Times New Roman" w:eastAsia="Times New Roman" w:hAnsi="Times New Roman" w:cs="Times New Roman"/>
+          <w:b/>
+          <w:bCs/>
           <w:color w:val="202124"/>
           <w:sz w:val="24"/>
         </w:rPr>
-        <w:t xml:space="preserve">—can </w:t>
-      </w:r>
-      <w:proofErr w:type="gramStart"/>
-      <w:r>
-        <w:rPr>
-          <w:rFonts w:ascii="Times New Roman" w:eastAsia="Times New Roman" w:hAnsi="Times New Roman" w:cs="Times New Roman"/>
+      </w:pPr>
+      <w:r>
+        <w:rPr>
+          <w:rFonts w:ascii="Times New Roman" w:eastAsia="Times New Roman" w:hAnsi="Times New Roman" w:cs="Times New Roman"/>
+          <w:b/>
+          <w:bCs/>
           <w:color w:val="202124"/>
           <w:sz w:val="24"/>
         </w:rPr>
-        <w:t>have an effect on</w:t>
-      </w:r>
-      <w:proofErr w:type="gramEnd"/>
-      <w:r>
+        <w:t>Customer Id</w:t>
+      </w:r>
+    </w:p>
+    <w:p>
+      <w:pPr>
+        <w:shd w:val="clear" w:color="auto" w:fill="FFFFFF"/>
+        <w:spacing w:before="120" w:line="300" w:lineRule="atLeast"/>
+        <w:textAlignment w:val="baseline"/>
         <w:rPr>
           <w:rFonts w:ascii="Times New Roman" w:eastAsia="Times New Roman" w:hAnsi="Times New Roman" w:cs="Times New Roman"/>
           <w:color w:val="202124"/>
           <w:sz w:val="24"/>
         </w:rPr>
-        <w:t xml:space="preserve"> customer churn, since a customer with a higher credit score is less likely to leave the bank.</w:t>
-      </w:r>
-    </w:p>
-    <w:p>
-      <w:pPr>
-        <w:rPr>
-          <w:rFonts w:ascii="Times New Roman" w:eastAsia="Times New Roman" w:hAnsi="Times New Roman" w:cs="Times New Roman"/>
-          <w:b/>
-          <w:bCs/>
+      </w:pPr>
+      <w:r>
+        <w:rPr>
+          <w:rFonts w:ascii="Times New Roman" w:eastAsia="Times New Roman" w:hAnsi="Times New Roman" w:cs="Times New Roman"/>
           <w:color w:val="202124"/>
           <w:sz w:val="24"/>
         </w:rPr>
-      </w:pPr>
-      <w:r>
+        <w:t>contains random values that are independent and unique has no impact.</w:t>
+      </w:r>
+    </w:p>
+    <w:p>
+      <w:pPr>
+        <w:shd w:val="clear" w:color="auto" w:fill="FFFFFF"/>
+        <w:spacing w:line="360" w:lineRule="atLeast"/>
+        <w:textAlignment w:val="baseline"/>
         <w:rPr>
           <w:rFonts w:ascii="Times New Roman" w:eastAsia="Times New Roman" w:hAnsi="Times New Roman" w:cs="Times New Roman"/>
           <w:b/>
@@ -2714,7 +2302,81 @@
           <w:color w:val="202124"/>
           <w:sz w:val="24"/>
         </w:rPr>
-        <w:lastRenderedPageBreak/>
+      </w:pPr>
+      <w:r>
+        <w:rPr>
+          <w:rFonts w:ascii="Times New Roman" w:eastAsia="Times New Roman" w:hAnsi="Times New Roman" w:cs="Times New Roman"/>
+          <w:b/>
+          <w:bCs/>
+          <w:color w:val="202124"/>
+          <w:sz w:val="24"/>
+        </w:rPr>
+        <w:t>Surname</w:t>
+      </w:r>
+    </w:p>
+    <w:p>
+      <w:pPr>
+        <w:shd w:val="clear" w:color="auto" w:fill="FFFFFF"/>
+        <w:spacing w:before="120" w:line="300" w:lineRule="atLeast"/>
+        <w:textAlignment w:val="baseline"/>
+        <w:rPr>
+          <w:rFonts w:ascii="Times New Roman" w:eastAsia="Times New Roman" w:hAnsi="Times New Roman" w:cs="Times New Roman"/>
+          <w:color w:val="202124"/>
+          <w:sz w:val="24"/>
+        </w:rPr>
+      </w:pPr>
+      <w:r>
+        <w:rPr>
+          <w:rFonts w:ascii="Times New Roman" w:eastAsia="Times New Roman" w:hAnsi="Times New Roman" w:cs="Times New Roman"/>
+          <w:color w:val="202124"/>
+          <w:sz w:val="24"/>
+        </w:rPr>
+        <w:t>the surname of a customer is independent value and hence has no impact</w:t>
+      </w:r>
+    </w:p>
+    <w:p>
+      <w:pPr>
+        <w:rPr>
+          <w:rFonts w:ascii="Times New Roman" w:eastAsia="Times New Roman" w:hAnsi="Times New Roman" w:cs="Times New Roman"/>
+          <w:color w:val="202124"/>
+          <w:sz w:val="24"/>
+        </w:rPr>
+      </w:pPr>
+      <w:r>
+        <w:rPr>
+          <w:rFonts w:ascii="Times New Roman" w:eastAsia="Times New Roman" w:hAnsi="Times New Roman" w:cs="Times New Roman"/>
+          <w:color w:val="202124"/>
+          <w:sz w:val="24"/>
+        </w:rPr>
+        <w:t>Credit Score—can influence customer churn, since a customer with a higher credit score is less likely to leave the ban</w:t>
+      </w:r>
+      <w:r>
+        <w:rPr>
+          <w:rFonts w:ascii="Times New Roman" w:eastAsia="Times New Roman" w:hAnsi="Times New Roman" w:cs="Times New Roman"/>
+          <w:color w:val="202124"/>
+          <w:sz w:val="24"/>
+        </w:rPr>
+        <w:t>k</w:t>
+      </w:r>
+    </w:p>
+    <w:p>
+      <w:pPr>
+        <w:rPr>
+          <w:rFonts w:ascii="Times New Roman" w:eastAsia="Times New Roman" w:hAnsi="Times New Roman" w:cs="Times New Roman"/>
+          <w:b/>
+          <w:bCs/>
+          <w:color w:val="202124"/>
+          <w:sz w:val="24"/>
+        </w:rPr>
+      </w:pPr>
+      <w:r>
+        <w:rPr>
+          <w:rFonts w:ascii="Times New Roman" w:eastAsia="Times New Roman" w:hAnsi="Times New Roman" w:cs="Times New Roman"/>
+          <w:b/>
+          <w:bCs/>
+          <w:color w:val="202124"/>
+          <w:sz w:val="24"/>
+        </w:rPr>
         <w:t>Geography—a customer’s location can affect their decision to leave the bank. Gender—it’s interesting to explore whether gender plays a role in a customer leaving the bank.</w:t>
       </w:r>
     </w:p>
@@ -2728,9 +2390,7 @@
           <w:sz w:val="24"/>
         </w:rPr>
       </w:pPr>
-    </w:p>
-    <w:p>
-      <w:pPr>
+      <w:r>
         <w:rPr>
           <w:rFonts w:ascii="Times New Roman" w:eastAsia="Times New Roman" w:hAnsi="Times New Roman" w:cs="Times New Roman"/>
           <w:b/>
@@ -2738,8 +2398,11 @@
           <w:color w:val="202124"/>
           <w:sz w:val="24"/>
         </w:rPr>
-      </w:pPr>
-      <w:r>
+        <w:t>Age—this is certainly relevant, since older customers are less likely to leave their bank than younger ones.</w:t>
+      </w:r>
+    </w:p>
+    <w:p>
+      <w:pPr>
         <w:rPr>
           <w:rFonts w:ascii="Times New Roman" w:eastAsia="Times New Roman" w:hAnsi="Times New Roman" w:cs="Times New Roman"/>
           <w:b/>
@@ -2747,11 +2410,8 @@
           <w:color w:val="202124"/>
           <w:sz w:val="24"/>
         </w:rPr>
-        <w:t>Age—this is certainly relevant, since older customers are less likely to leave their bank than younger ones.</w:t>
-      </w:r>
-    </w:p>
-    <w:p>
-      <w:pPr>
+      </w:pPr>
+      <w:r>
         <w:rPr>
           <w:rFonts w:ascii="Times New Roman" w:eastAsia="Times New Roman" w:hAnsi="Times New Roman" w:cs="Times New Roman"/>
           <w:b/>
@@ -2759,7 +2419,8 @@
           <w:color w:val="202124"/>
           <w:sz w:val="24"/>
         </w:rPr>
-      </w:pPr>
+        <w:t>Tenure—refers to the number of years that the customer has been a client of the bank. Normally, older clients are more loyal and less likely to leave a bank.</w:t>
+      </w:r>
     </w:p>
     <w:p>
       <w:pPr>
@@ -2779,7 +2440,7 @@
           <w:color w:val="202124"/>
           <w:sz w:val="24"/>
         </w:rPr>
-        <w:t>Tenure—refers to the number of years that the customer has been a client of the bank. Normally, older clients are more loyal and less likely to leave a bank.</w:t>
+        <w:t>Balance—also a very good indicator of customer churn, as people with a higher balance in their accounts are less likely to leave the bank compared to those with lower balances.</w:t>
       </w:r>
     </w:p>
     <w:p>
@@ -2792,9 +2453,7 @@
           <w:sz w:val="24"/>
         </w:rPr>
       </w:pPr>
-    </w:p>
-    <w:p>
-      <w:pPr>
+      <w:r>
         <w:rPr>
           <w:rFonts w:ascii="Times New Roman" w:eastAsia="Times New Roman" w:hAnsi="Times New Roman" w:cs="Times New Roman"/>
           <w:b/>
@@ -2802,8 +2461,11 @@
           <w:color w:val="202124"/>
           <w:sz w:val="24"/>
         </w:rPr>
-      </w:pPr>
-      <w:r>
+        <w:t>NumOfProducts—refers to the number of products that a customer has purchased through the bank.</w:t>
+      </w:r>
+    </w:p>
+    <w:p>
+      <w:pPr>
         <w:rPr>
           <w:rFonts w:ascii="Times New Roman" w:eastAsia="Times New Roman" w:hAnsi="Times New Roman" w:cs="Times New Roman"/>
           <w:b/>
@@ -2811,11 +2473,8 @@
           <w:color w:val="202124"/>
           <w:sz w:val="24"/>
         </w:rPr>
-        <w:t>Balance—also a very good indicator of customer churn, as people with a higher balance in their accounts are less likely to leave the bank compared to those with lower balances.</w:t>
-      </w:r>
-    </w:p>
-    <w:p>
-      <w:pPr>
+      </w:pPr>
+      <w:r>
         <w:rPr>
           <w:rFonts w:ascii="Times New Roman" w:eastAsia="Times New Roman" w:hAnsi="Times New Roman" w:cs="Times New Roman"/>
           <w:b/>
@@ -2823,7 +2482,8 @@
           <w:color w:val="202124"/>
           <w:sz w:val="24"/>
         </w:rPr>
-      </w:pPr>
+        <w:t>HasCrCard—denotes whether a customer has a credit card. This column is also relevant, since people with a credit card are less likely to leave the bank.</w:t>
+      </w:r>
     </w:p>
     <w:p>
       <w:pPr>
@@ -2835,7 +2495,6 @@
           <w:sz w:val="24"/>
         </w:rPr>
       </w:pPr>
-      <w:proofErr w:type="spellStart"/>
       <w:r>
         <w:rPr>
           <w:rFonts w:ascii="Times New Roman" w:eastAsia="Times New Roman" w:hAnsi="Times New Roman" w:cs="Times New Roman"/>
@@ -2844,10 +2503,11 @@
           <w:color w:val="202124"/>
           <w:sz w:val="24"/>
         </w:rPr>
-        <w:t>NumOfProducts</w:t>
-      </w:r>
-      <w:proofErr w:type="spellEnd"/>
-      <w:r>
+        <w:t>IsActiveMember—active customers are less likely to leave the bank.</w:t>
+      </w:r>
+    </w:p>
+    <w:p>
+      <w:pPr>
         <w:rPr>
           <w:rFonts w:ascii="Times New Roman" w:eastAsia="Times New Roman" w:hAnsi="Times New Roman" w:cs="Times New Roman"/>
           <w:b/>
@@ -2855,11 +2515,8 @@
           <w:color w:val="202124"/>
           <w:sz w:val="24"/>
         </w:rPr>
-        <w:t>—refers to the number of products that a customer has purchased through the bank.</w:t>
-      </w:r>
-    </w:p>
-    <w:p>
-      <w:pPr>
+      </w:pPr>
+      <w:r>
         <w:rPr>
           <w:rFonts w:ascii="Times New Roman" w:eastAsia="Times New Roman" w:hAnsi="Times New Roman" w:cs="Times New Roman"/>
           <w:b/>
@@ -2867,10 +2524,17 @@
           <w:color w:val="202124"/>
           <w:sz w:val="24"/>
         </w:rPr>
-      </w:pPr>
-    </w:p>
-    <w:p>
-      <w:pPr>
+        <w:t>EstimatedSalary—as with balance, people with lower salaries are more likely to leave the bank compared to those with higher salaries.</w:t>
+      </w:r>
+    </w:p>
+    <w:p>
+      <w:pPr>
+        <w:rPr>
+          <w:rFonts w:ascii="Times New Roman" w:hAnsi="Times New Roman" w:cs="Times New Roman"/>
+          <w:sz w:val="24"/>
+        </w:rPr>
+      </w:pPr>
+      <w:r>
         <w:rPr>
           <w:rFonts w:ascii="Times New Roman" w:eastAsia="Times New Roman" w:hAnsi="Times New Roman" w:cs="Times New Roman"/>
           <w:b/>
@@ -2878,176 +2542,8 @@
           <w:color w:val="202124"/>
           <w:sz w:val="24"/>
         </w:rPr>
-      </w:pPr>
-      <w:proofErr w:type="spellStart"/>
-      <w:r>
-        <w:rPr>
-          <w:rFonts w:ascii="Times New Roman" w:eastAsia="Times New Roman" w:hAnsi="Times New Roman" w:cs="Times New Roman"/>
-          <w:b/>
-          <w:bCs/>
-          <w:color w:val="202124"/>
-          <w:sz w:val="24"/>
-        </w:rPr>
-        <w:t>HasCrCard</w:t>
-      </w:r>
-      <w:proofErr w:type="spellEnd"/>
-      <w:r>
-        <w:rPr>
-          <w:rFonts w:ascii="Times New Roman" w:eastAsia="Times New Roman" w:hAnsi="Times New Roman" w:cs="Times New Roman"/>
-          <w:b/>
-          <w:bCs/>
-          <w:color w:val="202124"/>
-          <w:sz w:val="24"/>
-        </w:rPr>
-        <w:t xml:space="preserve">—denotes </w:t>
-      </w:r>
-      <w:proofErr w:type="gramStart"/>
-      <w:r>
-        <w:rPr>
-          <w:rFonts w:ascii="Times New Roman" w:eastAsia="Times New Roman" w:hAnsi="Times New Roman" w:cs="Times New Roman"/>
-          <w:b/>
-          <w:bCs/>
-          <w:color w:val="202124"/>
-          <w:sz w:val="24"/>
-        </w:rPr>
-        <w:t>whether or not</w:t>
-      </w:r>
-      <w:proofErr w:type="gramEnd"/>
-      <w:r>
-        <w:rPr>
-          <w:rFonts w:ascii="Times New Roman" w:eastAsia="Times New Roman" w:hAnsi="Times New Roman" w:cs="Times New Roman"/>
-          <w:b/>
-          <w:bCs/>
-          <w:color w:val="202124"/>
-          <w:sz w:val="24"/>
-        </w:rPr>
-        <w:t xml:space="preserve"> a customer has a credit card. This column is also relevant, since people with a credit card are less likely to leave the bank.</w:t>
-      </w:r>
-    </w:p>
-    <w:p>
-      <w:pPr>
-        <w:rPr>
-          <w:rFonts w:ascii="Times New Roman" w:eastAsia="Times New Roman" w:hAnsi="Times New Roman" w:cs="Times New Roman"/>
-          <w:b/>
-          <w:bCs/>
-          <w:color w:val="202124"/>
-          <w:sz w:val="24"/>
-        </w:rPr>
-      </w:pPr>
-    </w:p>
-    <w:p>
-      <w:pPr>
-        <w:rPr>
-          <w:rFonts w:ascii="Times New Roman" w:eastAsia="Times New Roman" w:hAnsi="Times New Roman" w:cs="Times New Roman"/>
-          <w:b/>
-          <w:bCs/>
-          <w:color w:val="202124"/>
-          <w:sz w:val="24"/>
-        </w:rPr>
-      </w:pPr>
-      <w:proofErr w:type="spellStart"/>
-      <w:r>
-        <w:rPr>
-          <w:rFonts w:ascii="Times New Roman" w:eastAsia="Times New Roman" w:hAnsi="Times New Roman" w:cs="Times New Roman"/>
-          <w:b/>
-          <w:bCs/>
-          <w:color w:val="202124"/>
-          <w:sz w:val="24"/>
-        </w:rPr>
-        <w:t>IsActiveMember</w:t>
-      </w:r>
-      <w:proofErr w:type="spellEnd"/>
-      <w:r>
-        <w:rPr>
-          <w:rFonts w:ascii="Times New Roman" w:eastAsia="Times New Roman" w:hAnsi="Times New Roman" w:cs="Times New Roman"/>
-          <w:b/>
-          <w:bCs/>
-          <w:color w:val="202124"/>
-          <w:sz w:val="24"/>
-        </w:rPr>
-        <w:t>—active customers are less likely to leave the bank.</w:t>
-      </w:r>
-    </w:p>
-    <w:p>
-      <w:pPr>
-        <w:rPr>
-          <w:rFonts w:ascii="Times New Roman" w:eastAsia="Times New Roman" w:hAnsi="Times New Roman" w:cs="Times New Roman"/>
-          <w:b/>
-          <w:bCs/>
-          <w:color w:val="202124"/>
-          <w:sz w:val="24"/>
-        </w:rPr>
-      </w:pPr>
-    </w:p>
-    <w:p>
-      <w:pPr>
-        <w:rPr>
-          <w:rFonts w:ascii="Times New Roman" w:eastAsia="Times New Roman" w:hAnsi="Times New Roman" w:cs="Times New Roman"/>
-          <w:b/>
-          <w:bCs/>
-          <w:color w:val="202124"/>
-          <w:sz w:val="24"/>
-        </w:rPr>
-      </w:pPr>
-      <w:proofErr w:type="spellStart"/>
-      <w:r>
-        <w:rPr>
-          <w:rFonts w:ascii="Times New Roman" w:eastAsia="Times New Roman" w:hAnsi="Times New Roman" w:cs="Times New Roman"/>
-          <w:b/>
-          <w:bCs/>
-          <w:color w:val="202124"/>
-          <w:sz w:val="24"/>
-        </w:rPr>
-        <w:t>EstimatedSalary</w:t>
-      </w:r>
-      <w:proofErr w:type="spellEnd"/>
-      <w:r>
-        <w:rPr>
-          <w:rFonts w:ascii="Times New Roman" w:eastAsia="Times New Roman" w:hAnsi="Times New Roman" w:cs="Times New Roman"/>
-          <w:b/>
-          <w:bCs/>
-          <w:color w:val="202124"/>
-          <w:sz w:val="24"/>
-        </w:rPr>
-        <w:t>—as with balance, people with lower salaries are more likely to leave the bank compared to those with higher salaries.</w:t>
-      </w:r>
-    </w:p>
-    <w:p>
-      <w:pPr>
-        <w:rPr>
-          <w:rFonts w:ascii="Times New Roman" w:eastAsia="Times New Roman" w:hAnsi="Times New Roman" w:cs="Times New Roman"/>
-          <w:b/>
-          <w:bCs/>
-          <w:color w:val="202124"/>
-          <w:sz w:val="24"/>
-        </w:rPr>
-      </w:pPr>
-    </w:p>
-    <w:p>
-      <w:pPr>
-        <w:rPr>
-          <w:rFonts w:ascii="Times New Roman" w:hAnsi="Times New Roman" w:cs="Times New Roman"/>
-          <w:sz w:val="24"/>
-        </w:rPr>
-      </w:pPr>
-      <w:r>
-        <w:rPr>
-          <w:rFonts w:ascii="Times New Roman" w:eastAsia="Times New Roman" w:hAnsi="Times New Roman" w:cs="Times New Roman"/>
-          <w:b/>
-          <w:bCs/>
-          <w:color w:val="202124"/>
-          <w:sz w:val="24"/>
-        </w:rPr>
         <w:t>Exited—whether or not the customer left the bank.</w:t>
       </w:r>
-    </w:p>
-    <w:p>
-      <w:pPr>
-        <w:rPr>
-          <w:rFonts w:ascii="Times New Roman" w:hAnsi="Times New Roman" w:cs="Times New Roman"/>
-          <w:sz w:val="24"/>
-        </w:rPr>
-      </w:pPr>
     </w:p>
     <w:p>
       <w:pPr>
@@ -3090,6 +2586,180 @@
       <w:pPr>
         <w:rPr>
           <w:rFonts w:ascii="Times New Roman" w:hAnsi="Times New Roman" w:cs="Times New Roman"/>
+          <w:b/>
+          <w:bCs/>
+          <w:sz w:val="24"/>
+        </w:rPr>
+      </w:pPr>
+      <w:r>
+        <w:rPr>
+          <w:rFonts w:ascii="Times New Roman" w:hAnsi="Times New Roman" w:cs="Times New Roman"/>
+          <w:b/>
+          <w:bCs/>
+          <w:sz w:val="24"/>
+        </w:rPr>
+        <w:t>User case Diagram</w:t>
+      </w:r>
+    </w:p>
+    <w:p>
+      <w:pPr>
+        <w:rPr>
+          <w:rFonts w:ascii="Times New Roman" w:hAnsi="Times New Roman" w:cs="Times New Roman"/>
+          <w:b/>
+          <w:bCs/>
+          <w:sz w:val="24"/>
+        </w:rPr>
+      </w:pPr>
+      <w:r>
+        <w:rPr>
+          <w:rFonts w:ascii="Times New Roman" w:hAnsi="Times New Roman" w:cs="Times New Roman"/>
+          <w:b/>
+          <w:bCs/>
+          <w:noProof/>
+          <w:sz w:val="24"/>
+        </w:rPr>
+        <w:drawing>
+          <wp:inline distT="0" distB="0" distL="0" distR="0" wp14:anchorId="111D23D2" wp14:editId="25F3EFA8">
+            <wp:extent cx="6447790" cy="5708015"/>
+            <wp:effectExtent l="0" t="0" r="3810" b="0"/>
+            <wp:docPr id="31" name="Picture 31" descr="Diagram&#10;&#10;Description automatically generated"/>
+            <wp:cNvGraphicFramePr>
+              <a:graphicFrameLocks xmlns:a="http://schemas.openxmlformats.org/drawingml/2006/main" noChangeAspect="1"/>
+            </wp:cNvGraphicFramePr>
+            <a:graphic xmlns:a="http://schemas.openxmlformats.org/drawingml/2006/main">
+              <a:graphicData uri="http://schemas.openxmlformats.org/drawingml/2006/picture">
+                <pic:pic xmlns:pic="http://schemas.openxmlformats.org/drawingml/2006/picture">
+                  <pic:nvPicPr>
+                    <pic:cNvPr id="31" name="Picture 31" descr="Diagram&#10;&#10;Description automatically generated"/>
+                    <pic:cNvPicPr/>
+                  </pic:nvPicPr>
+                  <pic:blipFill>
+                    <a:blip r:embed="rId11">
+                      <a:extLst>
+                        <a:ext uri="{28A0092B-C50C-407E-A947-70E740481C1C}">
+                          <a14:useLocalDpi xmlns:a14="http://schemas.microsoft.com/office/drawing/2010/main" val="0"/>
+                        </a:ext>
+                      </a:extLst>
+                    </a:blip>
+                    <a:stretch>
+                      <a:fillRect/>
+                    </a:stretch>
+                  </pic:blipFill>
+                  <pic:spPr>
+                    <a:xfrm>
+                      <a:off x="0" y="0"/>
+                      <a:ext cx="6447790" cy="5708015"/>
+                    </a:xfrm>
+                    <a:prstGeom prst="rect">
+                      <a:avLst/>
+                    </a:prstGeom>
+                  </pic:spPr>
+                </pic:pic>
+              </a:graphicData>
+            </a:graphic>
+          </wp:inline>
+        </w:drawing>
+      </w:r>
+    </w:p>
+    <w:p>
+      <w:pPr>
+        <w:rPr>
+          <w:rFonts w:ascii="Times New Roman" w:hAnsi="Times New Roman" w:cs="Times New Roman"/>
+          <w:b/>
+          <w:bCs/>
+          <w:sz w:val="24"/>
+        </w:rPr>
+      </w:pPr>
+    </w:p>
+    <w:p>
+      <w:pPr>
+        <w:rPr>
+          <w:rFonts w:ascii="Times New Roman" w:hAnsi="Times New Roman" w:cs="Times New Roman"/>
+        </w:rPr>
+      </w:pPr>
+      <w:r>
+        <w:rPr>
+          <w:rFonts w:ascii="Times New Roman" w:hAnsi="Times New Roman" w:cs="Times New Roman"/>
+        </w:rPr>
+        <w:t>High Level Architecture Design</w:t>
+      </w:r>
+    </w:p>
+    <w:p>
+      <w:pPr>
+        <w:spacing w:after="115" w:line="249" w:lineRule="auto"/>
+        <w:ind w:left="9" w:right="15" w:hanging="10"/>
+        <w:rPr>
+          <w:rFonts w:ascii="Times New Roman" w:eastAsia="Times New Roman" w:hAnsi="Times New Roman" w:cs="Times New Roman"/>
+          <w:color w:val="548DD4"/>
+          <w:sz w:val="24"/>
+        </w:rPr>
+      </w:pPr>
+    </w:p>
+    <w:p>
+      <w:pPr>
+        <w:spacing w:after="115" w:line="249" w:lineRule="auto"/>
+        <w:ind w:left="9" w:right="15" w:hanging="10"/>
+        <w:rPr>
+          <w:rFonts w:ascii="Times New Roman" w:eastAsia="Times New Roman" w:hAnsi="Times New Roman" w:cs="Times New Roman"/>
+          <w:color w:val="548DD4"/>
+          <w:sz w:val="24"/>
+        </w:rPr>
+      </w:pPr>
+      <w:r>
+        <w:rPr>
+          <w:rFonts w:ascii="Times New Roman" w:eastAsia="Times New Roman" w:hAnsi="Times New Roman" w:cs="Times New Roman"/>
+          <w:noProof/>
+          <w:color w:val="548DD4"/>
+          <w:sz w:val="24"/>
+        </w:rPr>
+        <w:lastRenderedPageBreak/>
+        <w:drawing>
+          <wp:inline distT="0" distB="0" distL="0" distR="0" wp14:anchorId="1A3DB4A2" wp14:editId="4C4771F5">
+            <wp:extent cx="6447790" cy="8138795"/>
+            <wp:effectExtent l="0" t="0" r="3810" b="1905"/>
+            <wp:docPr id="32" name="Picture 32"/>
+            <wp:cNvGraphicFramePr>
+              <a:graphicFrameLocks xmlns:a="http://schemas.openxmlformats.org/drawingml/2006/main" noChangeAspect="1"/>
+            </wp:cNvGraphicFramePr>
+            <a:graphic xmlns:a="http://schemas.openxmlformats.org/drawingml/2006/main">
+              <a:graphicData uri="http://schemas.openxmlformats.org/drawingml/2006/picture">
+                <pic:pic xmlns:pic="http://schemas.openxmlformats.org/drawingml/2006/picture">
+                  <pic:nvPicPr>
+                    <pic:cNvPr id="32" name="Picture 32"/>
+                    <pic:cNvPicPr/>
+                  </pic:nvPicPr>
+                  <pic:blipFill>
+                    <a:blip r:embed="rId12">
+                      <a:extLst>
+                        <a:ext uri="{28A0092B-C50C-407E-A947-70E740481C1C}">
+                          <a14:useLocalDpi xmlns:a14="http://schemas.microsoft.com/office/drawing/2010/main" val="0"/>
+                        </a:ext>
+                      </a:extLst>
+                    </a:blip>
+                    <a:stretch>
+                      <a:fillRect/>
+                    </a:stretch>
+                  </pic:blipFill>
+                  <pic:spPr>
+                    <a:xfrm>
+                      <a:off x="0" y="0"/>
+                      <a:ext cx="6447790" cy="8138795"/>
+                    </a:xfrm>
+                    <a:prstGeom prst="rect">
+                      <a:avLst/>
+                    </a:prstGeom>
+                  </pic:spPr>
+                </pic:pic>
+              </a:graphicData>
+            </a:graphic>
+          </wp:inline>
+        </w:drawing>
+      </w:r>
+    </w:p>
+    <w:p>
+      <w:pPr>
+        <w:rPr>
+          <w:rFonts w:ascii="Times New Roman" w:hAnsi="Times New Roman" w:cs="Times New Roman"/>
           <w:sz w:val="24"/>
         </w:rPr>
       </w:pPr>
@@ -3138,47 +2808,7 @@
           <w:bCs/>
           <w:sz w:val="24"/>
         </w:rPr>
-        <w:t>In this project I will use CRISP-</w:t>
-      </w:r>
-      <w:proofErr w:type="gramStart"/>
-      <w:r>
-        <w:rPr>
-          <w:rFonts w:ascii="Times New Roman" w:hAnsi="Times New Roman" w:cs="Times New Roman"/>
-          <w:b/>
-          <w:bCs/>
-          <w:sz w:val="24"/>
-        </w:rPr>
-        <w:t>DM  to</w:t>
-      </w:r>
-      <w:proofErr w:type="gramEnd"/>
-      <w:r>
-        <w:rPr>
-          <w:rFonts w:ascii="Times New Roman" w:hAnsi="Times New Roman" w:cs="Times New Roman"/>
-          <w:b/>
-          <w:bCs/>
-          <w:sz w:val="24"/>
-        </w:rPr>
-        <w:t xml:space="preserve"> build the </w:t>
-      </w:r>
-      <w:proofErr w:type="spellStart"/>
-      <w:r>
-        <w:rPr>
-          <w:rFonts w:ascii="Times New Roman" w:hAnsi="Times New Roman" w:cs="Times New Roman"/>
-          <w:b/>
-          <w:bCs/>
-          <w:sz w:val="24"/>
-        </w:rPr>
-        <w:t>banck</w:t>
-      </w:r>
-      <w:proofErr w:type="spellEnd"/>
-      <w:r>
-        <w:rPr>
-          <w:rFonts w:ascii="Times New Roman" w:hAnsi="Times New Roman" w:cs="Times New Roman"/>
-          <w:b/>
-          <w:bCs/>
-          <w:sz w:val="24"/>
-        </w:rPr>
-        <w:t xml:space="preserve"> customer churn prediction model in this methodology , a 5– phase technique was used ;</w:t>
+        <w:t>In this project I will use CRISP-DM  to build the banck customer churn prediction model in this methodology , a 5– phase technique was used ;</w:t>
       </w:r>
     </w:p>
     <w:p>
@@ -3202,7 +2832,7 @@
           <w:bCs/>
           <w:sz w:val="24"/>
         </w:rPr>
-        <w:t>Data Understanding</w:t>
+        <w:t>Data Collection</w:t>
       </w:r>
     </w:p>
     <w:p>
@@ -3298,16 +2928,7 @@
           <w:bCs/>
           <w:sz w:val="24"/>
         </w:rPr>
-        <w:t xml:space="preserve">Model </w:t>
-      </w:r>
-      <w:r>
-        <w:rPr>
-          <w:rFonts w:ascii="Times New Roman" w:hAnsi="Times New Roman" w:cs="Times New Roman"/>
-          <w:b/>
-          <w:bCs/>
-          <w:sz w:val="24"/>
-        </w:rPr>
-        <w:t>Deployment</w:t>
+        <w:t>Model Deployment</w:t>
       </w:r>
     </w:p>
     <w:p>
@@ -3337,28 +2958,17 @@
           <w:bCs/>
           <w:sz w:val="24"/>
         </w:rPr>
-        <w:t>1.</w:t>
-      </w:r>
-      <w:r>
-        <w:rPr>
-          <w:rFonts w:ascii="Times New Roman" w:hAnsi="Times New Roman" w:cs="Times New Roman"/>
-          <w:b/>
-          <w:bCs/>
-          <w:sz w:val="24"/>
-        </w:rPr>
-        <w:t xml:space="preserve">Data </w:t>
-      </w:r>
-      <w:proofErr w:type="gramStart"/>
-      <w:r>
-        <w:rPr>
-          <w:rFonts w:ascii="Times New Roman" w:hAnsi="Times New Roman" w:cs="Times New Roman"/>
-          <w:b/>
-          <w:bCs/>
-          <w:sz w:val="24"/>
-        </w:rPr>
-        <w:t>Collection;</w:t>
-      </w:r>
-      <w:proofErr w:type="gramEnd"/>
+        <w:t>1.Data Collection</w:t>
+      </w:r>
+      <w:r>
+        <w:rPr>
+          <w:rFonts w:ascii="Times New Roman" w:hAnsi="Times New Roman" w:cs="Times New Roman"/>
+          <w:b/>
+          <w:bCs/>
+          <w:sz w:val="24"/>
+        </w:rPr>
+        <w:t>.</w:t>
+      </w:r>
     </w:p>
     <w:p>
       <w:pPr>
@@ -3377,36 +2987,7 @@
           <w:bCs/>
           <w:sz w:val="24"/>
         </w:rPr>
-        <w:t xml:space="preserve">The data used in the project to perform the </w:t>
-      </w:r>
-      <w:r>
-        <w:rPr>
-          <w:rFonts w:ascii="Times New Roman" w:hAnsi="Times New Roman" w:cs="Times New Roman"/>
-          <w:b/>
-          <w:bCs/>
-          <w:sz w:val="24"/>
-        </w:rPr>
-        <w:t xml:space="preserve">analysis and predictive </w:t>
-      </w:r>
-      <w:proofErr w:type="spellStart"/>
-      <w:r>
-        <w:rPr>
-          <w:rFonts w:ascii="Times New Roman" w:hAnsi="Times New Roman" w:cs="Times New Roman"/>
-          <w:b/>
-          <w:bCs/>
-          <w:sz w:val="24"/>
-        </w:rPr>
-        <w:t>meodelling</w:t>
-      </w:r>
-      <w:proofErr w:type="spellEnd"/>
-      <w:r>
-        <w:rPr>
-          <w:rFonts w:ascii="Times New Roman" w:hAnsi="Times New Roman" w:cs="Times New Roman"/>
-          <w:b/>
-          <w:bCs/>
-          <w:sz w:val="24"/>
-        </w:rPr>
-        <w:t xml:space="preserve"> of bank customer churn was sourced from Kaggle.</w:t>
+        <w:t>The data used in the project to perform the analysis and predictive meodelling of bank customer churn was sourced from Kaggle.</w:t>
       </w:r>
     </w:p>
     <w:p>
@@ -3436,36 +3017,7 @@
           <w:bCs/>
           <w:sz w:val="24"/>
         </w:rPr>
-        <w:t>2.</w:t>
-      </w:r>
-      <w:r>
-        <w:rPr>
-          <w:rFonts w:ascii="Times New Roman" w:hAnsi="Times New Roman" w:cs="Times New Roman"/>
-          <w:b/>
-          <w:bCs/>
-          <w:sz w:val="24"/>
-        </w:rPr>
-        <w:t xml:space="preserve">Data </w:t>
-      </w:r>
-      <w:proofErr w:type="gramStart"/>
-      <w:r>
-        <w:rPr>
-          <w:rFonts w:ascii="Times New Roman" w:hAnsi="Times New Roman" w:cs="Times New Roman"/>
-          <w:b/>
-          <w:bCs/>
-          <w:sz w:val="24"/>
-        </w:rPr>
-        <w:t>Understanding;</w:t>
-      </w:r>
-      <w:proofErr w:type="gramEnd"/>
-      <w:r>
-        <w:rPr>
-          <w:rFonts w:ascii="Times New Roman" w:hAnsi="Times New Roman" w:cs="Times New Roman"/>
-          <w:b/>
-          <w:bCs/>
-          <w:sz w:val="24"/>
-        </w:rPr>
-        <w:t xml:space="preserve"> </w:t>
+        <w:t xml:space="preserve">2.Data Understanding. </w:t>
       </w:r>
     </w:p>
     <w:p>
@@ -3485,27 +3037,7 @@
           <w:bCs/>
           <w:sz w:val="24"/>
         </w:rPr>
-        <w:t xml:space="preserve">Data understanding focusses on the </w:t>
-      </w:r>
-      <w:proofErr w:type="gramStart"/>
-      <w:r>
-        <w:rPr>
-          <w:rFonts w:ascii="Times New Roman" w:hAnsi="Times New Roman" w:cs="Times New Roman"/>
-          <w:b/>
-          <w:bCs/>
-          <w:sz w:val="24"/>
-        </w:rPr>
-        <w:t>identification ,</w:t>
-      </w:r>
-      <w:proofErr w:type="gramEnd"/>
-      <w:r>
-        <w:rPr>
-          <w:rFonts w:ascii="Times New Roman" w:hAnsi="Times New Roman" w:cs="Times New Roman"/>
-          <w:b/>
-          <w:bCs/>
-          <w:sz w:val="24"/>
-        </w:rPr>
-        <w:t xml:space="preserve"> collecting and analysis of the data that will essentially help in accomplishing the project goals.</w:t>
+        <w:t>Data understanding focusses on the identification , collecting and analysis of the data that will essentially help in accomplishing the project goals.</w:t>
       </w:r>
       <w:r>
         <w:rPr>
@@ -3693,7 +3225,7 @@
           <w:sz w:val="24"/>
         </w:rPr>
         <w:drawing>
-          <wp:inline distT="0" distB="0" distL="0" distR="0" wp14:anchorId="581EF3BF" wp14:editId="2C894CCF">
+          <wp:inline distT="0" distB="0" distL="0" distR="0" wp14:anchorId="6BEBAC4D" wp14:editId="4B3E002E">
             <wp:extent cx="6447790" cy="2504440"/>
             <wp:effectExtent l="0" t="0" r="3810" b="0"/>
             <wp:docPr id="9" name="Picture 9" descr="Graphical user interface, text, application, email&#10;&#10;Description automatically generated"/>
@@ -3708,7 +3240,7 @@
                     <pic:cNvPicPr/>
                   </pic:nvPicPr>
                   <pic:blipFill>
-                    <a:blip r:embed="rId10" cstate="print">
+                    <a:blip r:embed="rId13" cstate="print">
                       <a:extLst>
                         <a:ext uri="{28A0092B-C50C-407E-A947-70E740481C1C}">
                           <a14:useLocalDpi xmlns:a14="http://schemas.microsoft.com/office/drawing/2010/main" val="0"/>
@@ -3762,47 +3294,7 @@
           <w:bCs/>
           <w:sz w:val="24"/>
         </w:rPr>
-        <w:t xml:space="preserve">Since the data is in csv </w:t>
-      </w:r>
-      <w:proofErr w:type="gramStart"/>
-      <w:r>
-        <w:rPr>
-          <w:rFonts w:ascii="Times New Roman" w:hAnsi="Times New Roman" w:cs="Times New Roman"/>
-          <w:b/>
-          <w:bCs/>
-          <w:sz w:val="24"/>
-        </w:rPr>
-        <w:t>format ,</w:t>
-      </w:r>
-      <w:proofErr w:type="gramEnd"/>
-      <w:r>
-        <w:rPr>
-          <w:rFonts w:ascii="Times New Roman" w:hAnsi="Times New Roman" w:cs="Times New Roman"/>
-          <w:b/>
-          <w:bCs/>
-          <w:sz w:val="24"/>
-        </w:rPr>
-        <w:t xml:space="preserve"> use . read_ </w:t>
-      </w:r>
-      <w:proofErr w:type="gramStart"/>
-      <w:r>
-        <w:rPr>
-          <w:rFonts w:ascii="Times New Roman" w:hAnsi="Times New Roman" w:cs="Times New Roman"/>
-          <w:b/>
-          <w:bCs/>
-          <w:sz w:val="24"/>
-        </w:rPr>
-        <w:t>csv(</w:t>
-      </w:r>
-      <w:proofErr w:type="gramEnd"/>
-      <w:r>
-        <w:rPr>
-          <w:rFonts w:ascii="Times New Roman" w:hAnsi="Times New Roman" w:cs="Times New Roman"/>
-          <w:b/>
-          <w:bCs/>
-          <w:sz w:val="24"/>
-        </w:rPr>
-        <w:t>). format to read the data.</w:t>
+        <w:t>Since the data is in csv format , use . read_ csv(). format to read the data.</w:t>
       </w:r>
     </w:p>
     <w:p>
@@ -3823,7 +3315,7 @@
           <w:sz w:val="24"/>
         </w:rPr>
         <w:drawing>
-          <wp:inline distT="0" distB="0" distL="0" distR="0" wp14:anchorId="5BB0457B" wp14:editId="36D369A7">
+          <wp:inline distT="0" distB="0" distL="0" distR="0" wp14:anchorId="2499C871" wp14:editId="3AAB67D3">
             <wp:extent cx="6447790" cy="596265"/>
             <wp:effectExtent l="0" t="0" r="3810" b="635"/>
             <wp:docPr id="10" name="Picture 10"/>
@@ -3838,7 +3330,7 @@
                     <pic:cNvPicPr/>
                   </pic:nvPicPr>
                   <pic:blipFill>
-                    <a:blip r:embed="rId11" cstate="print">
+                    <a:blip r:embed="rId14" cstate="print">
                       <a:extLst>
                         <a:ext uri="{28A0092B-C50C-407E-A947-70E740481C1C}">
                           <a14:useLocalDpi xmlns:a14="http://schemas.microsoft.com/office/drawing/2010/main" val="0"/>
@@ -3893,47 +3385,7 @@
           <w:bCs/>
           <w:sz w:val="24"/>
         </w:rPr>
-        <w:t xml:space="preserve">we </w:t>
-      </w:r>
-      <w:proofErr w:type="gramStart"/>
-      <w:r>
-        <w:rPr>
-          <w:rFonts w:ascii="Times New Roman" w:hAnsi="Times New Roman" w:cs="Times New Roman"/>
-          <w:b/>
-          <w:bCs/>
-          <w:sz w:val="24"/>
-        </w:rPr>
-        <w:t>use .head</w:t>
-      </w:r>
-      <w:proofErr w:type="gramEnd"/>
-      <w:r>
-        <w:rPr>
-          <w:rFonts w:ascii="Times New Roman" w:hAnsi="Times New Roman" w:cs="Times New Roman"/>
-          <w:b/>
-          <w:bCs/>
-          <w:sz w:val="24"/>
-        </w:rPr>
-        <w:t xml:space="preserve">() function. Here is an overview of what the dataset looks like by calling the name of the file </w:t>
-      </w:r>
-      <w:proofErr w:type="gramStart"/>
-      <w:r>
-        <w:rPr>
-          <w:rFonts w:ascii="Times New Roman" w:hAnsi="Times New Roman" w:cs="Times New Roman"/>
-          <w:b/>
-          <w:bCs/>
-          <w:sz w:val="24"/>
-        </w:rPr>
-        <w:t>using .head</w:t>
-      </w:r>
-      <w:proofErr w:type="gramEnd"/>
-      <w:r>
-        <w:rPr>
-          <w:rFonts w:ascii="Times New Roman" w:hAnsi="Times New Roman" w:cs="Times New Roman"/>
-          <w:b/>
-          <w:bCs/>
-          <w:sz w:val="24"/>
-        </w:rPr>
-        <w:t>() function.</w:t>
+        <w:t>we use .head() function. Here is an overview of what the dataset looks like by calling the name of the file using .head() function.</w:t>
       </w:r>
     </w:p>
     <w:p>
@@ -3964,7 +3416,7 @@
           <w:sz w:val="24"/>
         </w:rPr>
         <w:drawing>
-          <wp:inline distT="0" distB="0" distL="0" distR="0" wp14:anchorId="177CF0B6" wp14:editId="5B92F341">
+          <wp:inline distT="0" distB="0" distL="0" distR="0" wp14:anchorId="5CBADC26" wp14:editId="079C771F">
             <wp:extent cx="6447790" cy="916940"/>
             <wp:effectExtent l="0" t="0" r="3810" b="0"/>
             <wp:docPr id="11" name="Picture 11" descr="Table&#10;&#10;Description automatically generated with medium confidence"/>
@@ -3979,7 +3431,7 @@
                     <pic:cNvPicPr/>
                   </pic:nvPicPr>
                   <pic:blipFill>
-                    <a:blip r:embed="rId12" cstate="print">
+                    <a:blip r:embed="rId15" cstate="print">
                       <a:extLst>
                         <a:ext uri="{28A0092B-C50C-407E-A947-70E740481C1C}">
                           <a14:useLocalDpi xmlns:a14="http://schemas.microsoft.com/office/drawing/2010/main" val="0"/>
@@ -4041,47 +3493,7 @@
           <w:bCs/>
           <w:sz w:val="24"/>
         </w:rPr>
-        <w:t xml:space="preserve">       To get the statistical overview of the </w:t>
-      </w:r>
-      <w:proofErr w:type="gramStart"/>
-      <w:r>
-        <w:rPr>
-          <w:rFonts w:ascii="Times New Roman" w:hAnsi="Times New Roman" w:cs="Times New Roman"/>
-          <w:b/>
-          <w:bCs/>
-          <w:sz w:val="24"/>
-        </w:rPr>
-        <w:t>data ,</w:t>
-      </w:r>
-      <w:proofErr w:type="gramEnd"/>
-      <w:r>
-        <w:rPr>
-          <w:rFonts w:ascii="Times New Roman" w:hAnsi="Times New Roman" w:cs="Times New Roman"/>
-          <w:b/>
-          <w:bCs/>
-          <w:sz w:val="24"/>
-        </w:rPr>
-        <w:t xml:space="preserve"> I used . </w:t>
-      </w:r>
-      <w:proofErr w:type="gramStart"/>
-      <w:r>
-        <w:rPr>
-          <w:rFonts w:ascii="Times New Roman" w:hAnsi="Times New Roman" w:cs="Times New Roman"/>
-          <w:b/>
-          <w:bCs/>
-          <w:sz w:val="24"/>
-        </w:rPr>
-        <w:t>describe(</w:t>
-      </w:r>
-      <w:proofErr w:type="gramEnd"/>
-      <w:r>
-        <w:rPr>
-          <w:rFonts w:ascii="Times New Roman" w:hAnsi="Times New Roman" w:cs="Times New Roman"/>
-          <w:b/>
-          <w:bCs/>
-          <w:sz w:val="24"/>
-        </w:rPr>
-        <w:t>)</w:t>
+        <w:t xml:space="preserve">       To get the statistical overview of the data , I used . describe()</w:t>
       </w:r>
     </w:p>
     <w:p>
@@ -4113,7 +3525,7 @@
         </w:rPr>
         <w:lastRenderedPageBreak/>
         <w:drawing>
-          <wp:inline distT="0" distB="0" distL="0" distR="0" wp14:anchorId="3B11FD46" wp14:editId="468ABC65">
+          <wp:inline distT="0" distB="0" distL="0" distR="0" wp14:anchorId="1892A785" wp14:editId="4D316931">
             <wp:extent cx="6447790" cy="1697355"/>
             <wp:effectExtent l="0" t="0" r="3810" b="4445"/>
             <wp:docPr id="12" name="Picture 12" descr="Table&#10;&#10;Description automatically generated"/>
@@ -4128,7 +3540,7 @@
                     <pic:cNvPicPr/>
                   </pic:nvPicPr>
                   <pic:blipFill>
-                    <a:blip r:embed="rId13" cstate="print">
+                    <a:blip r:embed="rId16" cstate="print">
                       <a:extLst>
                         <a:ext uri="{28A0092B-C50C-407E-A947-70E740481C1C}">
                           <a14:useLocalDpi xmlns:a14="http://schemas.microsoft.com/office/drawing/2010/main" val="0"/>
@@ -4190,76 +3602,16 @@
           <w:bCs/>
           <w:sz w:val="24"/>
         </w:rPr>
-        <w:t xml:space="preserve">        The .</w:t>
-      </w:r>
-      <w:proofErr w:type="gramStart"/>
-      <w:r>
-        <w:rPr>
-          <w:rFonts w:ascii="Times New Roman" w:hAnsi="Times New Roman" w:cs="Times New Roman"/>
-          <w:b/>
-          <w:bCs/>
-          <w:sz w:val="24"/>
-        </w:rPr>
-        <w:t>info(</w:t>
-      </w:r>
-      <w:proofErr w:type="gramEnd"/>
-      <w:r>
-        <w:rPr>
-          <w:rFonts w:ascii="Times New Roman" w:hAnsi="Times New Roman" w:cs="Times New Roman"/>
-          <w:b/>
-          <w:bCs/>
-          <w:sz w:val="24"/>
-        </w:rPr>
-        <w:t xml:space="preserve">) function </w:t>
-      </w:r>
-      <w:r>
-        <w:rPr>
-          <w:rFonts w:ascii="Times New Roman" w:hAnsi="Times New Roman" w:cs="Times New Roman"/>
-          <w:b/>
-          <w:bCs/>
-          <w:sz w:val="24"/>
-        </w:rPr>
-        <w:t xml:space="preserve">is used to print a concise summary of a </w:t>
-      </w:r>
-      <w:proofErr w:type="spellStart"/>
-      <w:r>
-        <w:rPr>
-          <w:rFonts w:ascii="Times New Roman" w:hAnsi="Times New Roman" w:cs="Times New Roman"/>
-          <w:b/>
-          <w:bCs/>
-          <w:sz w:val="24"/>
-        </w:rPr>
-        <w:t>DataFrame</w:t>
-      </w:r>
-      <w:proofErr w:type="spellEnd"/>
-      <w:r>
-        <w:rPr>
-          <w:rFonts w:ascii="Times New Roman" w:hAnsi="Times New Roman" w:cs="Times New Roman"/>
-          <w:b/>
-          <w:bCs/>
-          <w:sz w:val="24"/>
-        </w:rPr>
-        <w:t xml:space="preserve">. This method prints information about a </w:t>
-      </w:r>
-      <w:proofErr w:type="spellStart"/>
-      <w:r>
-        <w:rPr>
-          <w:rFonts w:ascii="Times New Roman" w:hAnsi="Times New Roman" w:cs="Times New Roman"/>
-          <w:b/>
-          <w:bCs/>
-          <w:sz w:val="24"/>
-        </w:rPr>
-        <w:t>DataFrame</w:t>
-      </w:r>
-      <w:proofErr w:type="spellEnd"/>
-      <w:r>
-        <w:rPr>
-          <w:rFonts w:ascii="Times New Roman" w:hAnsi="Times New Roman" w:cs="Times New Roman"/>
-          <w:b/>
-          <w:bCs/>
-          <w:sz w:val="24"/>
-        </w:rPr>
-        <w:t>. Check the image below to view basic information about the data.</w:t>
+        <w:t xml:space="preserve">        The .info() function </w:t>
+      </w:r>
+      <w:r>
+        <w:rPr>
+          <w:rFonts w:ascii="Times New Roman" w:hAnsi="Times New Roman" w:cs="Times New Roman"/>
+          <w:b/>
+          <w:bCs/>
+          <w:sz w:val="24"/>
+        </w:rPr>
+        <w:t>is used to print a concise summary of a DataFrame. This method prints information about a DataFrame. Check the image below to view basic information about the data.</w:t>
       </w:r>
     </w:p>
     <w:p>
@@ -4290,7 +3642,7 @@
           <w:sz w:val="24"/>
         </w:rPr>
         <w:drawing>
-          <wp:inline distT="0" distB="0" distL="0" distR="0" wp14:anchorId="3DBC2700" wp14:editId="5810697A">
+          <wp:inline distT="0" distB="0" distL="0" distR="0" wp14:anchorId="7B9D4866" wp14:editId="5BEF7BD2">
             <wp:extent cx="6447790" cy="2371725"/>
             <wp:effectExtent l="0" t="0" r="3810" b="3175"/>
             <wp:docPr id="13" name="Picture 13" descr="Graphical user interface, application&#10;&#10;Description automatically generated"/>
@@ -4305,7 +3657,7 @@
                     <pic:cNvPicPr/>
                   </pic:nvPicPr>
                   <pic:blipFill>
-                    <a:blip r:embed="rId14" cstate="print">
+                    <a:blip r:embed="rId17" cstate="print">
                       <a:extLst>
                         <a:ext uri="{28A0092B-C50C-407E-A947-70E740481C1C}">
                           <a14:useLocalDpi xmlns:a14="http://schemas.microsoft.com/office/drawing/2010/main" val="0"/>
@@ -4398,7 +3750,7 @@
         </w:rPr>
         <w:lastRenderedPageBreak/>
         <w:drawing>
-          <wp:inline distT="0" distB="0" distL="0" distR="0" wp14:anchorId="481482C2" wp14:editId="6AB2910B">
+          <wp:inline distT="0" distB="0" distL="0" distR="0" wp14:anchorId="0D6E106B" wp14:editId="52788647">
             <wp:extent cx="6447790" cy="3472815"/>
             <wp:effectExtent l="0" t="0" r="3810" b="0"/>
             <wp:docPr id="14" name="Picture 14" descr="Chart, bar chart&#10;&#10;Description automatically generated"/>
@@ -4413,7 +3765,7 @@
                     <pic:cNvPicPr/>
                   </pic:nvPicPr>
                   <pic:blipFill>
-                    <a:blip r:embed="rId15" cstate="print">
+                    <a:blip r:embed="rId18" cstate="print">
                       <a:extLst>
                         <a:ext uri="{28A0092B-C50C-407E-A947-70E740481C1C}">
                           <a14:useLocalDpi xmlns:a14="http://schemas.microsoft.com/office/drawing/2010/main" val="0"/>
@@ -4497,86 +3849,6 @@
           <w:sz w:val="24"/>
         </w:rPr>
       </w:pPr>
-    </w:p>
-    <w:p>
-      <w:pPr>
-        <w:rPr>
-          <w:rFonts w:ascii="Times New Roman" w:hAnsi="Times New Roman" w:cs="Times New Roman"/>
-          <w:b/>
-          <w:bCs/>
-          <w:sz w:val="24"/>
-        </w:rPr>
-      </w:pPr>
-    </w:p>
-    <w:p>
-      <w:pPr>
-        <w:rPr>
-          <w:rFonts w:ascii="Times New Roman" w:hAnsi="Times New Roman" w:cs="Times New Roman"/>
-          <w:b/>
-          <w:bCs/>
-          <w:sz w:val="24"/>
-        </w:rPr>
-      </w:pPr>
-    </w:p>
-    <w:p>
-      <w:pPr>
-        <w:rPr>
-          <w:rFonts w:ascii="Times New Roman" w:hAnsi="Times New Roman" w:cs="Times New Roman"/>
-          <w:b/>
-          <w:bCs/>
-          <w:sz w:val="24"/>
-        </w:rPr>
-      </w:pPr>
-    </w:p>
-    <w:p>
-      <w:pPr>
-        <w:rPr>
-          <w:rFonts w:ascii="Times New Roman" w:hAnsi="Times New Roman" w:cs="Times New Roman"/>
-          <w:b/>
-          <w:bCs/>
-          <w:sz w:val="24"/>
-        </w:rPr>
-      </w:pPr>
-    </w:p>
-    <w:p>
-      <w:pPr>
-        <w:rPr>
-          <w:rFonts w:ascii="Times New Roman" w:hAnsi="Times New Roman" w:cs="Times New Roman"/>
-          <w:b/>
-          <w:bCs/>
-          <w:sz w:val="24"/>
-        </w:rPr>
-      </w:pPr>
-    </w:p>
-    <w:p>
-      <w:pPr>
-        <w:rPr>
-          <w:rFonts w:ascii="Times New Roman" w:hAnsi="Times New Roman" w:cs="Times New Roman"/>
-          <w:b/>
-          <w:bCs/>
-          <w:sz w:val="24"/>
-        </w:rPr>
-      </w:pPr>
-    </w:p>
-    <w:p>
-      <w:pPr>
-        <w:rPr>
-          <w:rFonts w:ascii="Times New Roman" w:hAnsi="Times New Roman" w:cs="Times New Roman"/>
-          <w:b/>
-          <w:bCs/>
-          <w:sz w:val="24"/>
-        </w:rPr>
-      </w:pPr>
-    </w:p>
-    <w:p>
-      <w:pPr>
-        <w:rPr>
-          <w:rFonts w:ascii="Times New Roman" w:hAnsi="Times New Roman" w:cs="Times New Roman"/>
-          <w:b/>
-          <w:bCs/>
-          <w:sz w:val="24"/>
-        </w:rPr>
-      </w:pPr>
       <w:r>
         <w:rPr>
           <w:rFonts w:ascii="Times New Roman" w:hAnsi="Times New Roman" w:cs="Times New Roman"/>
@@ -4635,7 +3907,7 @@
         </w:rPr>
         <w:lastRenderedPageBreak/>
         <w:drawing>
-          <wp:inline distT="0" distB="0" distL="0" distR="0" wp14:anchorId="54769471" wp14:editId="44F4AEBA">
+          <wp:inline distT="0" distB="0" distL="0" distR="0" wp14:anchorId="74C42E7A" wp14:editId="2537F29C">
             <wp:extent cx="6447790" cy="3412490"/>
             <wp:effectExtent l="0" t="0" r="3810" b="3810"/>
             <wp:docPr id="15" name="Picture 15" descr="Chart, bar chart&#10;&#10;Description automatically generated"/>
@@ -4650,7 +3922,7 @@
                     <pic:cNvPicPr/>
                   </pic:nvPicPr>
                   <pic:blipFill>
-                    <a:blip r:embed="rId16" cstate="print">
+                    <a:blip r:embed="rId19" cstate="print">
                       <a:extLst>
                         <a:ext uri="{28A0092B-C50C-407E-A947-70E740481C1C}">
                           <a14:useLocalDpi xmlns:a14="http://schemas.microsoft.com/office/drawing/2010/main" val="0"/>
@@ -4712,127 +3984,38 @@
           <w:bCs/>
           <w:sz w:val="24"/>
         </w:rPr>
-        <w:t>the visualization above, Female customers left the bank more often compared to the Male customers.</w:t>
-      </w:r>
-    </w:p>
-    <w:p>
-      <w:pPr>
-        <w:rPr>
-          <w:rFonts w:ascii="Times New Roman" w:hAnsi="Times New Roman" w:cs="Times New Roman"/>
-          <w:b/>
-          <w:bCs/>
-          <w:sz w:val="24"/>
-        </w:rPr>
-      </w:pPr>
-    </w:p>
-    <w:p>
-      <w:pPr>
-        <w:rPr>
-          <w:rFonts w:ascii="Times New Roman" w:hAnsi="Times New Roman" w:cs="Times New Roman"/>
-          <w:b/>
-          <w:bCs/>
-          <w:sz w:val="24"/>
-        </w:rPr>
-      </w:pPr>
-    </w:p>
-    <w:p>
-      <w:pPr>
-        <w:rPr>
-          <w:rFonts w:ascii="Times New Roman" w:hAnsi="Times New Roman" w:cs="Times New Roman"/>
-          <w:b/>
-          <w:bCs/>
-          <w:sz w:val="24"/>
-        </w:rPr>
-      </w:pPr>
-    </w:p>
-    <w:p>
-      <w:pPr>
-        <w:rPr>
-          <w:rFonts w:ascii="Times New Roman" w:hAnsi="Times New Roman" w:cs="Times New Roman"/>
-          <w:b/>
-          <w:bCs/>
-          <w:sz w:val="24"/>
-        </w:rPr>
-      </w:pPr>
-    </w:p>
-    <w:p>
-      <w:pPr>
-        <w:rPr>
-          <w:rFonts w:ascii="Times New Roman" w:hAnsi="Times New Roman" w:cs="Times New Roman"/>
-          <w:b/>
-          <w:bCs/>
-          <w:sz w:val="24"/>
-        </w:rPr>
-      </w:pPr>
-    </w:p>
-    <w:p>
-      <w:pPr>
-        <w:rPr>
-          <w:rFonts w:ascii="Times New Roman" w:hAnsi="Times New Roman" w:cs="Times New Roman"/>
-          <w:b/>
-          <w:bCs/>
-          <w:sz w:val="24"/>
-        </w:rPr>
-      </w:pPr>
-    </w:p>
-    <w:p>
-      <w:pPr>
-        <w:rPr>
-          <w:rFonts w:ascii="Times New Roman" w:hAnsi="Times New Roman" w:cs="Times New Roman"/>
-          <w:b/>
-          <w:bCs/>
-          <w:sz w:val="24"/>
-        </w:rPr>
-      </w:pPr>
-    </w:p>
-    <w:p>
-      <w:pPr>
-        <w:rPr>
-          <w:rFonts w:ascii="Times New Roman" w:hAnsi="Times New Roman" w:cs="Times New Roman"/>
-          <w:b/>
-          <w:bCs/>
-          <w:sz w:val="24"/>
-        </w:rPr>
-      </w:pPr>
-    </w:p>
-    <w:p>
-      <w:pPr>
-        <w:rPr>
-          <w:rFonts w:ascii="Times New Roman" w:hAnsi="Times New Roman" w:cs="Times New Roman"/>
-          <w:b/>
-          <w:bCs/>
-          <w:sz w:val="24"/>
-        </w:rPr>
-      </w:pPr>
-    </w:p>
-    <w:p>
-      <w:pPr>
-        <w:rPr>
-          <w:rFonts w:ascii="Times New Roman" w:hAnsi="Times New Roman" w:cs="Times New Roman"/>
-          <w:b/>
-          <w:bCs/>
-          <w:sz w:val="24"/>
-        </w:rPr>
-      </w:pPr>
-    </w:p>
-    <w:p>
-      <w:pPr>
-        <w:rPr>
-          <w:rFonts w:ascii="Times New Roman" w:hAnsi="Times New Roman" w:cs="Times New Roman"/>
-          <w:b/>
-          <w:bCs/>
-          <w:sz w:val="24"/>
-        </w:rPr>
-      </w:pPr>
-      <w:r>
-        <w:rPr>
-          <w:rFonts w:ascii="Times New Roman" w:hAnsi="Times New Roman" w:cs="Times New Roman"/>
-          <w:b/>
-          <w:bCs/>
-          <w:sz w:val="24"/>
-        </w:rPr>
-        <w:t xml:space="preserve"> </w:t>
-      </w:r>
+        <w:t>the visualization above, Female customers left the bank more often compared to the Male customers</w:t>
+      </w:r>
+    </w:p>
+    <w:p>
+      <w:pPr>
+        <w:rPr>
+          <w:rFonts w:ascii="Times New Roman" w:hAnsi="Times New Roman" w:cs="Times New Roman"/>
+          <w:b/>
+          <w:bCs/>
+          <w:sz w:val="24"/>
+        </w:rPr>
+      </w:pPr>
+    </w:p>
+    <w:p>
+      <w:pPr>
+        <w:rPr>
+          <w:rFonts w:ascii="Times New Roman" w:hAnsi="Times New Roman" w:cs="Times New Roman"/>
+          <w:b/>
+          <w:bCs/>
+          <w:sz w:val="24"/>
+        </w:rPr>
+      </w:pPr>
+    </w:p>
+    <w:p>
+      <w:pPr>
+        <w:rPr>
+          <w:rFonts w:ascii="Times New Roman" w:hAnsi="Times New Roman" w:cs="Times New Roman"/>
+          <w:b/>
+          <w:bCs/>
+          <w:sz w:val="24"/>
+        </w:rPr>
+      </w:pPr>
       <w:r>
         <w:rPr>
           <w:rFonts w:ascii="Times New Roman" w:hAnsi="Times New Roman" w:cs="Times New Roman"/>
@@ -4851,6 +4034,16 @@
         </w:rPr>
         <w:t>istribution of ‘Geography’ and the target variable (Exited).</w:t>
       </w:r>
+    </w:p>
+    <w:p>
+      <w:pPr>
+        <w:rPr>
+          <w:rFonts w:ascii="Times New Roman" w:hAnsi="Times New Roman" w:cs="Times New Roman"/>
+          <w:b/>
+          <w:bCs/>
+          <w:sz w:val="24"/>
+        </w:rPr>
+      </w:pPr>
     </w:p>
     <w:p>
       <w:pPr>
@@ -4881,7 +4074,7 @@
         </w:rPr>
         <w:lastRenderedPageBreak/>
         <w:drawing>
-          <wp:inline distT="0" distB="0" distL="0" distR="0" wp14:anchorId="11EE3AC9" wp14:editId="5EF2C789">
+          <wp:inline distT="0" distB="0" distL="0" distR="0" wp14:anchorId="6E6320E9" wp14:editId="6BF28D78">
             <wp:extent cx="6447790" cy="3227070"/>
             <wp:effectExtent l="0" t="0" r="3810" b="0"/>
             <wp:docPr id="16" name="Picture 16" descr="Chart, bar chart&#10;&#10;Description automatically generated"/>
@@ -4896,7 +4089,7 @@
                     <pic:cNvPicPr/>
                   </pic:nvPicPr>
                   <pic:blipFill>
-                    <a:blip r:embed="rId17" cstate="print">
+                    <a:blip r:embed="rId20" cstate="print">
                       <a:extLst>
                         <a:ext uri="{28A0092B-C50C-407E-A947-70E740481C1C}">
                           <a14:useLocalDpi xmlns:a14="http://schemas.microsoft.com/office/drawing/2010/main" val="0"/>
@@ -4997,27 +4190,7 @@
           <w:bCs/>
           <w:sz w:val="24"/>
         </w:rPr>
-        <w:t>of ‘</w:t>
-      </w:r>
-      <w:proofErr w:type="spellStart"/>
-      <w:r>
-        <w:rPr>
-          <w:rFonts w:ascii="Times New Roman" w:hAnsi="Times New Roman" w:cs="Times New Roman"/>
-          <w:b/>
-          <w:bCs/>
-          <w:sz w:val="24"/>
-        </w:rPr>
-        <w:t>NumOfProducts</w:t>
-      </w:r>
-      <w:proofErr w:type="spellEnd"/>
-      <w:r>
-        <w:rPr>
-          <w:rFonts w:ascii="Times New Roman" w:hAnsi="Times New Roman" w:cs="Times New Roman"/>
-          <w:b/>
-          <w:bCs/>
-          <w:sz w:val="24"/>
-        </w:rPr>
-        <w:t>’ and the target variable (Exited).</w:t>
+        <w:t>of ‘NumOfProducts’ and the target variable (Exited).</w:t>
       </w:r>
     </w:p>
     <w:p>
@@ -5049,7 +4222,7 @@
         </w:rPr>
         <w:lastRenderedPageBreak/>
         <w:drawing>
-          <wp:inline distT="0" distB="0" distL="0" distR="0" wp14:anchorId="661441E2" wp14:editId="168CBE3A">
+          <wp:inline distT="0" distB="0" distL="0" distR="0" wp14:anchorId="532A1420" wp14:editId="1053003F">
             <wp:extent cx="6447790" cy="3293745"/>
             <wp:effectExtent l="0" t="0" r="3810" b="0"/>
             <wp:docPr id="17" name="Picture 17" descr="Chart, bar chart&#10;&#10;Description automatically generated"/>
@@ -5064,7 +4237,7 @@
                     <pic:cNvPicPr/>
                   </pic:nvPicPr>
                   <pic:blipFill>
-                    <a:blip r:embed="rId18" cstate="print">
+                    <a:blip r:embed="rId21" cstate="print">
                       <a:extLst>
                         <a:ext uri="{28A0092B-C50C-407E-A947-70E740481C1C}">
                           <a14:useLocalDpi xmlns:a14="http://schemas.microsoft.com/office/drawing/2010/main" val="0"/>
@@ -5126,27 +4299,7 @@
           <w:bCs/>
           <w:sz w:val="24"/>
         </w:rPr>
-        <w:t xml:space="preserve">visualization above, it is observed that customers who buy more than 2 products have a high rate of loss, but let’s not forget that our data is unstable. </w:t>
-      </w:r>
-      <w:proofErr w:type="gramStart"/>
-      <w:r>
-        <w:rPr>
-          <w:rFonts w:ascii="Times New Roman" w:hAnsi="Times New Roman" w:cs="Times New Roman"/>
-          <w:b/>
-          <w:bCs/>
-          <w:sz w:val="24"/>
-        </w:rPr>
-        <w:t>All of</w:t>
-      </w:r>
-      <w:proofErr w:type="gramEnd"/>
-      <w:r>
-        <w:rPr>
-          <w:rFonts w:ascii="Times New Roman" w:hAnsi="Times New Roman" w:cs="Times New Roman"/>
-          <w:b/>
-          <w:bCs/>
-          <w:sz w:val="24"/>
-        </w:rPr>
-        <w:t xml:space="preserve"> the customers (60 people) who bought 4 products left the bank. I believe there might be something unexplained in the data here. Perhaps it is because the bank used to have more products but now it doesn’t, and older customers, with greater tenure, that have been with them for a long time, benefited from different products/services that are no longer available.</w:t>
+        <w:t>visualization above, it is observed that customers who buy more than 2 products have a high rate of loss, but let’s not forget that our data is unstable. All of the customers (60 people) who bought 4 products left the bank. I believe there might be something unexplained in the data here. Perhaps it is because the bank used to have more products but now it doesn’t, and older customers, with greater tenure, that have been with them for a long time, benefited from different products/services that are no longer available.</w:t>
       </w:r>
     </w:p>
     <w:p>
@@ -5206,7 +4359,7 @@
         </w:rPr>
         <w:lastRenderedPageBreak/>
         <w:drawing>
-          <wp:inline distT="0" distB="0" distL="0" distR="0" wp14:anchorId="27FD7861" wp14:editId="7376D323">
+          <wp:inline distT="0" distB="0" distL="0" distR="0" wp14:anchorId="5B3D2496" wp14:editId="53B17511">
             <wp:extent cx="6447790" cy="3324225"/>
             <wp:effectExtent l="0" t="0" r="3810" b="3175"/>
             <wp:docPr id="18" name="Picture 18" descr="Chart&#10;&#10;Description automatically generated"/>
@@ -5221,7 +4374,7 @@
                     <pic:cNvPicPr/>
                   </pic:nvPicPr>
                   <pic:blipFill>
-                    <a:blip r:embed="rId19" cstate="print">
+                    <a:blip r:embed="rId22" cstate="print">
                       <a:extLst>
                         <a:ext uri="{28A0092B-C50C-407E-A947-70E740481C1C}">
                           <a14:useLocalDpi xmlns:a14="http://schemas.microsoft.com/office/drawing/2010/main" val="0"/>
@@ -5343,7 +4496,7 @@
         </w:rPr>
         <w:lastRenderedPageBreak/>
         <w:drawing>
-          <wp:inline distT="0" distB="0" distL="0" distR="0" wp14:anchorId="49A227F3" wp14:editId="1D0715F9">
+          <wp:inline distT="0" distB="0" distL="0" distR="0" wp14:anchorId="59E50090" wp14:editId="41538A06">
             <wp:extent cx="6447790" cy="3284855"/>
             <wp:effectExtent l="0" t="0" r="3810" b="4445"/>
             <wp:docPr id="19" name="Picture 19" descr="Chart, bar chart&#10;&#10;Description automatically generated"/>
@@ -5358,7 +4511,7 @@
                     <pic:cNvPicPr/>
                   </pic:nvPicPr>
                   <pic:blipFill>
-                    <a:blip r:embed="rId20" cstate="print">
+                    <a:blip r:embed="rId23" cstate="print">
                       <a:extLst>
                         <a:ext uri="{28A0092B-C50C-407E-A947-70E740481C1C}">
                           <a14:useLocalDpi xmlns:a14="http://schemas.microsoft.com/office/drawing/2010/main" val="0"/>
@@ -5468,16 +4621,7 @@
           <w:bCs/>
           <w:sz w:val="24"/>
         </w:rPr>
-        <w:t>3.Data Preproc</w:t>
-      </w:r>
-      <w:r>
-        <w:rPr>
-          <w:rFonts w:ascii="Times New Roman" w:hAnsi="Times New Roman" w:cs="Times New Roman"/>
-          <w:b/>
-          <w:bCs/>
-          <w:sz w:val="24"/>
-        </w:rPr>
-        <w:t xml:space="preserve">essing </w:t>
+        <w:t xml:space="preserve">3.Data Preprocessing </w:t>
       </w:r>
     </w:p>
     <w:p>
@@ -5523,67 +4667,7 @@
           <w:bCs/>
           <w:sz w:val="24"/>
         </w:rPr>
-        <w:t>It prepares the final data for modelling. It involves data cleaning, feature engineering, feature scaling, data formatting, etc. Firstly, I dropped the “</w:t>
-      </w:r>
-      <w:proofErr w:type="spellStart"/>
-      <w:r>
-        <w:rPr>
-          <w:rFonts w:ascii="Times New Roman" w:hAnsi="Times New Roman" w:cs="Times New Roman"/>
-          <w:b/>
-          <w:bCs/>
-          <w:sz w:val="24"/>
-        </w:rPr>
-        <w:t>RowNumber</w:t>
-      </w:r>
-      <w:proofErr w:type="spellEnd"/>
-      <w:r>
-        <w:rPr>
-          <w:rFonts w:ascii="Times New Roman" w:hAnsi="Times New Roman" w:cs="Times New Roman"/>
-          <w:b/>
-          <w:bCs/>
-          <w:sz w:val="24"/>
-        </w:rPr>
-        <w:t>”, “</w:t>
-      </w:r>
-      <w:proofErr w:type="spellStart"/>
-      <w:r>
-        <w:rPr>
-          <w:rFonts w:ascii="Times New Roman" w:hAnsi="Times New Roman" w:cs="Times New Roman"/>
-          <w:b/>
-          <w:bCs/>
-          <w:sz w:val="24"/>
-        </w:rPr>
-        <w:t>CustomerId</w:t>
-      </w:r>
-      <w:proofErr w:type="spellEnd"/>
-      <w:r>
-        <w:rPr>
-          <w:rFonts w:ascii="Times New Roman" w:hAnsi="Times New Roman" w:cs="Times New Roman"/>
-          <w:b/>
-          <w:bCs/>
-          <w:sz w:val="24"/>
-        </w:rPr>
-        <w:t xml:space="preserve">”, and “Surname” columns because they are not needed in this analysis </w:t>
-      </w:r>
-      <w:proofErr w:type="spellStart"/>
-      <w:r>
-        <w:rPr>
-          <w:rFonts w:ascii="Times New Roman" w:hAnsi="Times New Roman" w:cs="Times New Roman"/>
-          <w:b/>
-          <w:bCs/>
-          <w:sz w:val="24"/>
-        </w:rPr>
-        <w:t>i.e</w:t>
-      </w:r>
-      <w:proofErr w:type="spellEnd"/>
-      <w:r>
-        <w:rPr>
-          <w:rFonts w:ascii="Times New Roman" w:hAnsi="Times New Roman" w:cs="Times New Roman"/>
-          <w:b/>
-          <w:bCs/>
-          <w:sz w:val="24"/>
-        </w:rPr>
-        <w:t xml:space="preserve"> they don’t have any effect on the problem to be solved. </w:t>
+        <w:t xml:space="preserve">It prepares the final data for modelling. It involves data cleaning, feature engineering, feature scaling, data formatting, etc. Firstly, I dropped the “RowNumber”, “CustomerId”, and “Surname” columns because they are not needed in this analysis i.e they don’t have any effect on the problem to be solved. </w:t>
       </w:r>
       <w:r>
         <w:rPr>
@@ -5613,7 +4697,7 @@
           <w:sz w:val="24"/>
         </w:rPr>
         <w:drawing>
-          <wp:inline distT="0" distB="0" distL="0" distR="0" wp14:anchorId="0CA3C172" wp14:editId="17F0E225">
+          <wp:inline distT="0" distB="0" distL="0" distR="0" wp14:anchorId="3CE2EFBB" wp14:editId="6913B3D2">
             <wp:extent cx="6447790" cy="1002665"/>
             <wp:effectExtent l="0" t="0" r="3810" b="635"/>
             <wp:docPr id="20" name="Picture 20" descr="Graphical user interface, text&#10;&#10;Description automatically generated with medium confidence"/>
@@ -5628,7 +4712,7 @@
                     <pic:cNvPicPr/>
                   </pic:nvPicPr>
                   <pic:blipFill>
-                    <a:blip r:embed="rId21" cstate="print">
+                    <a:blip r:embed="rId24" cstate="print">
                       <a:extLst>
                         <a:ext uri="{28A0092B-C50C-407E-A947-70E740481C1C}">
                           <a14:useLocalDpi xmlns:a14="http://schemas.microsoft.com/office/drawing/2010/main" val="0"/>
@@ -5732,7 +4816,7 @@
           <w:sz w:val="24"/>
         </w:rPr>
         <w:drawing>
-          <wp:inline distT="0" distB="0" distL="0" distR="0" wp14:anchorId="5352444F" wp14:editId="7FC0026A">
+          <wp:inline distT="0" distB="0" distL="0" distR="0" wp14:anchorId="33E665CB" wp14:editId="28DBE2CE">
             <wp:extent cx="5295900" cy="3251200"/>
             <wp:effectExtent l="0" t="0" r="0" b="0"/>
             <wp:docPr id="21" name="Picture 21" descr="Chart, box and whisker chart&#10;&#10;Description automatically generated"/>
@@ -5747,7 +4831,7 @@
                     <pic:cNvPicPr/>
                   </pic:nvPicPr>
                   <pic:blipFill>
-                    <a:blip r:embed="rId22">
+                    <a:blip r:embed="rId25">
                       <a:extLst>
                         <a:ext uri="{28A0092B-C50C-407E-A947-70E740481C1C}">
                           <a14:useLocalDpi xmlns:a14="http://schemas.microsoft.com/office/drawing/2010/main" val="0"/>
@@ -5813,7 +4897,7 @@
         </w:rPr>
         <w:lastRenderedPageBreak/>
         <w:drawing>
-          <wp:inline distT="0" distB="0" distL="0" distR="0" wp14:anchorId="160A0023" wp14:editId="4B92A5A2">
+          <wp:inline distT="0" distB="0" distL="0" distR="0" wp14:anchorId="1698CC4F" wp14:editId="7EE2B382">
             <wp:extent cx="5105400" cy="3289300"/>
             <wp:effectExtent l="0" t="0" r="0" b="0"/>
             <wp:docPr id="22" name="Picture 22" descr="Chart, box and whisker chart&#10;&#10;Description automatically generated"/>
@@ -5828,7 +4912,7 @@
                     <pic:cNvPicPr/>
                   </pic:nvPicPr>
                   <pic:blipFill>
-                    <a:blip r:embed="rId23">
+                    <a:blip r:embed="rId26">
                       <a:extLst>
                         <a:ext uri="{28A0092B-C50C-407E-A947-70E740481C1C}">
                           <a14:useLocalDpi xmlns:a14="http://schemas.microsoft.com/office/drawing/2010/main" val="0"/>
@@ -5903,7 +4987,7 @@
           <w:sz w:val="24"/>
         </w:rPr>
         <w:drawing>
-          <wp:inline distT="0" distB="0" distL="0" distR="0" wp14:anchorId="1840D64B" wp14:editId="179F4FFF">
+          <wp:inline distT="0" distB="0" distL="0" distR="0" wp14:anchorId="5A0D8700" wp14:editId="5400DFBE">
             <wp:extent cx="5689600" cy="3340100"/>
             <wp:effectExtent l="0" t="0" r="0" b="0"/>
             <wp:docPr id="23" name="Picture 23" descr="Chart, box and whisker chart&#10;&#10;Description automatically generated"/>
@@ -5918,7 +5002,7 @@
                     <pic:cNvPicPr/>
                   </pic:nvPicPr>
                   <pic:blipFill>
-                    <a:blip r:embed="rId24">
+                    <a:blip r:embed="rId27">
                       <a:extLst>
                         <a:ext uri="{28A0092B-C50C-407E-A947-70E740481C1C}">
                           <a14:useLocalDpi xmlns:a14="http://schemas.microsoft.com/office/drawing/2010/main" val="0"/>
@@ -5991,67 +5075,7 @@
           <w:bCs/>
           <w:sz w:val="24"/>
         </w:rPr>
-        <w:t>From the above visualization, there is the presence of outliers in columns such as “</w:t>
-      </w:r>
-      <w:proofErr w:type="spellStart"/>
-      <w:r>
-        <w:rPr>
-          <w:rFonts w:ascii="Times New Roman" w:hAnsi="Times New Roman" w:cs="Times New Roman"/>
-          <w:b/>
-          <w:bCs/>
-          <w:sz w:val="24"/>
-        </w:rPr>
-        <w:t>CreditScore</w:t>
-      </w:r>
-      <w:proofErr w:type="spellEnd"/>
-      <w:r>
-        <w:rPr>
-          <w:rFonts w:ascii="Times New Roman" w:hAnsi="Times New Roman" w:cs="Times New Roman"/>
-          <w:b/>
-          <w:bCs/>
-          <w:sz w:val="24"/>
-        </w:rPr>
-        <w:t>”, “Age”, “</w:t>
-      </w:r>
-      <w:proofErr w:type="spellStart"/>
-      <w:r>
-        <w:rPr>
-          <w:rFonts w:ascii="Times New Roman" w:hAnsi="Times New Roman" w:cs="Times New Roman"/>
-          <w:b/>
-          <w:bCs/>
-          <w:sz w:val="24"/>
-        </w:rPr>
-        <w:t>NumOfProducts</w:t>
-      </w:r>
-      <w:proofErr w:type="spellEnd"/>
-      <w:r>
-        <w:rPr>
-          <w:rFonts w:ascii="Times New Roman" w:hAnsi="Times New Roman" w:cs="Times New Roman"/>
-          <w:b/>
-          <w:bCs/>
-          <w:sz w:val="24"/>
-        </w:rPr>
-        <w:t xml:space="preserve">”. To remove and clean the outliers, I created a function to remove the outliers and I used the </w:t>
-      </w:r>
-      <w:proofErr w:type="gramStart"/>
-      <w:r>
-        <w:rPr>
-          <w:rFonts w:ascii="Times New Roman" w:hAnsi="Times New Roman" w:cs="Times New Roman"/>
-          <w:b/>
-          <w:bCs/>
-          <w:sz w:val="24"/>
-        </w:rPr>
-        <w:t>pandas</w:t>
-      </w:r>
-      <w:proofErr w:type="gramEnd"/>
-      <w:r>
-        <w:rPr>
-          <w:rFonts w:ascii="Times New Roman" w:hAnsi="Times New Roman" w:cs="Times New Roman"/>
-          <w:b/>
-          <w:bCs/>
-          <w:sz w:val="24"/>
-        </w:rPr>
-        <w:t xml:space="preserve"> library to clean the data</w:t>
+        <w:t>From the above visualization, there is the presence of outliers in columns such as “CreditScore”, “Age”, “NumOfProducts”. To remove and clean the outliers, I created a function to remove the outliers and I used the pandas library to clean the data</w:t>
       </w:r>
       <w:r>
         <w:rPr>
@@ -6101,7 +5125,7 @@
           <w:sz w:val="24"/>
         </w:rPr>
         <w:drawing>
-          <wp:inline distT="0" distB="0" distL="0" distR="0" wp14:anchorId="7BA21E02" wp14:editId="1222A09C">
+          <wp:inline distT="0" distB="0" distL="0" distR="0" wp14:anchorId="40946692" wp14:editId="182FD41F">
             <wp:extent cx="6908800" cy="3124200"/>
             <wp:effectExtent l="0" t="0" r="0" b="0"/>
             <wp:docPr id="24" name="Picture 24" descr="Graphical user interface, text, application, email&#10;&#10;Description automatically generated"/>
@@ -6116,7 +5140,7 @@
                     <pic:cNvPicPr/>
                   </pic:nvPicPr>
                   <pic:blipFill>
-                    <a:blip r:embed="rId25">
+                    <a:blip r:embed="rId28">
                       <a:extLst>
                         <a:ext uri="{28A0092B-C50C-407E-A947-70E740481C1C}">
                           <a14:useLocalDpi xmlns:a14="http://schemas.microsoft.com/office/drawing/2010/main" val="0"/>
@@ -6178,47 +5202,7 @@
           <w:bCs/>
           <w:sz w:val="24"/>
         </w:rPr>
-        <w:t xml:space="preserve">engineering was used to convert categorical data into numerical data to prepare our data ready for modelling and therefore creating more features in the dataset. Since the column “geography” is a categorical data let’s one-hot encode it by using </w:t>
-      </w:r>
-      <w:proofErr w:type="gramStart"/>
-      <w:r>
-        <w:rPr>
-          <w:rFonts w:ascii="Times New Roman" w:hAnsi="Times New Roman" w:cs="Times New Roman"/>
-          <w:b/>
-          <w:bCs/>
-          <w:sz w:val="24"/>
-        </w:rPr>
-        <w:t>pandas</w:t>
-      </w:r>
-      <w:proofErr w:type="gramEnd"/>
-      <w:r>
-        <w:rPr>
-          <w:rFonts w:ascii="Times New Roman" w:hAnsi="Times New Roman" w:cs="Times New Roman"/>
-          <w:b/>
-          <w:bCs/>
-          <w:sz w:val="24"/>
-        </w:rPr>
-        <w:t xml:space="preserve"> library (</w:t>
-      </w:r>
-      <w:proofErr w:type="spellStart"/>
-      <w:r>
-        <w:rPr>
-          <w:rFonts w:ascii="Times New Roman" w:hAnsi="Times New Roman" w:cs="Times New Roman"/>
-          <w:b/>
-          <w:bCs/>
-          <w:sz w:val="24"/>
-        </w:rPr>
-        <w:t>pd.get_dummies</w:t>
-      </w:r>
-      <w:proofErr w:type="spellEnd"/>
-      <w:r>
-        <w:rPr>
-          <w:rFonts w:ascii="Times New Roman" w:hAnsi="Times New Roman" w:cs="Times New Roman"/>
-          <w:b/>
-          <w:bCs/>
-          <w:sz w:val="24"/>
-        </w:rPr>
-        <w:t>) to create more features from the “geography” column. Also, we create a function to convert the categorical data in “gender” to numerical data. For example, male = 0 while female = 1.</w:t>
+        <w:t>engineering was used to convert categorical data into numerical data to prepare our data ready for modelling and therefore creating more features in the dataset. Since the column “geography” is a categorical data let’s one-hot encode it by using pandas library (pd.get_dummies) to create more features from the “geography” column. Also, we create a function to convert the categorical data in “gender” to numerical data. For example, male = 0 while female = 1.</w:t>
       </w:r>
     </w:p>
     <w:p>
@@ -6250,7 +5234,7 @@
         </w:rPr>
         <w:lastRenderedPageBreak/>
         <w:drawing>
-          <wp:inline distT="0" distB="0" distL="0" distR="0" wp14:anchorId="266AFBC0" wp14:editId="569F0677">
+          <wp:inline distT="0" distB="0" distL="0" distR="0" wp14:anchorId="7DE95E02" wp14:editId="7CC86E21">
             <wp:extent cx="6447790" cy="1774825"/>
             <wp:effectExtent l="0" t="0" r="3810" b="3175"/>
             <wp:docPr id="25" name="Picture 25" descr="Text&#10;&#10;Description automatically generated"/>
@@ -6265,7 +5249,7 @@
                     <pic:cNvPicPr/>
                   </pic:nvPicPr>
                   <pic:blipFill>
-                    <a:blip r:embed="rId26" cstate="print">
+                    <a:blip r:embed="rId29" cstate="print">
                       <a:extLst>
                         <a:ext uri="{28A0092B-C50C-407E-A947-70E740481C1C}">
                           <a14:useLocalDpi xmlns:a14="http://schemas.microsoft.com/office/drawing/2010/main" val="0"/>
@@ -6349,7 +5333,7 @@
           <w:sz w:val="24"/>
         </w:rPr>
         <w:drawing>
-          <wp:inline distT="0" distB="0" distL="0" distR="0" wp14:anchorId="046ECF50" wp14:editId="55BD8355">
+          <wp:inline distT="0" distB="0" distL="0" distR="0" wp14:anchorId="3035EE7C" wp14:editId="200AE6B0">
             <wp:extent cx="6447790" cy="3537585"/>
             <wp:effectExtent l="0" t="0" r="3810" b="5715"/>
             <wp:docPr id="26" name="Picture 26" descr="Graphical user interface, application&#10;&#10;Description automatically generated"/>
@@ -6364,7 +5348,7 @@
                     <pic:cNvPicPr/>
                   </pic:nvPicPr>
                   <pic:blipFill>
-                    <a:blip r:embed="rId27" cstate="print">
+                    <a:blip r:embed="rId30" cstate="print">
                       <a:extLst>
                         <a:ext uri="{28A0092B-C50C-407E-A947-70E740481C1C}">
                           <a14:useLocalDpi xmlns:a14="http://schemas.microsoft.com/office/drawing/2010/main" val="0"/>
@@ -6426,45 +5410,7 @@
           <w:bCs/>
           <w:sz w:val="24"/>
         </w:rPr>
-        <w:t xml:space="preserve"> the above, we observed age has the strongest relation with Exited (0.35). Here we can assume that as the age of the customer increases, the rate of losing the customer increases. (Positive strong relationship). Also, exited and balance variable have a relatively strong relationship (0.12). And </w:t>
-      </w:r>
-      <w:r>
-        <w:rPr>
-          <w:rFonts w:ascii="Times New Roman" w:hAnsi="Times New Roman" w:cs="Times New Roman"/>
-          <w:b/>
-          <w:bCs/>
-          <w:sz w:val="24"/>
-        </w:rPr>
-        <w:t>lastly</w:t>
-      </w:r>
-      <w:r>
-        <w:rPr>
-          <w:rFonts w:ascii="Times New Roman" w:hAnsi="Times New Roman" w:cs="Times New Roman"/>
-          <w:b/>
-          <w:bCs/>
-          <w:sz w:val="24"/>
-        </w:rPr>
-        <w:t xml:space="preserve">, exited and the variable </w:t>
-      </w:r>
-      <w:proofErr w:type="spellStart"/>
-      <w:r>
-        <w:rPr>
-          <w:rFonts w:ascii="Times New Roman" w:hAnsi="Times New Roman" w:cs="Times New Roman"/>
-          <w:b/>
-          <w:bCs/>
-          <w:sz w:val="24"/>
-        </w:rPr>
-        <w:t>NumOfProducts</w:t>
-      </w:r>
-      <w:proofErr w:type="spellEnd"/>
-      <w:r>
-        <w:rPr>
-          <w:rFonts w:ascii="Times New Roman" w:hAnsi="Times New Roman" w:cs="Times New Roman"/>
-          <w:b/>
-          <w:bCs/>
-          <w:sz w:val="24"/>
-        </w:rPr>
-        <w:t xml:space="preserve"> have a moderately strong relationship (-0.11). They have a strong negative relationship.</w:t>
+        <w:t xml:space="preserve"> the above, we observed age has the strongest relation with Exited (0.35). Here we can assume that as the age of the customer increases, the rate of losing the customer increases. (Positive strong relationship). Also, exited and balance variable have a relatively strong relationship (0.12). And lastly, exited and the variable NumOfProducts have a moderately strong relationship (-0.11). They have a strong negative relationship.</w:t>
       </w:r>
     </w:p>
     <w:p>
@@ -6503,47 +5449,7 @@
           <w:bCs/>
           <w:sz w:val="24"/>
         </w:rPr>
-        <w:t xml:space="preserve">feature scaling (standardization) on some features using </w:t>
-      </w:r>
-      <w:proofErr w:type="spellStart"/>
-      <w:r>
-        <w:rPr>
-          <w:rFonts w:ascii="Times New Roman" w:hAnsi="Times New Roman" w:cs="Times New Roman"/>
-          <w:b/>
-          <w:bCs/>
-          <w:sz w:val="24"/>
-        </w:rPr>
-        <w:t>sklearn</w:t>
-      </w:r>
-      <w:proofErr w:type="spellEnd"/>
-      <w:r>
-        <w:rPr>
-          <w:rFonts w:ascii="Times New Roman" w:hAnsi="Times New Roman" w:cs="Times New Roman"/>
-          <w:b/>
-          <w:bCs/>
-          <w:sz w:val="24"/>
-        </w:rPr>
-        <w:t xml:space="preserve"> library (</w:t>
-      </w:r>
-      <w:proofErr w:type="spellStart"/>
-      <w:r>
-        <w:rPr>
-          <w:rFonts w:ascii="Times New Roman" w:hAnsi="Times New Roman" w:cs="Times New Roman"/>
-          <w:b/>
-          <w:bCs/>
-          <w:sz w:val="24"/>
-        </w:rPr>
-        <w:t>StandardScalar</w:t>
-      </w:r>
-      <w:proofErr w:type="spellEnd"/>
-      <w:r>
-        <w:rPr>
-          <w:rFonts w:ascii="Times New Roman" w:hAnsi="Times New Roman" w:cs="Times New Roman"/>
-          <w:b/>
-          <w:bCs/>
-          <w:sz w:val="24"/>
-        </w:rPr>
-        <w:t xml:space="preserve">) to scale down features into properties of Standard Normal Distribution where mean = 0 and standard deviation = 1. </w:t>
+        <w:t xml:space="preserve">feature scaling (standardization) on some features using sklearn library (StandardScalar) to scale down features into properties of Standard Normal Distribution where mean = 0 and standard deviation = 1. </w:t>
       </w:r>
       <w:r>
         <w:rPr>
@@ -6655,19 +5561,8 @@
           <w:bCs/>
           <w:sz w:val="24"/>
         </w:rPr>
-        <w:t xml:space="preserve">Pending modelling selection and approach, we might need to split the data into training and test sets using </w:t>
-      </w:r>
-      <w:proofErr w:type="spellStart"/>
-      <w:r>
-        <w:rPr>
-          <w:rFonts w:ascii="Times New Roman" w:hAnsi="Times New Roman" w:cs="Times New Roman"/>
-          <w:b/>
-          <w:bCs/>
-          <w:sz w:val="24"/>
-        </w:rPr>
-        <w:t>sklearn</w:t>
-      </w:r>
-      <w:proofErr w:type="spellEnd"/>
+        <w:t>Pending modelling selection and approach, we might need to split the data into training and test sets using sklearn train_test_split library. Since the project is a classification-based project (exited or not exited), I used classification models such as</w:t>
+      </w:r>
       <w:r>
         <w:rPr>
           <w:rFonts w:ascii="Times New Roman" w:hAnsi="Times New Roman" w:cs="Times New Roman"/>
@@ -6677,36 +5572,6 @@
         </w:rPr>
         <w:t xml:space="preserve"> </w:t>
       </w:r>
-      <w:proofErr w:type="spellStart"/>
-      <w:r>
-        <w:rPr>
-          <w:rFonts w:ascii="Times New Roman" w:hAnsi="Times New Roman" w:cs="Times New Roman"/>
-          <w:b/>
-          <w:bCs/>
-          <w:sz w:val="24"/>
-        </w:rPr>
-        <w:t>train_test_split</w:t>
-      </w:r>
-      <w:proofErr w:type="spellEnd"/>
-      <w:r>
-        <w:rPr>
-          <w:rFonts w:ascii="Times New Roman" w:hAnsi="Times New Roman" w:cs="Times New Roman"/>
-          <w:b/>
-          <w:bCs/>
-          <w:sz w:val="24"/>
-        </w:rPr>
-        <w:t xml:space="preserve"> library. Since the project is a classification-based project (exited or not exited), I used classification models such as</w:t>
-      </w:r>
-      <w:r>
-        <w:rPr>
-          <w:rFonts w:ascii="Times New Roman" w:hAnsi="Times New Roman" w:cs="Times New Roman"/>
-          <w:b/>
-          <w:bCs/>
-          <w:sz w:val="24"/>
-        </w:rPr>
-        <w:t xml:space="preserve"> </w:t>
-      </w:r>
-      <w:proofErr w:type="spellStart"/>
       <w:r>
         <w:rPr>
           <w:rFonts w:ascii="Times New Roman" w:hAnsi="Times New Roman" w:cs="Times New Roman"/>
@@ -6716,53 +5581,23 @@
         </w:rPr>
         <w:t>LogisticRegression</w:t>
       </w:r>
-      <w:proofErr w:type="spellEnd"/>
-      <w:r>
-        <w:rPr>
-          <w:rFonts w:ascii="Times New Roman" w:hAnsi="Times New Roman" w:cs="Times New Roman"/>
-          <w:b/>
-          <w:bCs/>
-          <w:sz w:val="24"/>
-        </w:rPr>
-        <w:t xml:space="preserve"> followed </w:t>
-      </w:r>
-      <w:proofErr w:type="gramStart"/>
-      <w:r>
-        <w:rPr>
-          <w:rFonts w:ascii="Times New Roman" w:hAnsi="Times New Roman" w:cs="Times New Roman"/>
-          <w:b/>
-          <w:bCs/>
-          <w:sz w:val="24"/>
-        </w:rPr>
-        <w:t xml:space="preserve">by </w:t>
-      </w:r>
-      <w:r>
-        <w:rPr>
-          <w:rFonts w:ascii="Times New Roman" w:hAnsi="Times New Roman" w:cs="Times New Roman"/>
-          <w:b/>
-          <w:bCs/>
-          <w:sz w:val="24"/>
-        </w:rPr>
-        <w:t xml:space="preserve"> </w:t>
-      </w:r>
-      <w:r>
-        <w:rPr>
-          <w:rFonts w:ascii="Times New Roman" w:hAnsi="Times New Roman" w:cs="Times New Roman"/>
-          <w:b/>
-          <w:bCs/>
-          <w:sz w:val="24"/>
-        </w:rPr>
-        <w:t>Random</w:t>
-      </w:r>
-      <w:proofErr w:type="gramEnd"/>
-      <w:r>
-        <w:rPr>
-          <w:rFonts w:ascii="Times New Roman" w:hAnsi="Times New Roman" w:cs="Times New Roman"/>
-          <w:b/>
-          <w:bCs/>
-          <w:sz w:val="24"/>
-        </w:rPr>
-        <w:t xml:space="preserve"> Forest Classifier</w:t>
+      <w:r>
+        <w:rPr>
+          <w:rFonts w:ascii="Times New Roman" w:hAnsi="Times New Roman" w:cs="Times New Roman"/>
+          <w:b/>
+          <w:bCs/>
+          <w:sz w:val="24"/>
+        </w:rPr>
+        <w:t xml:space="preserve"> followed by </w:t>
+      </w:r>
+      <w:r>
+        <w:rPr>
+          <w:rFonts w:ascii="Times New Roman" w:hAnsi="Times New Roman" w:cs="Times New Roman"/>
+          <w:b/>
+          <w:bCs/>
+          <w:sz w:val="24"/>
+        </w:rPr>
+        <w:t xml:space="preserve"> Random Forest Classifier</w:t>
       </w:r>
       <w:r>
         <w:rPr>
@@ -6780,35 +5615,72 @@
           <w:bCs/>
           <w:sz w:val="24"/>
         </w:rPr>
-        <w:t>XGB Classifier</w:t>
-      </w:r>
-      <w:r>
-        <w:rPr>
-          <w:rFonts w:ascii="Times New Roman" w:hAnsi="Times New Roman" w:cs="Times New Roman"/>
-          <w:b/>
-          <w:bCs/>
-          <w:sz w:val="24"/>
-        </w:rPr>
-        <w:t xml:space="preserve"> to make a prediction.</w:t>
-      </w:r>
-    </w:p>
-    <w:p>
-      <w:pPr>
-        <w:rPr>
-          <w:rFonts w:ascii="Times New Roman" w:hAnsi="Times New Roman" w:cs="Times New Roman"/>
-          <w:b/>
-          <w:bCs/>
-          <w:sz w:val="24"/>
-        </w:rPr>
-      </w:pPr>
-      <w:r>
-        <w:rPr>
-          <w:rFonts w:ascii="Times New Roman" w:hAnsi="Times New Roman" w:cs="Times New Roman"/>
-          <w:b/>
-          <w:bCs/>
-          <w:sz w:val="24"/>
-        </w:rPr>
-        <w:t xml:space="preserve">After performing several operations such as hyper-parameter tuning, cross-validation the highest output was taken with </w:t>
+        <w:t>XGB Classifier to make a prediction.</w:t>
+      </w:r>
+    </w:p>
+    <w:p>
+      <w:pPr>
+        <w:rPr>
+          <w:rFonts w:ascii="Times New Roman" w:hAnsi="Times New Roman" w:cs="Times New Roman"/>
+          <w:b/>
+          <w:bCs/>
+          <w:sz w:val="24"/>
+        </w:rPr>
+      </w:pPr>
+      <w:r>
+        <w:rPr>
+          <w:rFonts w:ascii="Times New Roman" w:hAnsi="Times New Roman" w:cs="Times New Roman"/>
+          <w:b/>
+          <w:bCs/>
+          <w:sz w:val="24"/>
+        </w:rPr>
+        <w:t>After performing several operations such as hyper-parameter tuning, cross-validation the highest output was taken with Random Forest Classifier followed by XGB Classifier</w:t>
+      </w:r>
+      <w:r>
+        <w:rPr>
+          <w:rFonts w:ascii="Times New Roman" w:hAnsi="Times New Roman" w:cs="Times New Roman"/>
+          <w:b/>
+          <w:bCs/>
+          <w:sz w:val="24"/>
+        </w:rPr>
+        <w:t xml:space="preserve"> and </w:t>
+      </w:r>
+      <w:r>
+        <w:rPr>
+          <w:rFonts w:ascii="Times New Roman" w:hAnsi="Times New Roman" w:cs="Times New Roman"/>
+          <w:b/>
+          <w:bCs/>
+          <w:sz w:val="24"/>
+        </w:rPr>
+        <w:t>LogisticRegression</w:t>
+      </w:r>
+      <w:r>
+        <w:rPr>
+          <w:rFonts w:ascii="Times New Roman" w:hAnsi="Times New Roman" w:cs="Times New Roman"/>
+          <w:b/>
+          <w:bCs/>
+          <w:sz w:val="24"/>
+        </w:rPr>
+        <w:t>. Check below to see how each classifiers performed.</w:t>
+      </w:r>
+    </w:p>
+    <w:p>
+      <w:pPr>
+        <w:rPr>
+          <w:rFonts w:ascii="Times New Roman" w:hAnsi="Times New Roman" w:cs="Times New Roman"/>
+          <w:b/>
+          <w:bCs/>
+          <w:sz w:val="24"/>
+        </w:rPr>
+      </w:pPr>
+      <w:r>
+        <w:rPr>
+          <w:rFonts w:ascii="Times New Roman" w:hAnsi="Times New Roman" w:cs="Times New Roman"/>
+          <w:b/>
+          <w:bCs/>
+          <w:sz w:val="24"/>
+        </w:rPr>
+        <w:t xml:space="preserve">Firstly lets view </w:t>
       </w:r>
       <w:r>
         <w:rPr>
@@ -6819,92 +5691,6 @@
         </w:rPr>
         <w:t>Random Forest Classifier</w:t>
       </w:r>
-      <w:r>
-        <w:rPr>
-          <w:rFonts w:ascii="Times New Roman" w:hAnsi="Times New Roman" w:cs="Times New Roman"/>
-          <w:b/>
-          <w:bCs/>
-          <w:sz w:val="24"/>
-        </w:rPr>
-        <w:t xml:space="preserve"> followed by </w:t>
-      </w:r>
-      <w:r>
-        <w:rPr>
-          <w:rFonts w:ascii="Times New Roman" w:hAnsi="Times New Roman" w:cs="Times New Roman"/>
-          <w:b/>
-          <w:bCs/>
-          <w:sz w:val="24"/>
-        </w:rPr>
-        <w:t>XGB Classifier</w:t>
-      </w:r>
-      <w:r>
-        <w:rPr>
-          <w:rFonts w:ascii="Times New Roman" w:hAnsi="Times New Roman" w:cs="Times New Roman"/>
-          <w:b/>
-          <w:bCs/>
-          <w:sz w:val="24"/>
-        </w:rPr>
-        <w:t xml:space="preserve"> and </w:t>
-      </w:r>
-      <w:proofErr w:type="spellStart"/>
-      <w:r>
-        <w:rPr>
-          <w:rFonts w:ascii="Times New Roman" w:hAnsi="Times New Roman" w:cs="Times New Roman"/>
-          <w:b/>
-          <w:bCs/>
-          <w:sz w:val="24"/>
-        </w:rPr>
-        <w:t>LogisticRegression</w:t>
-      </w:r>
-      <w:proofErr w:type="spellEnd"/>
-      <w:r>
-        <w:rPr>
-          <w:rFonts w:ascii="Times New Roman" w:hAnsi="Times New Roman" w:cs="Times New Roman"/>
-          <w:b/>
-          <w:bCs/>
-          <w:sz w:val="24"/>
-        </w:rPr>
-        <w:t>. Check below to see how each classifiers performed.</w:t>
-      </w:r>
-    </w:p>
-    <w:p>
-      <w:pPr>
-        <w:rPr>
-          <w:rFonts w:ascii="Times New Roman" w:hAnsi="Times New Roman" w:cs="Times New Roman"/>
-          <w:b/>
-          <w:bCs/>
-          <w:sz w:val="24"/>
-        </w:rPr>
-      </w:pPr>
-      <w:proofErr w:type="gramStart"/>
-      <w:r>
-        <w:rPr>
-          <w:rFonts w:ascii="Times New Roman" w:hAnsi="Times New Roman" w:cs="Times New Roman"/>
-          <w:b/>
-          <w:bCs/>
-          <w:sz w:val="24"/>
-        </w:rPr>
-        <w:t>Firstly</w:t>
-      </w:r>
-      <w:proofErr w:type="gramEnd"/>
-      <w:r>
-        <w:rPr>
-          <w:rFonts w:ascii="Times New Roman" w:hAnsi="Times New Roman" w:cs="Times New Roman"/>
-          <w:b/>
-          <w:bCs/>
-          <w:sz w:val="24"/>
-        </w:rPr>
-        <w:t xml:space="preserve"> lets view </w:t>
-      </w:r>
-      <w:r>
-        <w:rPr>
-          <w:rFonts w:ascii="Times New Roman" w:hAnsi="Times New Roman" w:cs="Times New Roman"/>
-          <w:b/>
-          <w:bCs/>
-          <w:sz w:val="24"/>
-        </w:rPr>
-        <w:t>Random Forest Classifier</w:t>
-      </w:r>
     </w:p>
     <w:p>
       <w:pPr>
@@ -6934,7 +5720,7 @@
           <w:sz w:val="24"/>
         </w:rPr>
         <w:drawing>
-          <wp:inline distT="0" distB="0" distL="0" distR="0" wp14:anchorId="723E597F" wp14:editId="3D15E814">
+          <wp:inline distT="0" distB="0" distL="0" distR="0" wp14:anchorId="5D40A708" wp14:editId="1454C77C">
             <wp:extent cx="6447790" cy="3086735"/>
             <wp:effectExtent l="0" t="0" r="3810" b="0"/>
             <wp:docPr id="27" name="Picture 27" descr="Graphical user interface, text, application&#10;&#10;Description automatically generated"/>
@@ -6949,7 +5735,7 @@
                     <pic:cNvPicPr/>
                   </pic:nvPicPr>
                   <pic:blipFill>
-                    <a:blip r:embed="rId28" cstate="print">
+                    <a:blip r:embed="rId31" cstate="print">
                       <a:extLst>
                         <a:ext uri="{28A0092B-C50C-407E-A947-70E740481C1C}">
                           <a14:useLocalDpi xmlns:a14="http://schemas.microsoft.com/office/drawing/2010/main" val="0"/>
@@ -7005,27 +5791,14 @@
           <w:sz w:val="24"/>
         </w:rPr>
       </w:pPr>
-      <w:proofErr w:type="spellStart"/>
-      <w:proofErr w:type="gramStart"/>
-      <w:r>
-        <w:rPr>
-          <w:rFonts w:ascii="Times New Roman" w:hAnsi="Times New Roman" w:cs="Times New Roman"/>
-          <w:b/>
-          <w:bCs/>
-          <w:sz w:val="24"/>
-        </w:rPr>
-        <w:t>Lets</w:t>
-      </w:r>
-      <w:proofErr w:type="spellEnd"/>
-      <w:proofErr w:type="gramEnd"/>
-      <w:r>
-        <w:rPr>
-          <w:rFonts w:ascii="Times New Roman" w:hAnsi="Times New Roman" w:cs="Times New Roman"/>
-          <w:b/>
-          <w:bCs/>
-          <w:sz w:val="24"/>
-        </w:rPr>
-        <w:t xml:space="preserve"> View </w:t>
+      <w:r>
+        <w:rPr>
+          <w:rFonts w:ascii="Times New Roman" w:hAnsi="Times New Roman" w:cs="Times New Roman"/>
+          <w:b/>
+          <w:bCs/>
+          <w:sz w:val="24"/>
+        </w:rPr>
+        <w:t xml:space="preserve">Lets View </w:t>
       </w:r>
       <w:r>
         <w:rPr>
@@ -7065,7 +5838,7 @@
           <w:sz w:val="24"/>
         </w:rPr>
         <w:drawing>
-          <wp:inline distT="0" distB="0" distL="0" distR="0" wp14:anchorId="3E125157" wp14:editId="3D8C611C">
+          <wp:inline distT="0" distB="0" distL="0" distR="0" wp14:anchorId="137590E7" wp14:editId="2044B1E1">
             <wp:extent cx="6447790" cy="2560320"/>
             <wp:effectExtent l="0" t="0" r="3810" b="5080"/>
             <wp:docPr id="28" name="Picture 28" descr="Graphical user interface, text, application&#10;&#10;Description automatically generated"/>
@@ -7080,7 +5853,7 @@
                     <pic:cNvPicPr/>
                   </pic:nvPicPr>
                   <pic:blipFill>
-                    <a:blip r:embed="rId29" cstate="print">
+                    <a:blip r:embed="rId32" cstate="print">
                       <a:extLst>
                         <a:ext uri="{28A0092B-C50C-407E-A947-70E740481C1C}">
                           <a14:useLocalDpi xmlns:a14="http://schemas.microsoft.com/office/drawing/2010/main" val="0"/>
@@ -7135,7 +5908,6 @@
         </w:rPr>
         <w:t xml:space="preserve">And Lastly </w:t>
       </w:r>
-      <w:proofErr w:type="spellStart"/>
       <w:r>
         <w:rPr>
           <w:rFonts w:ascii="Times New Roman" w:hAnsi="Times New Roman" w:cs="Times New Roman"/>
@@ -7145,7 +5917,6 @@
         </w:rPr>
         <w:t>LogisticRegression</w:t>
       </w:r>
-      <w:proofErr w:type="spellEnd"/>
     </w:p>
     <w:p>
       <w:pPr>
@@ -7185,7 +5956,7 @@
           <w:sz w:val="24"/>
         </w:rPr>
         <w:drawing>
-          <wp:inline distT="0" distB="0" distL="0" distR="0" wp14:anchorId="599DF4F3" wp14:editId="3052FD1C">
+          <wp:inline distT="0" distB="0" distL="0" distR="0" wp14:anchorId="0668D4EA" wp14:editId="7EBCD61E">
             <wp:extent cx="6447790" cy="1993900"/>
             <wp:effectExtent l="0" t="0" r="3810" b="0"/>
             <wp:docPr id="29" name="Picture 29" descr="Table&#10;&#10;Description automatically generated with medium confidence"/>
@@ -7200,7 +5971,7 @@
                     <pic:cNvPicPr/>
                   </pic:nvPicPr>
                   <pic:blipFill>
-                    <a:blip r:embed="rId30" cstate="print">
+                    <a:blip r:embed="rId33" cstate="print">
                       <a:extLst>
                         <a:ext uri="{28A0092B-C50C-407E-A947-70E740481C1C}">
                           <a14:useLocalDpi xmlns:a14="http://schemas.microsoft.com/office/drawing/2010/main" val="0"/>
@@ -7243,36 +6014,7 @@
           <w:bCs/>
           <w:sz w:val="24"/>
         </w:rPr>
-        <w:t xml:space="preserve"> After running the different </w:t>
-      </w:r>
-      <w:proofErr w:type="gramStart"/>
-      <w:r>
-        <w:rPr>
-          <w:rFonts w:ascii="Times New Roman" w:hAnsi="Times New Roman" w:cs="Times New Roman"/>
-          <w:b/>
-          <w:bCs/>
-          <w:sz w:val="24"/>
-        </w:rPr>
-        <w:t>models</w:t>
-      </w:r>
-      <w:r>
-        <w:rPr>
-          <w:rFonts w:ascii="Times New Roman" w:hAnsi="Times New Roman" w:cs="Times New Roman"/>
-          <w:b/>
-          <w:bCs/>
-          <w:sz w:val="24"/>
-        </w:rPr>
-        <w:t xml:space="preserve"> ,</w:t>
-      </w:r>
-      <w:proofErr w:type="gramEnd"/>
-      <w:r>
-        <w:rPr>
-          <w:rFonts w:ascii="Times New Roman" w:hAnsi="Times New Roman" w:cs="Times New Roman"/>
-          <w:b/>
-          <w:bCs/>
-          <w:sz w:val="24"/>
-        </w:rPr>
-        <w:t xml:space="preserve"> Random Forest  obtained the best accuracy score  with accuracy of 86.2%. </w:t>
+        <w:t xml:space="preserve"> After running the different models , Random Forest  obtained the best accuracy score  with accuracy of 86.2%. </w:t>
       </w:r>
     </w:p>
     <w:p>
@@ -7304,7 +6046,7 @@
         </w:rPr>
         <w:lastRenderedPageBreak/>
         <w:drawing>
-          <wp:inline distT="0" distB="0" distL="0" distR="0" wp14:anchorId="78EF4CF1" wp14:editId="38D2FE0A">
+          <wp:inline distT="0" distB="0" distL="0" distR="0" wp14:anchorId="2D6F372F" wp14:editId="1EA4CA56">
             <wp:extent cx="6447790" cy="2170430"/>
             <wp:effectExtent l="0" t="0" r="3810" b="1270"/>
             <wp:docPr id="30" name="Picture 30" descr="Table&#10;&#10;Description automatically generated with medium confidence"/>
@@ -7319,7 +6061,7 @@
                     <pic:cNvPicPr/>
                   </pic:nvPicPr>
                   <pic:blipFill>
-                    <a:blip r:embed="rId31">
+                    <a:blip r:embed="rId34">
                       <a:extLst>
                         <a:ext uri="{28A0092B-C50C-407E-A947-70E740481C1C}">
                           <a14:useLocalDpi xmlns:a14="http://schemas.microsoft.com/office/drawing/2010/main" val="0"/>
@@ -7401,27 +6143,7 @@
           <w:bCs/>
           <w:sz w:val="24"/>
         </w:rPr>
-        <w:t xml:space="preserve">This is the stage the model goes into production </w:t>
-      </w:r>
-      <w:proofErr w:type="spellStart"/>
-      <w:r>
-        <w:rPr>
-          <w:rFonts w:ascii="Times New Roman" w:hAnsi="Times New Roman" w:cs="Times New Roman"/>
-          <w:b/>
-          <w:bCs/>
-          <w:sz w:val="24"/>
-        </w:rPr>
-        <w:t>i.e</w:t>
-      </w:r>
-      <w:proofErr w:type="spellEnd"/>
-      <w:r>
-        <w:rPr>
-          <w:rFonts w:ascii="Times New Roman" w:hAnsi="Times New Roman" w:cs="Times New Roman"/>
-          <w:b/>
-          <w:bCs/>
-          <w:sz w:val="24"/>
-        </w:rPr>
-        <w:t xml:space="preserve"> the stage in which clients can access the model results. It involves series of complex operations ranging from deployment plan to plan maintenance and final report production.</w:t>
+        <w:t>This is the stage the model goes into production i.e the stage in which clients can access the model results. It involves series of complex operations ranging from deployment plan to plan maintenance and final report production.</w:t>
       </w:r>
     </w:p>
     <w:p>
@@ -7672,46 +6394,113 @@
     </w:p>
     <w:p>
       <w:pPr>
-        <w:rPr>
-          <w:rFonts w:ascii="Times New Roman" w:hAnsi="Times New Roman" w:cs="Times New Roman"/>
-          <w:b/>
-          <w:bCs/>
-          <w:sz w:val="24"/>
-        </w:rPr>
-      </w:pPr>
-      <w:r>
-        <w:rPr>
-          <w:rFonts w:ascii="Times New Roman" w:hAnsi="Times New Roman" w:cs="Times New Roman"/>
-          <w:b/>
-          <w:bCs/>
-          <w:sz w:val="24"/>
-        </w:rPr>
-        <w:t>User case Diagram</w:t>
-      </w:r>
-    </w:p>
-    <w:p>
-      <w:pPr>
-        <w:rPr>
-          <w:rFonts w:ascii="Times New Roman" w:hAnsi="Times New Roman" w:cs="Times New Roman"/>
-          <w:b/>
-          <w:bCs/>
-          <w:sz w:val="24"/>
-        </w:rPr>
-      </w:pPr>
-      <w:r>
-        <w:rPr>
-          <w:rFonts w:ascii="Times New Roman" w:hAnsi="Times New Roman" w:cs="Times New Roman"/>
-          <w:b/>
-          <w:bCs/>
+        <w:pStyle w:val="NormalWeb"/>
+      </w:pPr>
+    </w:p>
+    <w:p>
+      <w:pPr>
+        <w:spacing w:after="115" w:line="249" w:lineRule="auto"/>
+        <w:ind w:right="15"/>
+        <w:rPr>
+          <w:rFonts w:ascii="Times New Roman" w:eastAsia="Times New Roman" w:hAnsi="Times New Roman" w:cs="Times New Roman"/>
+          <w:color w:val="548DD4"/>
+          <w:sz w:val="24"/>
+        </w:rPr>
+      </w:pPr>
+    </w:p>
+    <w:p>
+      <w:pPr>
+        <w:spacing w:after="115" w:line="249" w:lineRule="auto"/>
+        <w:ind w:left="9" w:right="15" w:hanging="10"/>
+        <w:rPr>
+          <w:rFonts w:ascii="Times New Roman" w:eastAsia="Times New Roman" w:hAnsi="Times New Roman" w:cs="Times New Roman"/>
+          <w:color w:val="548DD4"/>
+          <w:sz w:val="24"/>
+        </w:rPr>
+      </w:pPr>
+    </w:p>
+    <w:p>
+      <w:pPr>
+        <w:spacing w:after="115" w:line="249" w:lineRule="auto"/>
+        <w:ind w:left="9" w:right="15" w:hanging="10"/>
+        <w:rPr>
+          <w:rFonts w:ascii="Times New Roman" w:eastAsia="Times New Roman" w:hAnsi="Times New Roman" w:cs="Times New Roman"/>
+          <w:color w:val="000000" w:themeColor="text1"/>
+          <w:sz w:val="24"/>
+        </w:rPr>
+      </w:pPr>
+    </w:p>
+    <w:p>
+      <w:pPr>
+        <w:spacing w:after="115" w:line="249" w:lineRule="auto"/>
+        <w:ind w:right="15"/>
+        <w:rPr>
+          <w:rFonts w:ascii="Times New Roman" w:hAnsi="Times New Roman" w:cs="Times New Roman"/>
+        </w:rPr>
+      </w:pPr>
+    </w:p>
+    <w:p>
+      <w:pPr>
+        <w:pStyle w:val="ListParagraph"/>
+        <w:numPr>
+          <w:ilvl w:val="0"/>
+          <w:numId w:val="18"/>
+        </w:numPr>
+        <w:tabs>
+          <w:tab w:val="right" w:pos="10154"/>
+        </w:tabs>
+        <w:spacing w:after="151" w:line="249" w:lineRule="auto"/>
+        <w:jc w:val="center"/>
+        <w:rPr>
+          <w:rFonts w:ascii="Times New Roman" w:eastAsia="Times New Roman" w:hAnsi="Times New Roman" w:cs="Times New Roman"/>
+          <w:b/>
+          <w:bCs/>
+          <w:color w:val="000080"/>
+          <w:sz w:val="24"/>
+        </w:rPr>
+      </w:pPr>
+      <w:r>
+        <w:rPr>
+          <w:rFonts w:ascii="Times New Roman" w:eastAsia="Times New Roman" w:hAnsi="Times New Roman" w:cs="Times New Roman"/>
+          <w:b/>
+          <w:bCs/>
+          <w:sz w:val="24"/>
+        </w:rPr>
+        <w:t>UI Mockups</w:t>
+      </w:r>
+    </w:p>
+    <w:p>
+      <w:pPr>
+        <w:tabs>
+          <w:tab w:val="right" w:pos="10154"/>
+        </w:tabs>
+        <w:spacing w:after="151" w:line="249" w:lineRule="auto"/>
+        <w:ind w:left="-1"/>
+        <w:rPr>
+          <w:rFonts w:ascii="Times New Roman" w:eastAsia="Times New Roman" w:hAnsi="Times New Roman" w:cs="Times New Roman"/>
+          <w:color w:val="000080"/>
+          <w:sz w:val="24"/>
+        </w:rPr>
+      </w:pPr>
+    </w:p>
+    <w:p>
+      <w:pPr>
+        <w:spacing w:after="93"/>
+        <w:ind w:left="14"/>
+        <w:rPr>
+          <w:rFonts w:ascii="Times New Roman" w:hAnsi="Times New Roman" w:cs="Times New Roman"/>
+        </w:rPr>
+      </w:pPr>
+      <w:r>
+        <w:rPr>
+          <w:rFonts w:ascii="Times New Roman" w:hAnsi="Times New Roman" w:cs="Times New Roman"/>
           <w:noProof/>
-          <w:sz w:val="24"/>
-        </w:rPr>
-        <w:lastRenderedPageBreak/>
+        </w:rPr>
         <w:drawing>
-          <wp:inline distT="0" distB="0" distL="0" distR="0" wp14:anchorId="7825CB3D" wp14:editId="10CBE6C1">
-            <wp:extent cx="6447790" cy="5708015"/>
-            <wp:effectExtent l="0" t="0" r="3810" b="0"/>
-            <wp:docPr id="31" name="Picture 31" descr="Diagram&#10;&#10;Description automatically generated"/>
+          <wp:inline distT="0" distB="0" distL="0" distR="0" wp14:anchorId="32F30AED" wp14:editId="30F6FD17">
+            <wp:extent cx="6447790" cy="6587490"/>
+            <wp:effectExtent l="0" t="0" r="3810" b="3810"/>
+            <wp:docPr id="33" name="Picture 33" descr="Graphical user interface, application&#10;&#10;Description automatically generated"/>
             <wp:cNvGraphicFramePr>
               <a:graphicFrameLocks xmlns:a="http://schemas.openxmlformats.org/drawingml/2006/main" noChangeAspect="1"/>
             </wp:cNvGraphicFramePr>
@@ -7719,11 +6508,11 @@
               <a:graphicData uri="http://schemas.openxmlformats.org/drawingml/2006/picture">
                 <pic:pic xmlns:pic="http://schemas.openxmlformats.org/drawingml/2006/picture">
                   <pic:nvPicPr>
-                    <pic:cNvPr id="31" name="Picture 31" descr="Diagram&#10;&#10;Description automatically generated"/>
+                    <pic:cNvPr id="33" name="Picture 33" descr="Graphical user interface, application&#10;&#10;Description automatically generated"/>
                     <pic:cNvPicPr/>
                   </pic:nvPicPr>
                   <pic:blipFill>
-                    <a:blip r:embed="rId32">
+                    <a:blip r:embed="rId35" cstate="print">
                       <a:extLst>
                         <a:ext uri="{28A0092B-C50C-407E-A947-70E740481C1C}">
                           <a14:useLocalDpi xmlns:a14="http://schemas.microsoft.com/office/drawing/2010/main" val="0"/>
@@ -7737,7 +6526,7 @@
                   <pic:spPr>
                     <a:xfrm>
                       <a:off x="0" y="0"/>
-                      <a:ext cx="6447790" cy="5708015"/>
+                      <a:ext cx="6447790" cy="6587490"/>
                     </a:xfrm>
                     <a:prstGeom prst="rect">
                       <a:avLst/>
@@ -7752,460 +6541,32 @@
     </w:p>
     <w:p>
       <w:pPr>
-        <w:rPr>
-          <w:rFonts w:ascii="Times New Roman" w:hAnsi="Times New Roman" w:cs="Times New Roman"/>
-          <w:b/>
-          <w:bCs/>
-          <w:sz w:val="24"/>
-        </w:rPr>
-      </w:pPr>
-    </w:p>
-    <w:p>
-      <w:pPr>
-        <w:rPr>
-          <w:rFonts w:ascii="Times New Roman" w:hAnsi="Times New Roman" w:cs="Times New Roman"/>
-        </w:rPr>
-      </w:pPr>
-    </w:p>
-    <w:p>
-      <w:pPr>
-        <w:rPr>
-          <w:rFonts w:ascii="Times New Roman" w:hAnsi="Times New Roman" w:cs="Times New Roman"/>
-          <w:color w:val="FF0000"/>
-          <w:sz w:val="24"/>
-        </w:rPr>
-      </w:pPr>
-      <w:r>
-        <w:rPr>
-          <w:rFonts w:ascii="Times New Roman" w:hAnsi="Times New Roman" w:cs="Times New Roman"/>
-          <w:color w:val="FF0000"/>
-          <w:sz w:val="24"/>
-        </w:rPr>
-        <w:t xml:space="preserve">From the above diagram, the System </w:t>
-      </w:r>
-      <w:r>
-        <w:rPr>
-          <w:rFonts w:ascii="Times New Roman" w:hAnsi="Times New Roman" w:cs="Times New Roman"/>
-          <w:color w:val="FF0000"/>
-          <w:sz w:val="24"/>
-        </w:rPr>
-        <w:t>Expert Manage</w:t>
-      </w:r>
-      <w:r>
-        <w:rPr>
-          <w:rFonts w:ascii="Times New Roman" w:hAnsi="Times New Roman" w:cs="Times New Roman"/>
-          <w:color w:val="FF0000"/>
-          <w:sz w:val="24"/>
-        </w:rPr>
-        <w:t xml:space="preserve"> the </w:t>
-      </w:r>
-      <w:r>
-        <w:rPr>
-          <w:rFonts w:ascii="Times New Roman" w:hAnsi="Times New Roman" w:cs="Times New Roman"/>
-          <w:color w:val="FF0000"/>
-          <w:sz w:val="24"/>
-        </w:rPr>
-        <w:t>data s</w:t>
-      </w:r>
-      <w:r>
-        <w:rPr>
-          <w:rFonts w:ascii="Times New Roman" w:hAnsi="Times New Roman" w:cs="Times New Roman"/>
-          <w:color w:val="FF0000"/>
-          <w:sz w:val="24"/>
-        </w:rPr>
-        <w:t>et</w:t>
-      </w:r>
-      <w:r>
-        <w:rPr>
-          <w:rFonts w:ascii="Times New Roman" w:hAnsi="Times New Roman" w:cs="Times New Roman"/>
-          <w:color w:val="FF0000"/>
-          <w:sz w:val="24"/>
-        </w:rPr>
-        <w:t xml:space="preserve">. In data set Management, we notice that data is </w:t>
-      </w:r>
-      <w:r>
-        <w:rPr>
-          <w:rFonts w:ascii="Times New Roman" w:hAnsi="Times New Roman" w:cs="Times New Roman"/>
-          <w:color w:val="FF0000"/>
-          <w:sz w:val="24"/>
-        </w:rPr>
-        <w:t>selected, is</w:t>
-      </w:r>
-      <w:r>
-        <w:rPr>
-          <w:rFonts w:ascii="Times New Roman" w:hAnsi="Times New Roman" w:cs="Times New Roman"/>
-          <w:color w:val="FF0000"/>
-          <w:sz w:val="24"/>
-        </w:rPr>
+        <w:spacing w:after="93"/>
+        <w:ind w:left="14"/>
+        <w:rPr>
+          <w:rFonts w:ascii="Times New Roman" w:eastAsia="Arial" w:hAnsi="Times New Roman" w:cs="Times New Roman"/>
+          <w:b/>
+          <w:sz w:val="28"/>
+        </w:rPr>
+      </w:pPr>
+      <w:r>
+        <w:rPr>
+          <w:rFonts w:ascii="Times New Roman" w:eastAsia="Arial" w:hAnsi="Times New Roman" w:cs="Times New Roman"/>
+          <w:b/>
+          <w:sz w:val="28"/>
+        </w:rPr>
+        <w:lastRenderedPageBreak/>
         <w:t xml:space="preserve"> </w:t>
       </w:r>
-      <w:r>
-        <w:rPr>
-          <w:rFonts w:ascii="Times New Roman" w:hAnsi="Times New Roman" w:cs="Times New Roman"/>
-          <w:color w:val="FF0000"/>
-          <w:sz w:val="24"/>
-        </w:rPr>
-        <w:t>filtered,</w:t>
-      </w:r>
-      <w:r>
-        <w:rPr>
-          <w:rFonts w:ascii="Times New Roman" w:hAnsi="Times New Roman" w:cs="Times New Roman"/>
-          <w:color w:val="FF0000"/>
-          <w:sz w:val="24"/>
-        </w:rPr>
-        <w:t xml:space="preserve"> is manipulated and then thereafter ready for visualization.</w:t>
-      </w:r>
-      <w:r>
-        <w:rPr>
-          <w:rFonts w:ascii="Times New Roman" w:hAnsi="Times New Roman" w:cs="Times New Roman"/>
-          <w:color w:val="FF0000"/>
-          <w:sz w:val="24"/>
-        </w:rPr>
-        <w:t xml:space="preserve"> </w:t>
-      </w:r>
-      <w:r>
-        <w:rPr>
-          <w:rFonts w:ascii="Times New Roman" w:hAnsi="Times New Roman" w:cs="Times New Roman"/>
-          <w:color w:val="FF0000"/>
-          <w:sz w:val="24"/>
-        </w:rPr>
-        <w:t>The system user can also</w:t>
-      </w:r>
-      <w:r>
-        <w:rPr>
-          <w:rFonts w:ascii="Times New Roman" w:hAnsi="Times New Roman" w:cs="Times New Roman"/>
-          <w:color w:val="FF0000"/>
-          <w:sz w:val="24"/>
-        </w:rPr>
-        <w:t xml:space="preserve"> perform data pre-processing and Data analysis </w:t>
-      </w:r>
-      <w:r>
-        <w:rPr>
-          <w:rFonts w:ascii="Times New Roman" w:hAnsi="Times New Roman" w:cs="Times New Roman"/>
-          <w:color w:val="FF0000"/>
-          <w:sz w:val="24"/>
-        </w:rPr>
-        <w:t>and</w:t>
-      </w:r>
-      <w:r>
-        <w:rPr>
-          <w:rFonts w:ascii="Times New Roman" w:hAnsi="Times New Roman" w:cs="Times New Roman"/>
-          <w:color w:val="FF0000"/>
-          <w:sz w:val="24"/>
-        </w:rPr>
-        <w:t xml:space="preserve"> </w:t>
-      </w:r>
-      <w:r>
-        <w:rPr>
-          <w:rFonts w:ascii="Times New Roman" w:hAnsi="Times New Roman" w:cs="Times New Roman"/>
-          <w:color w:val="FF0000"/>
-          <w:sz w:val="24"/>
-        </w:rPr>
-        <w:t xml:space="preserve">finally the system user </w:t>
-      </w:r>
-      <w:r>
-        <w:rPr>
-          <w:rFonts w:ascii="Times New Roman" w:hAnsi="Times New Roman" w:cs="Times New Roman"/>
-          <w:color w:val="FF0000"/>
-          <w:sz w:val="24"/>
-        </w:rPr>
-        <w:t>can perform Visualization of the data</w:t>
-      </w:r>
-      <w:r>
-        <w:rPr>
-          <w:rFonts w:ascii="Times New Roman" w:hAnsi="Times New Roman" w:cs="Times New Roman"/>
-          <w:color w:val="FF0000"/>
-          <w:sz w:val="24"/>
-        </w:rPr>
-        <w:t xml:space="preserve"> </w:t>
-      </w:r>
-    </w:p>
-    <w:p>
-      <w:pPr>
-        <w:rPr>
-          <w:rFonts w:ascii="Times New Roman" w:hAnsi="Times New Roman" w:cs="Times New Roman"/>
-          <w:color w:val="FF0000"/>
-          <w:sz w:val="24"/>
-        </w:rPr>
-      </w:pPr>
-    </w:p>
-    <w:p>
-      <w:pPr>
-        <w:rPr>
-          <w:rFonts w:ascii="Times New Roman" w:hAnsi="Times New Roman" w:cs="Times New Roman"/>
-        </w:rPr>
-      </w:pPr>
-    </w:p>
-    <w:p>
-      <w:pPr>
-        <w:rPr>
-          <w:rFonts w:ascii="Times New Roman" w:hAnsi="Times New Roman" w:cs="Times New Roman"/>
-        </w:rPr>
-      </w:pPr>
-    </w:p>
-    <w:p>
-      <w:pPr>
-        <w:rPr>
-          <w:rFonts w:ascii="Times New Roman" w:hAnsi="Times New Roman" w:cs="Times New Roman"/>
-        </w:rPr>
-      </w:pPr>
-    </w:p>
-    <w:p>
-      <w:pPr>
-        <w:rPr>
-          <w:rFonts w:ascii="Times New Roman" w:hAnsi="Times New Roman" w:cs="Times New Roman"/>
-        </w:rPr>
-      </w:pPr>
-    </w:p>
-    <w:p>
-      <w:pPr>
-        <w:pStyle w:val="ListParagraph"/>
-        <w:numPr>
-          <w:ilvl w:val="0"/>
-          <w:numId w:val="10"/>
-        </w:numPr>
-        <w:jc w:val="center"/>
-        <w:rPr>
-          <w:rFonts w:ascii="Times New Roman" w:hAnsi="Times New Roman" w:cs="Times New Roman"/>
-        </w:rPr>
-      </w:pPr>
-      <w:r>
-        <w:rPr>
-          <w:rFonts w:ascii="Times New Roman" w:hAnsi="Times New Roman" w:cs="Times New Roman"/>
-        </w:rPr>
-        <w:t>High Level Architecture Design</w:t>
-      </w:r>
-    </w:p>
-    <w:p>
-      <w:pPr>
-        <w:spacing w:after="115" w:line="249" w:lineRule="auto"/>
-        <w:ind w:right="15"/>
-        <w:rPr>
-          <w:rFonts w:ascii="Times New Roman" w:eastAsia="Times New Roman" w:hAnsi="Times New Roman" w:cs="Times New Roman"/>
-          <w:color w:val="548DD4"/>
-          <w:sz w:val="24"/>
-        </w:rPr>
-      </w:pPr>
-    </w:p>
-    <w:p>
-      <w:pPr>
-        <w:spacing w:after="115" w:line="249" w:lineRule="auto"/>
-        <w:ind w:left="9" w:right="15" w:hanging="10"/>
-        <w:rPr>
-          <w:rFonts w:ascii="Times New Roman" w:eastAsia="Times New Roman" w:hAnsi="Times New Roman" w:cs="Times New Roman"/>
-          <w:color w:val="548DD4"/>
-          <w:sz w:val="24"/>
-        </w:rPr>
-      </w:pPr>
-      <w:r>
-        <w:rPr>
-          <w:rFonts w:ascii="Times New Roman" w:eastAsia="Times New Roman" w:hAnsi="Times New Roman" w:cs="Times New Roman"/>
-          <w:noProof/>
-          <w:color w:val="548DD4"/>
-          <w:sz w:val="24"/>
-        </w:rPr>
-        <w:lastRenderedPageBreak/>
-        <w:drawing>
-          <wp:inline distT="0" distB="0" distL="0" distR="0" wp14:anchorId="4383E71A" wp14:editId="28C628CC">
-            <wp:extent cx="6447790" cy="8138795"/>
-            <wp:effectExtent l="0" t="0" r="3810" b="1905"/>
-            <wp:docPr id="32" name="Picture 32"/>
-            <wp:cNvGraphicFramePr>
-              <a:graphicFrameLocks xmlns:a="http://schemas.openxmlformats.org/drawingml/2006/main" noChangeAspect="1"/>
-            </wp:cNvGraphicFramePr>
-            <a:graphic xmlns:a="http://schemas.openxmlformats.org/drawingml/2006/main">
-              <a:graphicData uri="http://schemas.openxmlformats.org/drawingml/2006/picture">
-                <pic:pic xmlns:pic="http://schemas.openxmlformats.org/drawingml/2006/picture">
-                  <pic:nvPicPr>
-                    <pic:cNvPr id="32" name="Picture 32"/>
-                    <pic:cNvPicPr/>
-                  </pic:nvPicPr>
-                  <pic:blipFill>
-                    <a:blip r:embed="rId33">
-                      <a:extLst>
-                        <a:ext uri="{28A0092B-C50C-407E-A947-70E740481C1C}">
-                          <a14:useLocalDpi xmlns:a14="http://schemas.microsoft.com/office/drawing/2010/main" val="0"/>
-                        </a:ext>
-                      </a:extLst>
-                    </a:blip>
-                    <a:stretch>
-                      <a:fillRect/>
-                    </a:stretch>
-                  </pic:blipFill>
-                  <pic:spPr>
-                    <a:xfrm>
-                      <a:off x="0" y="0"/>
-                      <a:ext cx="6447790" cy="8138795"/>
-                    </a:xfrm>
-                    <a:prstGeom prst="rect">
-                      <a:avLst/>
-                    </a:prstGeom>
-                  </pic:spPr>
-                </pic:pic>
-              </a:graphicData>
-            </a:graphic>
-          </wp:inline>
-        </w:drawing>
-      </w:r>
-    </w:p>
-    <w:p>
-      <w:pPr>
-        <w:spacing w:after="115" w:line="249" w:lineRule="auto"/>
-        <w:ind w:right="15"/>
-        <w:rPr>
-          <w:rFonts w:ascii="Times New Roman" w:eastAsia="Times New Roman" w:hAnsi="Times New Roman" w:cs="Times New Roman"/>
-          <w:color w:val="548DD4"/>
-          <w:sz w:val="24"/>
-        </w:rPr>
-      </w:pPr>
-    </w:p>
-    <w:p>
-      <w:pPr>
-        <w:pStyle w:val="NormalWeb"/>
-        <w:rPr>
-          <w:b/>
-          <w:bCs/>
-        </w:rPr>
-      </w:pPr>
-      <w:r>
-        <w:rPr>
-          <w:b/>
-          <w:bCs/>
-        </w:rPr>
-        <w:t>Data Collection</w:t>
-      </w:r>
-    </w:p>
-    <w:p>
-      <w:pPr>
-        <w:pStyle w:val="NormalWeb"/>
-      </w:pPr>
-      <w:r>
-        <w:t xml:space="preserve">The first phase is the data collection phase </w:t>
-      </w:r>
-      <w:r>
-        <w:t>although</w:t>
-      </w:r>
-      <w:r>
-        <w:t xml:space="preserve"> my project doesn’t not involve data collection but. Rather. Downloaded data set from </w:t>
-      </w:r>
-      <w:hyperlink r:id="rId34" w:history="1">
-        <w:r>
-          <w:rPr>
-            <w:rStyle w:val="Hyperlink"/>
-          </w:rPr>
-          <w:t>www.kaggle.com</w:t>
-        </w:r>
-      </w:hyperlink>
-      <w:r>
-        <w:t xml:space="preserve"> </w:t>
-      </w:r>
-    </w:p>
-    <w:p>
-      <w:pPr>
-        <w:pStyle w:val="NormalWeb"/>
-        <w:rPr>
-          <w:b/>
-          <w:bCs/>
-        </w:rPr>
-      </w:pPr>
-      <w:r>
-        <w:rPr>
-          <w:b/>
-          <w:bCs/>
-        </w:rPr>
-        <w:t>Data Preprocessing</w:t>
-      </w:r>
-    </w:p>
-    <w:p>
-      <w:pPr>
-        <w:pStyle w:val="NormalWeb"/>
-      </w:pPr>
-      <w:r>
-        <w:t xml:space="preserve">The second phase is data </w:t>
-      </w:r>
-      <w:proofErr w:type="spellStart"/>
-      <w:proofErr w:type="gramStart"/>
-      <w:r>
-        <w:t>pre processing</w:t>
-      </w:r>
-      <w:proofErr w:type="spellEnd"/>
-      <w:proofErr w:type="gramEnd"/>
-      <w:r>
-        <w:t xml:space="preserve">. This is performed to reduce on the number of </w:t>
-      </w:r>
-      <w:proofErr w:type="gramStart"/>
-      <w:r>
-        <w:t>columns  or</w:t>
-      </w:r>
-      <w:proofErr w:type="gramEnd"/>
-      <w:r>
-        <w:t xml:space="preserve"> removal of null values which somewhat  may not be needed. During pre-processing data is cleaned and normalized. </w:t>
-      </w:r>
-      <w:r>
-        <w:t xml:space="preserve">Normalization is the process of reducing. The number </w:t>
-      </w:r>
-      <w:proofErr w:type="gramStart"/>
-      <w:r>
-        <w:t>of  features</w:t>
-      </w:r>
-      <w:proofErr w:type="gramEnd"/>
-      <w:r>
-        <w:t xml:space="preserve"> which is required or classification.  In</w:t>
-      </w:r>
-      <w:r>
-        <w:t xml:space="preserve"> this case irrelevant columns that are not going to be used and visualized may be. Removed/deleted at this point.</w:t>
-      </w:r>
-      <w:r>
-        <w:t xml:space="preserve"> </w:t>
-      </w:r>
-      <w:r>
-        <w:t>The motivation behind this is. To improve thorough output.</w:t>
-      </w:r>
-    </w:p>
-    <w:p>
-      <w:pPr>
-        <w:pStyle w:val="NormalWeb"/>
-      </w:pPr>
-    </w:p>
-    <w:p>
-      <w:pPr>
-        <w:spacing w:after="115" w:line="249" w:lineRule="auto"/>
-        <w:ind w:right="15"/>
-        <w:rPr>
-          <w:rFonts w:ascii="Times New Roman" w:eastAsia="Times New Roman" w:hAnsi="Times New Roman" w:cs="Times New Roman"/>
-          <w:color w:val="548DD4"/>
-          <w:sz w:val="24"/>
-        </w:rPr>
-      </w:pPr>
-    </w:p>
-    <w:p>
-      <w:pPr>
-        <w:spacing w:after="115" w:line="249" w:lineRule="auto"/>
-        <w:ind w:left="9" w:right="15" w:hanging="10"/>
-        <w:rPr>
-          <w:rFonts w:ascii="Times New Roman" w:eastAsia="Times New Roman" w:hAnsi="Times New Roman" w:cs="Times New Roman"/>
-          <w:color w:val="548DD4"/>
-          <w:sz w:val="24"/>
-        </w:rPr>
-      </w:pPr>
-    </w:p>
-    <w:p>
-      <w:pPr>
-        <w:spacing w:after="115" w:line="249" w:lineRule="auto"/>
-        <w:ind w:left="9" w:right="15" w:hanging="10"/>
-        <w:rPr>
-          <w:rFonts w:ascii="Times New Roman" w:eastAsia="Times New Roman" w:hAnsi="Times New Roman" w:cs="Times New Roman"/>
-          <w:color w:val="000000" w:themeColor="text1"/>
-          <w:sz w:val="24"/>
-        </w:rPr>
-      </w:pPr>
-    </w:p>
-    <w:p>
-      <w:pPr>
-        <w:spacing w:after="115" w:line="249" w:lineRule="auto"/>
-        <w:ind w:right="15"/>
-        <w:rPr>
-          <w:rFonts w:ascii="Times New Roman" w:hAnsi="Times New Roman" w:cs="Times New Roman"/>
+    </w:p>
+    <w:p>
+      <w:pPr>
+        <w:spacing w:after="93"/>
+        <w:ind w:left="14"/>
+        <w:rPr>
+          <w:rFonts w:ascii="Times New Roman" w:eastAsia="Arial" w:hAnsi="Times New Roman" w:cs="Times New Roman"/>
+          <w:b/>
+          <w:sz w:val="28"/>
         </w:rPr>
       </w:pPr>
     </w:p>
@@ -8226,6 +6587,9 @@
       </w:r>
     </w:p>
     <w:sectPr>
+      <w:footerReference w:type="even" r:id="rId36"/>
+      <w:footerReference w:type="default" r:id="rId37"/>
+      <w:footerReference w:type="first" r:id="rId38"/>
       <w:pgSz w:w="12240" w:h="15840"/>
       <w:pgMar w:top="1497" w:right="1020" w:bottom="1511" w:left="1066" w:header="720" w:footer="721" w:gutter="0"/>
       <w:cols w:space="720"/>
@@ -8457,6 +6821,204 @@
 </w:ftr>
 </file>
 
+<file path=word/footer4.xml><?xml version="1.0" encoding="utf-8"?>
+<w:ftr xmlns:wpc="http://schemas.microsoft.com/office/word/2010/wordprocessingCanvas" xmlns:cx="http://schemas.microsoft.com/office/drawing/2014/chartex" xmlns:cx1="http://schemas.microsoft.com/office/drawing/2015/9/8/chartex" xmlns:cx2="http://schemas.microsoft.com/office/drawing/2015/10/21/chartex" xmlns:cx3="http://schemas.microsoft.com/office/drawing/2016/5/9/chartex" xmlns:cx4="http://schemas.microsoft.com/office/drawing/2016/5/10/chartex" xmlns:cx5="http://schemas.microsoft.com/office/drawing/2016/5/11/chartex" xmlns:cx6="http://schemas.microsoft.com/office/drawing/2016/5/12/chartex" xmlns:cx7="http://schemas.microsoft.com/office/drawing/2016/5/13/chartex" xmlns:cx8="http://schemas.microsoft.com/office/drawing/2016/5/14/chartex" xmlns:mc="http://schemas.openxmlformats.org/markup-compatibility/2006" xmlns:aink="http://schemas.microsoft.com/office/drawing/2016/ink" xmlns:am3d="http://schemas.microsoft.com/office/drawing/2017/model3d" xmlns:o="urn:schemas-microsoft-com:office:office" xmlns:r="http://schemas.openxmlformats.org/officeDocument/2006/relationships" xmlns:m="http://schemas.openxmlformats.org/officeDocument/2006/math" xmlns:v="urn:schemas-microsoft-com:vml" xmlns:wp14="http://schemas.microsoft.com/office/word/2010/wordprocessingDrawing" xmlns:wp="http://schemas.openxmlformats.org/drawingml/2006/wordprocessingDrawing" xmlns:w10="urn:schemas-microsoft-com:office:word" xmlns:w="http://schemas.openxmlformats.org/wordprocessingml/2006/main" xmlns:w14="http://schemas.microsoft.com/office/word/2010/wordml" xmlns:w15="http://schemas.microsoft.com/office/word/2012/wordml" xmlns:w16cex="http://schemas.microsoft.com/office/word/2018/wordml/cex" xmlns:w16cid="http://schemas.microsoft.com/office/word/2016/wordml/cid" xmlns:w16="http://schemas.microsoft.com/office/word/2018/wordml" xmlns:w16sdtdh="http://schemas.microsoft.com/office/word/2020/wordml/sdtdatahash" xmlns:w16se="http://schemas.microsoft.com/office/word/2015/wordml/symex" xmlns:wpg="http://schemas.microsoft.com/office/word/2010/wordprocessingGroup" xmlns:wpi="http://schemas.microsoft.com/office/word/2010/wordprocessingInk" xmlns:wne="http://schemas.microsoft.com/office/word/2006/wordml" xmlns:wps="http://schemas.microsoft.com/office/word/2010/wordprocessingShape" mc:Ignorable="w14 w15 w16se w16cid w16 w16cex w16sdtdh wp14">
+  <w:p>
+    <w:pPr>
+      <w:tabs>
+        <w:tab w:val="center" w:pos="4334"/>
+        <w:tab w:val="center" w:pos="8654"/>
+      </w:tabs>
+      <w:spacing w:after="0"/>
+    </w:pPr>
+    <w:r>
+      <w:rPr>
+        <w:rFonts w:ascii="Times New Roman" w:eastAsia="Times New Roman" w:hAnsi="Times New Roman" w:cs="Times New Roman"/>
+        <w:sz w:val="24"/>
+      </w:rPr>
+      <w:t xml:space="preserve"> </w:t>
+    </w:r>
+    <w:r>
+      <w:rPr>
+        <w:rFonts w:ascii="Times New Roman" w:eastAsia="Times New Roman" w:hAnsi="Times New Roman" w:cs="Times New Roman"/>
+        <w:sz w:val="24"/>
+      </w:rPr>
+      <w:tab/>
+    </w:r>
+    <w:r>
+      <w:fldChar w:fldCharType="begin"/>
+    </w:r>
+    <w:r>
+      <w:instrText xml:space="preserve"> PAGE   \* MERGEFORMAT </w:instrText>
+    </w:r>
+    <w:r>
+      <w:fldChar w:fldCharType="separate"/>
+    </w:r>
+    <w:r>
+      <w:rPr>
+        <w:rFonts w:ascii="Times New Roman" w:eastAsia="Times New Roman" w:hAnsi="Times New Roman" w:cs="Times New Roman"/>
+        <w:sz w:val="24"/>
+      </w:rPr>
+      <w:t>1</w:t>
+    </w:r>
+    <w:r>
+      <w:rPr>
+        <w:rFonts w:ascii="Times New Roman" w:eastAsia="Times New Roman" w:hAnsi="Times New Roman" w:cs="Times New Roman"/>
+        <w:sz w:val="24"/>
+      </w:rPr>
+      <w:fldChar w:fldCharType="end"/>
+    </w:r>
+    <w:r>
+      <w:rPr>
+        <w:rFonts w:ascii="Times New Roman" w:eastAsia="Times New Roman" w:hAnsi="Times New Roman" w:cs="Times New Roman"/>
+        <w:sz w:val="24"/>
+      </w:rPr>
+      <w:t xml:space="preserve"> </w:t>
+    </w:r>
+    <w:r>
+      <w:rPr>
+        <w:rFonts w:ascii="Times New Roman" w:eastAsia="Times New Roman" w:hAnsi="Times New Roman" w:cs="Times New Roman"/>
+        <w:sz w:val="24"/>
+      </w:rPr>
+      <w:tab/>
+      <w:t xml:space="preserve"> </w:t>
+    </w:r>
+  </w:p>
+</w:ftr>
+</file>
+
+<file path=word/footer5.xml><?xml version="1.0" encoding="utf-8"?>
+<w:ftr xmlns:wpc="http://schemas.microsoft.com/office/word/2010/wordprocessingCanvas" xmlns:cx="http://schemas.microsoft.com/office/drawing/2014/chartex" xmlns:cx1="http://schemas.microsoft.com/office/drawing/2015/9/8/chartex" xmlns:cx2="http://schemas.microsoft.com/office/drawing/2015/10/21/chartex" xmlns:cx3="http://schemas.microsoft.com/office/drawing/2016/5/9/chartex" xmlns:cx4="http://schemas.microsoft.com/office/drawing/2016/5/10/chartex" xmlns:cx5="http://schemas.microsoft.com/office/drawing/2016/5/11/chartex" xmlns:cx6="http://schemas.microsoft.com/office/drawing/2016/5/12/chartex" xmlns:cx7="http://schemas.microsoft.com/office/drawing/2016/5/13/chartex" xmlns:cx8="http://schemas.microsoft.com/office/drawing/2016/5/14/chartex" xmlns:mc="http://schemas.openxmlformats.org/markup-compatibility/2006" xmlns:aink="http://schemas.microsoft.com/office/drawing/2016/ink" xmlns:am3d="http://schemas.microsoft.com/office/drawing/2017/model3d" xmlns:o="urn:schemas-microsoft-com:office:office" xmlns:r="http://schemas.openxmlformats.org/officeDocument/2006/relationships" xmlns:m="http://schemas.openxmlformats.org/officeDocument/2006/math" xmlns:v="urn:schemas-microsoft-com:vml" xmlns:wp14="http://schemas.microsoft.com/office/word/2010/wordprocessingDrawing" xmlns:wp="http://schemas.openxmlformats.org/drawingml/2006/wordprocessingDrawing" xmlns:w10="urn:schemas-microsoft-com:office:word" xmlns:w="http://schemas.openxmlformats.org/wordprocessingml/2006/main" xmlns:w14="http://schemas.microsoft.com/office/word/2010/wordml" xmlns:w15="http://schemas.microsoft.com/office/word/2012/wordml" xmlns:w16cex="http://schemas.microsoft.com/office/word/2018/wordml/cex" xmlns:w16cid="http://schemas.microsoft.com/office/word/2016/wordml/cid" xmlns:w16="http://schemas.microsoft.com/office/word/2018/wordml" xmlns:w16sdtdh="http://schemas.microsoft.com/office/word/2020/wordml/sdtdatahash" xmlns:w16se="http://schemas.microsoft.com/office/word/2015/wordml/symex" xmlns:wpg="http://schemas.microsoft.com/office/word/2010/wordprocessingGroup" xmlns:wpi="http://schemas.microsoft.com/office/word/2010/wordprocessingInk" xmlns:wne="http://schemas.microsoft.com/office/word/2006/wordml" xmlns:wps="http://schemas.microsoft.com/office/word/2010/wordprocessingShape" mc:Ignorable="w14 w15 w16se w16cid w16 w16cex w16sdtdh wp14">
+  <w:p>
+    <w:pPr>
+      <w:tabs>
+        <w:tab w:val="center" w:pos="4334"/>
+        <w:tab w:val="center" w:pos="8654"/>
+      </w:tabs>
+      <w:spacing w:after="0"/>
+    </w:pPr>
+    <w:r>
+      <w:rPr>
+        <w:rFonts w:ascii="Times New Roman" w:eastAsia="Times New Roman" w:hAnsi="Times New Roman" w:cs="Times New Roman"/>
+        <w:sz w:val="24"/>
+      </w:rPr>
+      <w:t xml:space="preserve"> </w:t>
+    </w:r>
+    <w:r>
+      <w:rPr>
+        <w:rFonts w:ascii="Times New Roman" w:eastAsia="Times New Roman" w:hAnsi="Times New Roman" w:cs="Times New Roman"/>
+        <w:sz w:val="24"/>
+      </w:rPr>
+      <w:tab/>
+    </w:r>
+    <w:r>
+      <w:fldChar w:fldCharType="begin"/>
+    </w:r>
+    <w:r>
+      <w:instrText xml:space="preserve"> PAGE   \* MERGEFORMAT </w:instrText>
+    </w:r>
+    <w:r>
+      <w:fldChar w:fldCharType="separate"/>
+    </w:r>
+    <w:r>
+      <w:rPr>
+        <w:rFonts w:ascii="Times New Roman" w:eastAsia="Times New Roman" w:hAnsi="Times New Roman" w:cs="Times New Roman"/>
+        <w:sz w:val="24"/>
+      </w:rPr>
+      <w:t>1</w:t>
+    </w:r>
+    <w:r>
+      <w:rPr>
+        <w:rFonts w:ascii="Times New Roman" w:eastAsia="Times New Roman" w:hAnsi="Times New Roman" w:cs="Times New Roman"/>
+        <w:sz w:val="24"/>
+      </w:rPr>
+      <w:fldChar w:fldCharType="end"/>
+    </w:r>
+    <w:r>
+      <w:rPr>
+        <w:rFonts w:ascii="Times New Roman" w:eastAsia="Times New Roman" w:hAnsi="Times New Roman" w:cs="Times New Roman"/>
+        <w:sz w:val="24"/>
+      </w:rPr>
+      <w:t xml:space="preserve"> </w:t>
+    </w:r>
+    <w:r>
+      <w:rPr>
+        <w:rFonts w:ascii="Times New Roman" w:eastAsia="Times New Roman" w:hAnsi="Times New Roman" w:cs="Times New Roman"/>
+        <w:sz w:val="24"/>
+      </w:rPr>
+      <w:tab/>
+      <w:t xml:space="preserve"> </w:t>
+    </w:r>
+  </w:p>
+</w:ftr>
+</file>
+
+<file path=word/footer6.xml><?xml version="1.0" encoding="utf-8"?>
+<w:ftr xmlns:wpc="http://schemas.microsoft.com/office/word/2010/wordprocessingCanvas" xmlns:cx="http://schemas.microsoft.com/office/drawing/2014/chartex" xmlns:cx1="http://schemas.microsoft.com/office/drawing/2015/9/8/chartex" xmlns:cx2="http://schemas.microsoft.com/office/drawing/2015/10/21/chartex" xmlns:cx3="http://schemas.microsoft.com/office/drawing/2016/5/9/chartex" xmlns:cx4="http://schemas.microsoft.com/office/drawing/2016/5/10/chartex" xmlns:cx5="http://schemas.microsoft.com/office/drawing/2016/5/11/chartex" xmlns:cx6="http://schemas.microsoft.com/office/drawing/2016/5/12/chartex" xmlns:cx7="http://schemas.microsoft.com/office/drawing/2016/5/13/chartex" xmlns:cx8="http://schemas.microsoft.com/office/drawing/2016/5/14/chartex" xmlns:mc="http://schemas.openxmlformats.org/markup-compatibility/2006" xmlns:aink="http://schemas.microsoft.com/office/drawing/2016/ink" xmlns:am3d="http://schemas.microsoft.com/office/drawing/2017/model3d" xmlns:o="urn:schemas-microsoft-com:office:office" xmlns:r="http://schemas.openxmlformats.org/officeDocument/2006/relationships" xmlns:m="http://schemas.openxmlformats.org/officeDocument/2006/math" xmlns:v="urn:schemas-microsoft-com:vml" xmlns:wp14="http://schemas.microsoft.com/office/word/2010/wordprocessingDrawing" xmlns:wp="http://schemas.openxmlformats.org/drawingml/2006/wordprocessingDrawing" xmlns:w10="urn:schemas-microsoft-com:office:word" xmlns:w="http://schemas.openxmlformats.org/wordprocessingml/2006/main" xmlns:w14="http://schemas.microsoft.com/office/word/2010/wordml" xmlns:w15="http://schemas.microsoft.com/office/word/2012/wordml" xmlns:w16cex="http://schemas.microsoft.com/office/word/2018/wordml/cex" xmlns:w16cid="http://schemas.microsoft.com/office/word/2016/wordml/cid" xmlns:w16="http://schemas.microsoft.com/office/word/2018/wordml" xmlns:w16sdtdh="http://schemas.microsoft.com/office/word/2020/wordml/sdtdatahash" xmlns:w16se="http://schemas.microsoft.com/office/word/2015/wordml/symex" xmlns:wpg="http://schemas.microsoft.com/office/word/2010/wordprocessingGroup" xmlns:wpi="http://schemas.microsoft.com/office/word/2010/wordprocessingInk" xmlns:wne="http://schemas.microsoft.com/office/word/2006/wordml" xmlns:wps="http://schemas.microsoft.com/office/word/2010/wordprocessingShape" mc:Ignorable="w14 w15 w16se w16cid w16 w16cex w16sdtdh wp14">
+  <w:p>
+    <w:pPr>
+      <w:tabs>
+        <w:tab w:val="center" w:pos="4334"/>
+        <w:tab w:val="center" w:pos="8654"/>
+      </w:tabs>
+      <w:spacing w:after="0"/>
+    </w:pPr>
+    <w:r>
+      <w:rPr>
+        <w:rFonts w:ascii="Times New Roman" w:eastAsia="Times New Roman" w:hAnsi="Times New Roman" w:cs="Times New Roman"/>
+        <w:sz w:val="24"/>
+      </w:rPr>
+      <w:t xml:space="preserve"> </w:t>
+    </w:r>
+    <w:r>
+      <w:rPr>
+        <w:rFonts w:ascii="Times New Roman" w:eastAsia="Times New Roman" w:hAnsi="Times New Roman" w:cs="Times New Roman"/>
+        <w:sz w:val="24"/>
+      </w:rPr>
+      <w:tab/>
+    </w:r>
+    <w:r>
+      <w:fldChar w:fldCharType="begin"/>
+    </w:r>
+    <w:r>
+      <w:instrText xml:space="preserve"> PAGE   \* MERGEFORMAT </w:instrText>
+    </w:r>
+    <w:r>
+      <w:fldChar w:fldCharType="separate"/>
+    </w:r>
+    <w:r>
+      <w:rPr>
+        <w:rFonts w:ascii="Times New Roman" w:eastAsia="Times New Roman" w:hAnsi="Times New Roman" w:cs="Times New Roman"/>
+        <w:sz w:val="24"/>
+      </w:rPr>
+      <w:t>1</w:t>
+    </w:r>
+    <w:r>
+      <w:rPr>
+        <w:rFonts w:ascii="Times New Roman" w:eastAsia="Times New Roman" w:hAnsi="Times New Roman" w:cs="Times New Roman"/>
+        <w:sz w:val="24"/>
+      </w:rPr>
+      <w:fldChar w:fldCharType="end"/>
+    </w:r>
+    <w:r>
+      <w:rPr>
+        <w:rFonts w:ascii="Times New Roman" w:eastAsia="Times New Roman" w:hAnsi="Times New Roman" w:cs="Times New Roman"/>
+        <w:sz w:val="24"/>
+      </w:rPr>
+      <w:t xml:space="preserve"> </w:t>
+    </w:r>
+    <w:r>
+      <w:rPr>
+        <w:rFonts w:ascii="Times New Roman" w:eastAsia="Times New Roman" w:hAnsi="Times New Roman" w:cs="Times New Roman"/>
+        <w:sz w:val="24"/>
+      </w:rPr>
+      <w:tab/>
+      <w:t xml:space="preserve"> </w:t>
+    </w:r>
+  </w:p>
+</w:ftr>
+</file>
+
 <file path=word/footnotes.xml><?xml version="1.0" encoding="utf-8"?>
 <w:footnotes xmlns:wpc="http://schemas.microsoft.com/office/word/2010/wordprocessingCanvas" xmlns:cx="http://schemas.microsoft.com/office/drawing/2014/chartex" xmlns:cx1="http://schemas.microsoft.com/office/drawing/2015/9/8/chartex" xmlns:cx2="http://schemas.microsoft.com/office/drawing/2015/10/21/chartex" xmlns:cx3="http://schemas.microsoft.com/office/drawing/2016/5/9/chartex" xmlns:cx4="http://schemas.microsoft.com/office/drawing/2016/5/10/chartex" xmlns:cx5="http://schemas.microsoft.com/office/drawing/2016/5/11/chartex" xmlns:cx6="http://schemas.microsoft.com/office/drawing/2016/5/12/chartex" xmlns:cx7="http://schemas.microsoft.com/office/drawing/2016/5/13/chartex" xmlns:cx8="http://schemas.microsoft.com/office/drawing/2016/5/14/chartex" xmlns:mc="http://schemas.openxmlformats.org/markup-compatibility/2006" xmlns:aink="http://schemas.microsoft.com/office/drawing/2016/ink" xmlns:am3d="http://schemas.microsoft.com/office/drawing/2017/model3d" xmlns:o="urn:schemas-microsoft-com:office:office" xmlns:r="http://schemas.openxmlformats.org/officeDocument/2006/relationships" xmlns:m="http://schemas.openxmlformats.org/officeDocument/2006/math" xmlns:v="urn:schemas-microsoft-com:vml" xmlns:wp14="http://schemas.microsoft.com/office/word/2010/wordprocessingDrawing" xmlns:wp="http://schemas.openxmlformats.org/drawingml/2006/wordprocessingDrawing" xmlns:w10="urn:schemas-microsoft-com:office:word" xmlns:w="http://schemas.openxmlformats.org/wordprocessingml/2006/main" xmlns:w14="http://schemas.microsoft.com/office/word/2010/wordml" xmlns:w15="http://schemas.microsoft.com/office/word/2012/wordml" xmlns:w16cex="http://schemas.microsoft.com/office/word/2018/wordml/cex" xmlns:w16cid="http://schemas.microsoft.com/office/word/2016/wordml/cid" xmlns:w16="http://schemas.microsoft.com/office/word/2018/wordml" xmlns:w16sdtdh="http://schemas.microsoft.com/office/word/2020/wordml/sdtdatahash" xmlns:w16se="http://schemas.microsoft.com/office/word/2015/wordml/symex" xmlns:wpg="http://schemas.microsoft.com/office/word/2010/wordprocessingGroup" xmlns:wpi="http://schemas.microsoft.com/office/word/2010/wordprocessingInk" xmlns:wne="http://schemas.microsoft.com/office/word/2006/wordml" xmlns:wps="http://schemas.microsoft.com/office/word/2010/wordprocessingShape" mc:Ignorable="w14 w15 w16se w16cid w16 w16cex w16sdtdh wp14">
   <w:footnote w:type="separator" w:id="-1">
@@ -9413,6 +7975,92 @@
     </w:lvl>
   </w:abstractNum>
   <w:abstractNum w:abstractNumId="8" w15:restartNumberingAfterBreak="0">
+    <w:nsid w:val="3F4A3F5E"/>
+    <w:multiLevelType w:val="hybridMultilevel"/>
+    <w:tmpl w:val="FA32D6BA"/>
+    <w:lvl w:ilvl="0" w:tplc="FFFFFFFF">
+      <w:start w:val="1"/>
+      <w:numFmt w:val="decimal"/>
+      <w:lvlText w:val="%1."/>
+      <w:lvlJc w:val="left"/>
+      <w:pPr>
+        <w:ind w:left="720" w:hanging="360"/>
+      </w:pPr>
+    </w:lvl>
+    <w:lvl w:ilvl="1" w:tplc="FFFFFFFF" w:tentative="1">
+      <w:start w:val="1"/>
+      <w:numFmt w:val="lowerLetter"/>
+      <w:lvlText w:val="%2."/>
+      <w:lvlJc w:val="left"/>
+      <w:pPr>
+        <w:ind w:left="1440" w:hanging="360"/>
+      </w:pPr>
+    </w:lvl>
+    <w:lvl w:ilvl="2" w:tplc="FFFFFFFF" w:tentative="1">
+      <w:start w:val="1"/>
+      <w:numFmt w:val="lowerRoman"/>
+      <w:lvlText w:val="%3."/>
+      <w:lvlJc w:val="right"/>
+      <w:pPr>
+        <w:ind w:left="2160" w:hanging="180"/>
+      </w:pPr>
+    </w:lvl>
+    <w:lvl w:ilvl="3" w:tplc="FFFFFFFF" w:tentative="1">
+      <w:start w:val="1"/>
+      <w:numFmt w:val="decimal"/>
+      <w:lvlText w:val="%4."/>
+      <w:lvlJc w:val="left"/>
+      <w:pPr>
+        <w:ind w:left="2880" w:hanging="360"/>
+      </w:pPr>
+    </w:lvl>
+    <w:lvl w:ilvl="4" w:tplc="FFFFFFFF" w:tentative="1">
+      <w:start w:val="1"/>
+      <w:numFmt w:val="lowerLetter"/>
+      <w:lvlText w:val="%5."/>
+      <w:lvlJc w:val="left"/>
+      <w:pPr>
+        <w:ind w:left="3600" w:hanging="360"/>
+      </w:pPr>
+    </w:lvl>
+    <w:lvl w:ilvl="5" w:tplc="FFFFFFFF" w:tentative="1">
+      <w:start w:val="1"/>
+      <w:numFmt w:val="lowerRoman"/>
+      <w:lvlText w:val="%6."/>
+      <w:lvlJc w:val="right"/>
+      <w:pPr>
+        <w:ind w:left="4320" w:hanging="180"/>
+      </w:pPr>
+    </w:lvl>
+    <w:lvl w:ilvl="6" w:tplc="FFFFFFFF" w:tentative="1">
+      <w:start w:val="1"/>
+      <w:numFmt w:val="decimal"/>
+      <w:lvlText w:val="%7."/>
+      <w:lvlJc w:val="left"/>
+      <w:pPr>
+        <w:ind w:left="5040" w:hanging="360"/>
+      </w:pPr>
+    </w:lvl>
+    <w:lvl w:ilvl="7" w:tplc="FFFFFFFF" w:tentative="1">
+      <w:start w:val="1"/>
+      <w:numFmt w:val="lowerLetter"/>
+      <w:lvlText w:val="%8."/>
+      <w:lvlJc w:val="left"/>
+      <w:pPr>
+        <w:ind w:left="5760" w:hanging="360"/>
+      </w:pPr>
+    </w:lvl>
+    <w:lvl w:ilvl="8" w:tplc="FFFFFFFF" w:tentative="1">
+      <w:start w:val="1"/>
+      <w:numFmt w:val="lowerRoman"/>
+      <w:lvlText w:val="%9."/>
+      <w:lvlJc w:val="right"/>
+      <w:pPr>
+        <w:ind w:left="6480" w:hanging="180"/>
+      </w:pPr>
+    </w:lvl>
+  </w:abstractNum>
+  <w:abstractNum w:abstractNumId="9" w15:restartNumberingAfterBreak="0">
     <w:nsid w:val="403B67CD"/>
     <w:multiLevelType w:val="hybridMultilevel"/>
     <w:tmpl w:val="BC3279A4"/>
@@ -9624,7 +8272,7 @@
       </w:rPr>
     </w:lvl>
   </w:abstractNum>
-  <w:abstractNum w:abstractNumId="9" w15:restartNumberingAfterBreak="0">
+  <w:abstractNum w:abstractNumId="10" w15:restartNumberingAfterBreak="0">
     <w:nsid w:val="46DC1AC5"/>
     <w:multiLevelType w:val="hybridMultilevel"/>
     <w:tmpl w:val="F9BEA49C"/>
@@ -9737,7 +8385,7 @@
       </w:rPr>
     </w:lvl>
   </w:abstractNum>
-  <w:abstractNum w:abstractNumId="10" w15:restartNumberingAfterBreak="0">
+  <w:abstractNum w:abstractNumId="11" w15:restartNumberingAfterBreak="0">
     <w:nsid w:val="4BBA714F"/>
     <w:multiLevelType w:val="hybridMultilevel"/>
     <w:tmpl w:val="A89AD144"/>
@@ -9826,7 +8474,7 @@
       </w:pPr>
     </w:lvl>
   </w:abstractNum>
-  <w:abstractNum w:abstractNumId="11" w15:restartNumberingAfterBreak="0">
+  <w:abstractNum w:abstractNumId="12" w15:restartNumberingAfterBreak="0">
     <w:nsid w:val="55944C5B"/>
     <w:multiLevelType w:val="hybridMultilevel"/>
     <w:tmpl w:val="F2F66CC4"/>
@@ -9912,7 +8560,7 @@
       </w:pPr>
     </w:lvl>
   </w:abstractNum>
-  <w:abstractNum w:abstractNumId="12" w15:restartNumberingAfterBreak="0">
+  <w:abstractNum w:abstractNumId="13" w15:restartNumberingAfterBreak="0">
     <w:nsid w:val="657E6E07"/>
     <w:multiLevelType w:val="hybridMultilevel"/>
     <w:tmpl w:val="BF082724"/>
@@ -10025,7 +8673,7 @@
       </w:rPr>
     </w:lvl>
   </w:abstractNum>
-  <w:abstractNum w:abstractNumId="13" w15:restartNumberingAfterBreak="0">
+  <w:abstractNum w:abstractNumId="14" w15:restartNumberingAfterBreak="0">
     <w:nsid w:val="66B567B8"/>
     <w:multiLevelType w:val="hybridMultilevel"/>
     <w:tmpl w:val="9222A882"/>
@@ -10237,7 +8885,7 @@
       </w:rPr>
     </w:lvl>
   </w:abstractNum>
-  <w:abstractNum w:abstractNumId="14" w15:restartNumberingAfterBreak="0">
+  <w:abstractNum w:abstractNumId="15" w15:restartNumberingAfterBreak="0">
     <w:nsid w:val="730139E8"/>
     <w:multiLevelType w:val="multilevel"/>
     <w:tmpl w:val="7F8CADEC"/>
@@ -10350,7 +8998,7 @@
       </w:pPr>
     </w:lvl>
   </w:abstractNum>
-  <w:abstractNum w:abstractNumId="15" w15:restartNumberingAfterBreak="0">
+  <w:abstractNum w:abstractNumId="16" w15:restartNumberingAfterBreak="0">
     <w:nsid w:val="7C4F418A"/>
     <w:multiLevelType w:val="hybridMultilevel"/>
     <w:tmpl w:val="FA6E07C4"/>
@@ -10562,7 +9210,7 @@
       </w:rPr>
     </w:lvl>
   </w:abstractNum>
-  <w:abstractNum w:abstractNumId="16" w15:restartNumberingAfterBreak="0">
+  <w:abstractNum w:abstractNumId="17" w15:restartNumberingAfterBreak="0">
     <w:nsid w:val="7F035E6B"/>
     <w:multiLevelType w:val="hybridMultilevel"/>
     <w:tmpl w:val="FA32D6BA"/>
@@ -10649,19 +9297,19 @@
     </w:lvl>
   </w:abstractNum>
   <w:num w:numId="1">
-    <w:abstractNumId w:val="15"/>
+    <w:abstractNumId w:val="16"/>
   </w:num>
   <w:num w:numId="2">
-    <w:abstractNumId w:val="8"/>
+    <w:abstractNumId w:val="9"/>
   </w:num>
   <w:num w:numId="3">
-    <w:abstractNumId w:val="13"/>
+    <w:abstractNumId w:val="14"/>
   </w:num>
   <w:num w:numId="4">
     <w:abstractNumId w:val="1"/>
   </w:num>
   <w:num w:numId="5">
-    <w:abstractNumId w:val="9"/>
+    <w:abstractNumId w:val="10"/>
   </w:num>
   <w:num w:numId="6">
     <w:abstractNumId w:val="4"/>
@@ -10673,10 +9321,10 @@
     <w:abstractNumId w:val="7"/>
   </w:num>
   <w:num w:numId="9">
-    <w:abstractNumId w:val="11"/>
+    <w:abstractNumId w:val="12"/>
   </w:num>
   <w:num w:numId="10">
-    <w:abstractNumId w:val="16"/>
+    <w:abstractNumId w:val="17"/>
   </w:num>
   <w:num w:numId="11">
     <w:abstractNumId w:val="2"/>
@@ -10691,13 +9339,16 @@
     <w:abstractNumId w:val="3"/>
   </w:num>
   <w:num w:numId="15">
-    <w:abstractNumId w:val="10"/>
+    <w:abstractNumId w:val="11"/>
   </w:num>
   <w:num w:numId="16">
-    <w:abstractNumId w:val="14"/>
+    <w:abstractNumId w:val="15"/>
   </w:num>
   <w:num w:numId="17">
-    <w:abstractNumId w:val="12"/>
+    <w:abstractNumId w:val="13"/>
+  </w:num>
+  <w:num w:numId="18">
+    <w:abstractNumId w:val="8"/>
   </w:num>
 </w:numbering>
 </file>

</xml_diff>